<commit_message>
add github and linkedin account
</commit_message>
<xml_diff>
--- a/Haibo_Yan_Resume.docx
+++ b/Haibo_Yan_Resume.docx
@@ -23,58 +23,21 @@
           <w:sz w:val="48"/>
           <w:szCs w:val="48"/>
         </w:rPr>
-        <w:t>Haibo</w:t>
-      </w:r>
-      <w:r>
-        <w:rPr>
-          <w:rFonts w:cs="Times New Roman"/>
-          <w:color w:val="DC5420"/>
-          <w:sz w:val="48"/>
-          <w:szCs w:val="48"/>
-        </w:rPr>
-        <w:t xml:space="preserve"> (</w:t>
-      </w:r>
-      <w:r>
-        <w:rPr>
-          <w:rFonts w:cs="Times New Roman"/>
-          <w:color w:val="DC5420"/>
-          <w:sz w:val="48"/>
-          <w:szCs w:val="48"/>
-        </w:rPr>
-        <w:t>Tristan</w:t>
-      </w:r>
-      <w:r>
-        <w:rPr>
-          <w:rFonts w:cs="Times New Roman"/>
-          <w:color w:val="DC5420"/>
-          <w:sz w:val="48"/>
-          <w:szCs w:val="48"/>
-        </w:rPr>
-        <w:t xml:space="preserve">) </w:t>
-      </w:r>
-      <w:r>
-        <w:rPr>
-          <w:rFonts w:cs="Times New Roman"/>
-          <w:color w:val="DC5420"/>
-          <w:sz w:val="48"/>
-          <w:szCs w:val="48"/>
-        </w:rPr>
-        <w:t>Yan</w:t>
-      </w:r>
-    </w:p>
-    <w:p>
-      <w:pPr>
-        <w:widowControl w:val="0"/>
-        <w:autoSpaceDE w:val="0"/>
-        <w:autoSpaceDN w:val="0"/>
-        <w:adjustRightInd w:val="0"/>
-        <w:spacing w:after="0" w:line="240" w:lineRule="auto"/>
-        <w:rPr>
-          <w:rFonts w:cs="Times New Roman"/>
-          <w:color w:val="000081"/>
+        <w:t>Haibo (Tristan) Yan</w:t>
+      </w:r>
+    </w:p>
+    <w:p>
+      <w:pPr>
+        <w:widowControl w:val="0"/>
+        <w:autoSpaceDE w:val="0"/>
+        <w:autoSpaceDN w:val="0"/>
+        <w:adjustRightInd w:val="0"/>
+        <w:spacing w:after="0" w:line="240" w:lineRule="auto"/>
+        <w:rPr>
+          <w:rStyle w:val="Hyperlink"/>
+          <w:rFonts w:cs="Times New Roman"/>
           <w:sz w:val="22"/>
           <w:szCs w:val="22"/>
-          <w:lang w:eastAsia="zh-CN"/>
         </w:rPr>
       </w:pPr>
       <w:r>
@@ -84,7 +47,7 @@
           <w:sz w:val="22"/>
           <w:szCs w:val="22"/>
         </w:rPr>
-        <w:t>408-828-3779</w:t>
+        <w:t>925-872-9542</w:t>
       </w:r>
       <w:r>
         <w:rPr>
@@ -115,6 +78,52 @@
         <w:adjustRightInd w:val="0"/>
         <w:spacing w:after="0" w:line="240" w:lineRule="auto"/>
         <w:rPr>
+          <w:rStyle w:val="Hyperlink"/>
+          <w:rFonts w:cs="Times New Roman"/>
+          <w:sz w:val="22"/>
+          <w:szCs w:val="22"/>
+        </w:rPr>
+      </w:pPr>
+      <w:proofErr w:type="spellStart"/>
+      <w:r>
+        <w:rPr>
+          <w:rStyle w:val="Hyperlink"/>
+          <w:rFonts w:cs="Times New Roman"/>
+          <w:sz w:val="22"/>
+          <w:szCs w:val="22"/>
+        </w:rPr>
+        <w:t>linkedin</w:t>
+      </w:r>
+      <w:proofErr w:type="spellEnd"/>
+      <w:r>
+        <w:rPr>
+          <w:rStyle w:val="Hyperlink"/>
+          <w:rFonts w:cs="Times New Roman"/>
+          <w:sz w:val="22"/>
+          <w:szCs w:val="22"/>
+        </w:rPr>
+        <w:t xml:space="preserve">:  </w:t>
+      </w:r>
+      <w:hyperlink r:id="rId8" w:history="1">
+        <w:r>
+          <w:rPr>
+            <w:rStyle w:val="Hyperlink"/>
+            <w:rFonts w:cs="Times New Roman"/>
+            <w:sz w:val="22"/>
+            <w:szCs w:val="22"/>
+          </w:rPr>
+          <w:t>https://www.linkedin.com/in/yantristan/</w:t>
+        </w:r>
+      </w:hyperlink>
+    </w:p>
+    <w:p>
+      <w:pPr>
+        <w:widowControl w:val="0"/>
+        <w:autoSpaceDE w:val="0"/>
+        <w:autoSpaceDN w:val="0"/>
+        <w:adjustRightInd w:val="0"/>
+        <w:spacing w:after="0" w:line="240" w:lineRule="auto"/>
+        <w:rPr>
           <w:rFonts w:cs="Times New Roman"/>
           <w:color w:val="000081"/>
           <w:sz w:val="22"/>
@@ -122,6 +131,53 @@
           <w:lang w:eastAsia="zh-CN"/>
         </w:rPr>
       </w:pPr>
+      <w:proofErr w:type="spellStart"/>
+      <w:r>
+        <w:rPr>
+          <w:rStyle w:val="Hyperlink"/>
+          <w:rFonts w:cs="Times New Roman"/>
+          <w:sz w:val="22"/>
+          <w:szCs w:val="22"/>
+        </w:rPr>
+        <w:t>github</w:t>
+      </w:r>
+      <w:proofErr w:type="spellEnd"/>
+      <w:r>
+        <w:rPr>
+          <w:rStyle w:val="Hyperlink"/>
+          <w:rFonts w:cs="Times New Roman"/>
+          <w:sz w:val="22"/>
+          <w:szCs w:val="22"/>
+        </w:rPr>
+        <w:t xml:space="preserve">: </w:t>
+      </w:r>
+      <w:r>
+        <w:rPr>
+          <w:rStyle w:val="Hyperlink"/>
+          <w:rFonts w:cs="Times New Roman"/>
+          <w:sz w:val="22"/>
+          <w:szCs w:val="22"/>
+        </w:rPr>
+        <w:t>github.com/billyean</w:t>
+      </w:r>
+      <w:bookmarkStart w:id="0" w:name="_GoBack"/>
+      <w:bookmarkEnd w:id="0"/>
+    </w:p>
+    <w:p>
+      <w:pPr>
+        <w:widowControl w:val="0"/>
+        <w:autoSpaceDE w:val="0"/>
+        <w:autoSpaceDN w:val="0"/>
+        <w:adjustRightInd w:val="0"/>
+        <w:spacing w:after="0" w:line="240" w:lineRule="auto"/>
+        <w:rPr>
+          <w:rFonts w:cs="Times New Roman"/>
+          <w:color w:val="000081"/>
+          <w:sz w:val="22"/>
+          <w:szCs w:val="22"/>
+          <w:lang w:eastAsia="zh-CN"/>
+        </w:rPr>
+      </w:pPr>
     </w:p>
     <w:p>
       <w:pPr>
@@ -157,62 +213,486 @@
         <w:rPr>
           <w:rFonts w:cs="Times New Roman"/>
           <w:color w:val="32302E"/>
-          <w:sz w:val="28"/>
-          <w:szCs w:val="28"/>
-        </w:rPr>
-      </w:pPr>
-      <w:r>
-        <w:rPr>
-          <w:rFonts w:cs="Times New Roman"/>
-          <w:color w:val="32302E"/>
-          <w:sz w:val="28"/>
-          <w:szCs w:val="28"/>
+          <w:sz w:val="24"/>
+          <w:szCs w:val="24"/>
+        </w:rPr>
+      </w:pPr>
+      <w:r>
+        <w:rPr>
+          <w:rFonts w:cs="Times New Roman"/>
+          <w:color w:val="32302E"/>
+          <w:sz w:val="24"/>
+          <w:szCs w:val="24"/>
+        </w:rPr>
+        <w:t>Intuit</w:t>
+      </w:r>
+      <w:r>
+        <w:rPr>
+          <w:rFonts w:cs="Times New Roman"/>
+          <w:color w:val="32302E"/>
+          <w:sz w:val="24"/>
+          <w:szCs w:val="24"/>
+        </w:rPr>
+        <w:t xml:space="preserve">, </w:t>
+      </w:r>
+      <w:r>
+        <w:rPr>
+          <w:rFonts w:cs="Times New Roman"/>
+          <w:color w:val="32302E"/>
+          <w:sz w:val="24"/>
+          <w:szCs w:val="24"/>
+        </w:rPr>
+        <w:t>IDEA – Mountain View</w:t>
+      </w:r>
+      <w:r>
+        <w:rPr>
+          <w:rFonts w:cs="Times New Roman"/>
+          <w:color w:val="32302E"/>
+          <w:sz w:val="24"/>
+          <w:szCs w:val="24"/>
+        </w:rPr>
+        <w:t>, CA</w:t>
+      </w:r>
+    </w:p>
+    <w:p>
+      <w:pPr>
+        <w:widowControl w:val="0"/>
+        <w:autoSpaceDE w:val="0"/>
+        <w:autoSpaceDN w:val="0"/>
+        <w:adjustRightInd w:val="0"/>
+        <w:spacing w:after="0" w:line="240" w:lineRule="auto"/>
+        <w:rPr>
+          <w:rFonts w:cs="Times New Roman"/>
+          <w:color w:val="32302E"/>
+          <w:sz w:val="24"/>
+          <w:szCs w:val="24"/>
+        </w:rPr>
+      </w:pPr>
+      <w:r>
+        <w:rPr>
+          <w:rFonts w:cs="Times New Roman"/>
+          <w:color w:val="32302E"/>
+          <w:sz w:val="24"/>
+          <w:szCs w:val="24"/>
+        </w:rPr>
+        <w:t>St</w:t>
+      </w:r>
+      <w:r>
+        <w:rPr>
+          <w:rFonts w:cs="Times New Roman"/>
+          <w:color w:val="32302E"/>
+          <w:sz w:val="24"/>
+          <w:szCs w:val="24"/>
+        </w:rPr>
+        <w:t>aff Software Engineer, Nov 2015 – Current</w:t>
+      </w:r>
+    </w:p>
+    <w:p>
+      <w:pPr>
+        <w:widowControl w:val="0"/>
+        <w:autoSpaceDE w:val="0"/>
+        <w:autoSpaceDN w:val="0"/>
+        <w:adjustRightInd w:val="0"/>
+        <w:spacing w:after="0" w:line="240" w:lineRule="auto"/>
+        <w:rPr>
+          <w:rFonts w:cs="Times New Roman"/>
+          <w:color w:val="32302E"/>
+          <w:sz w:val="24"/>
+          <w:szCs w:val="24"/>
+        </w:rPr>
+      </w:pPr>
+      <w:r>
+        <w:rPr>
+          <w:rFonts w:ascii="SimSun" w:eastAsia="SimSun" w:hAnsi="SimSun" w:cs="SimSun"/>
+          <w:color w:val="32302E"/>
+          <w:sz w:val="24"/>
+          <w:szCs w:val="24"/>
+        </w:rPr>
+        <w:t></w:t>
+      </w:r>
+      <w:r>
+        <w:rPr>
+          <w:rFonts w:cs="Times New Roman"/>
+          <w:color w:val="32302E"/>
+          <w:sz w:val="24"/>
+          <w:szCs w:val="24"/>
+        </w:rPr>
+        <w:t xml:space="preserve"> </w:t>
+      </w:r>
+      <w:r>
+        <w:rPr>
+          <w:rFonts w:cs="Times New Roman"/>
+          <w:color w:val="32302E"/>
+          <w:sz w:val="24"/>
+          <w:szCs w:val="24"/>
+        </w:rPr>
+        <w:t>Design and implement Intuit A/B Testing product</w:t>
+      </w:r>
+      <w:r>
+        <w:rPr>
+          <w:rFonts w:cs="Times New Roman"/>
+          <w:color w:val="32302E"/>
+          <w:sz w:val="24"/>
+          <w:szCs w:val="24"/>
+        </w:rPr>
+        <w:t xml:space="preserve"> </w:t>
+      </w:r>
+      <w:r>
+        <w:rPr>
+          <w:rFonts w:cs="Times New Roman"/>
+          <w:color w:val="32302E"/>
+          <w:sz w:val="24"/>
+          <w:szCs w:val="24"/>
+        </w:rPr>
+        <w:t>Jabba</w:t>
+      </w:r>
+      <w:r>
+        <w:rPr>
+          <w:rFonts w:cs="Times New Roman"/>
+          <w:color w:val="32302E"/>
+          <w:sz w:val="24"/>
+          <w:szCs w:val="24"/>
+        </w:rPr>
+        <w:t xml:space="preserve">. </w:t>
+      </w:r>
+      <w:r>
+        <w:rPr>
+          <w:rFonts w:cs="Times New Roman"/>
+          <w:color w:val="32302E"/>
+          <w:sz w:val="24"/>
+          <w:szCs w:val="24"/>
+        </w:rPr>
+        <w:t xml:space="preserve"> Design dozens of </w:t>
+      </w:r>
+      <w:proofErr w:type="gramStart"/>
+      <w:r>
+        <w:rPr>
+          <w:rFonts w:cs="Times New Roman"/>
+          <w:color w:val="32302E"/>
+          <w:sz w:val="24"/>
+          <w:szCs w:val="24"/>
+        </w:rPr>
+        <w:t>solution</w:t>
+      </w:r>
+      <w:proofErr w:type="gramEnd"/>
+      <w:r>
+        <w:rPr>
+          <w:rFonts w:cs="Times New Roman"/>
+          <w:color w:val="32302E"/>
+          <w:sz w:val="24"/>
+          <w:szCs w:val="24"/>
+        </w:rPr>
+        <w:t xml:space="preserve"> driving continuous improvement to processes, system, work flow and customer responsiveness.</w:t>
+      </w:r>
+    </w:p>
+    <w:p>
+      <w:pPr>
+        <w:rPr>
+          <w:rFonts w:cs="Roboto-Light"/>
+          <w:color w:val="000000" w:themeColor="text1"/>
+          <w:sz w:val="24"/>
+          <w:szCs w:val="24"/>
+        </w:rPr>
+      </w:pPr>
+      <w:r>
+        <w:rPr>
+          <w:rFonts w:cs="Roboto-Light"/>
+          <w:color w:val="535353"/>
+          <w:sz w:val="24"/>
+          <w:szCs w:val="24"/>
+        </w:rPr>
+        <w:t xml:space="preserve">      </w:t>
+      </w:r>
+      <w:r>
+        <w:rPr>
+          <w:rFonts w:cs="Roboto-Light"/>
+          <w:color w:val="000000" w:themeColor="text1"/>
+          <w:sz w:val="24"/>
+          <w:szCs w:val="24"/>
+        </w:rPr>
+        <w:t>Drive all phases of enterprise integration and process improvement projects to successful completion, including performance testing automation and implement single sign-on process for Jabba.</w:t>
+      </w:r>
+    </w:p>
+    <w:p>
+      <w:pPr>
+        <w:widowControl w:val="0"/>
+        <w:autoSpaceDE w:val="0"/>
+        <w:autoSpaceDN w:val="0"/>
+        <w:adjustRightInd w:val="0"/>
+        <w:spacing w:after="0" w:line="240" w:lineRule="auto"/>
+        <w:ind w:firstLine="280"/>
+        <w:rPr>
+          <w:rFonts w:cs="Roboto-Light"/>
+          <w:color w:val="000000" w:themeColor="text1"/>
+          <w:sz w:val="24"/>
+          <w:szCs w:val="24"/>
+        </w:rPr>
+      </w:pPr>
+      <w:r>
+        <w:rPr>
+          <w:rFonts w:cs="Roboto-Light"/>
+          <w:color w:val="000000" w:themeColor="text1"/>
+          <w:sz w:val="24"/>
+          <w:szCs w:val="24"/>
+        </w:rPr>
+        <w:t xml:space="preserve">Lead open source effort for Jabba product, design open source process and </w:t>
+      </w:r>
+      <w:r>
+        <w:rPr>
+          <w:rFonts w:cs="Roboto-Light"/>
+          <w:color w:val="000000" w:themeColor="text1"/>
+          <w:sz w:val="24"/>
+          <w:szCs w:val="24"/>
+        </w:rPr>
+        <w:t>criteria</w:t>
+      </w:r>
+      <w:r>
+        <w:rPr>
+          <w:rFonts w:cs="Roboto-Light"/>
+          <w:color w:val="000000" w:themeColor="text1"/>
+          <w:sz w:val="24"/>
+          <w:szCs w:val="24"/>
+        </w:rPr>
+        <w:t xml:space="preserve"> for Jabba. Refactor Jabba product code and improve Jabba code coverage.</w:t>
+      </w:r>
+    </w:p>
+    <w:p>
+      <w:pPr>
+        <w:widowControl w:val="0"/>
+        <w:tabs>
+          <w:tab w:val="left" w:pos="220"/>
+          <w:tab w:val="left" w:pos="720"/>
+        </w:tabs>
+        <w:autoSpaceDE w:val="0"/>
+        <w:autoSpaceDN w:val="0"/>
+        <w:adjustRightInd w:val="0"/>
+        <w:spacing w:after="0" w:line="240" w:lineRule="auto"/>
+        <w:ind w:firstLine="220"/>
+        <w:rPr>
+          <w:rFonts w:ascii="Helvetica" w:hAnsi="Helvetica" w:cs="Helvetica"/>
+          <w:color w:val="auto"/>
+          <w:sz w:val="24"/>
+          <w:szCs w:val="24"/>
+        </w:rPr>
+      </w:pPr>
+      <w:r>
+        <w:rPr>
+          <w:rFonts w:ascii="Calibri" w:hAnsi="Calibri" w:cs="Calibri"/>
+          <w:color w:val="auto"/>
+          <w:sz w:val="24"/>
+          <w:szCs w:val="24"/>
+        </w:rPr>
+        <w:t xml:space="preserve">Designed a large-scaled data </w:t>
+      </w:r>
+      <w:r>
+        <w:rPr>
+          <w:rFonts w:ascii="Calibri" w:hAnsi="Calibri" w:cs="Calibri"/>
+          <w:color w:val="auto"/>
+          <w:sz w:val="24"/>
+          <w:szCs w:val="24"/>
+        </w:rPr>
+        <w:t>pipeline</w:t>
+      </w:r>
+      <w:r>
+        <w:rPr>
+          <w:rFonts w:ascii="Calibri" w:hAnsi="Calibri" w:cs="Calibri"/>
+          <w:color w:val="auto"/>
+          <w:sz w:val="24"/>
+          <w:szCs w:val="24"/>
+        </w:rPr>
+        <w:t xml:space="preserve"> using Apache Kafka, Spark, Hive and HDFS that consume customer data and present to data scientist. This data pipeline </w:t>
+      </w:r>
+      <w:proofErr w:type="gramStart"/>
+      <w:r>
+        <w:rPr>
+          <w:rFonts w:ascii="Calibri" w:hAnsi="Calibri" w:cs="Calibri"/>
+          <w:color w:val="auto"/>
+          <w:sz w:val="24"/>
+          <w:szCs w:val="24"/>
+        </w:rPr>
+        <w:t>collect</w:t>
+      </w:r>
+      <w:proofErr w:type="gramEnd"/>
+      <w:r>
+        <w:rPr>
+          <w:rFonts w:ascii="Calibri" w:hAnsi="Calibri" w:cs="Calibri"/>
+          <w:color w:val="auto"/>
+          <w:sz w:val="24"/>
+          <w:szCs w:val="24"/>
+        </w:rPr>
+        <w:t xml:space="preserve"> Intuit customer clickstream events, store in Apache Kafka, these big chunk of data will be transformed by spark job and eventually go into hive database.</w:t>
+      </w:r>
+    </w:p>
+    <w:p>
+      <w:pPr>
+        <w:widowControl w:val="0"/>
+        <w:autoSpaceDE w:val="0"/>
+        <w:autoSpaceDN w:val="0"/>
+        <w:adjustRightInd w:val="0"/>
+        <w:spacing w:after="0" w:line="240" w:lineRule="auto"/>
+        <w:ind w:firstLine="280"/>
+        <w:rPr>
+          <w:rFonts w:cs="Roboto-Light"/>
+          <w:color w:val="000000" w:themeColor="text1"/>
+          <w:sz w:val="24"/>
+          <w:szCs w:val="24"/>
+        </w:rPr>
+      </w:pPr>
+      <w:r>
+        <w:rPr>
+          <w:rFonts w:ascii="Calibri" w:hAnsi="Calibri" w:cs="Calibri"/>
+          <w:color w:val="auto"/>
+          <w:sz w:val="24"/>
+          <w:szCs w:val="24"/>
+        </w:rPr>
+        <w:t>Build a respo</w:t>
+      </w:r>
+      <w:r>
+        <w:rPr>
+          <w:rFonts w:ascii="Calibri" w:hAnsi="Calibri" w:cs="Calibri"/>
+          <w:color w:val="auto"/>
+          <w:sz w:val="24"/>
+          <w:szCs w:val="24"/>
+        </w:rPr>
+        <w:t>n</w:t>
+      </w:r>
+      <w:r>
+        <w:rPr>
+          <w:rFonts w:ascii="Calibri" w:hAnsi="Calibri" w:cs="Calibri"/>
+          <w:color w:val="auto"/>
+          <w:sz w:val="24"/>
+          <w:szCs w:val="24"/>
+        </w:rPr>
+        <w:t xml:space="preserve">sive test framework that testing data pipeline that supports </w:t>
+      </w:r>
+      <w:r>
+        <w:rPr>
+          <w:rFonts w:ascii="Calibri" w:hAnsi="Calibri" w:cs="Calibri"/>
+          <w:color w:val="auto"/>
+          <w:sz w:val="24"/>
+          <w:szCs w:val="24"/>
+        </w:rPr>
+        <w:t>Hadoop</w:t>
+      </w:r>
+      <w:r>
+        <w:rPr>
+          <w:rFonts w:ascii="Calibri" w:hAnsi="Calibri" w:cs="Calibri"/>
+          <w:color w:val="auto"/>
+          <w:sz w:val="24"/>
+          <w:szCs w:val="24"/>
+        </w:rPr>
+        <w:t xml:space="preserve"> HDFS, </w:t>
+      </w:r>
+      <w:r>
+        <w:rPr>
+          <w:rFonts w:ascii="Calibri" w:hAnsi="Calibri" w:cs="Calibri"/>
+          <w:color w:val="auto"/>
+          <w:sz w:val="24"/>
+          <w:szCs w:val="24"/>
+        </w:rPr>
+        <w:t>Apache</w:t>
+      </w:r>
+      <w:r>
+        <w:rPr>
+          <w:rFonts w:ascii="Calibri" w:hAnsi="Calibri" w:cs="Calibri"/>
+          <w:color w:val="auto"/>
+          <w:sz w:val="24"/>
+          <w:szCs w:val="24"/>
+        </w:rPr>
+        <w:t xml:space="preserve"> Kafka, Cassandra.</w:t>
+      </w:r>
+    </w:p>
+    <w:p>
+      <w:pPr>
+        <w:widowControl w:val="0"/>
+        <w:autoSpaceDE w:val="0"/>
+        <w:autoSpaceDN w:val="0"/>
+        <w:adjustRightInd w:val="0"/>
+        <w:spacing w:after="0" w:line="240" w:lineRule="auto"/>
+        <w:ind w:firstLine="320"/>
+        <w:rPr>
+          <w:rFonts w:cs="Times New Roman"/>
+          <w:color w:val="DC5420"/>
+          <w:sz w:val="24"/>
+          <w:szCs w:val="24"/>
+        </w:rPr>
+      </w:pPr>
+    </w:p>
+    <w:p>
+      <w:pPr>
+        <w:widowControl w:val="0"/>
+        <w:autoSpaceDE w:val="0"/>
+        <w:autoSpaceDN w:val="0"/>
+        <w:adjustRightInd w:val="0"/>
+        <w:spacing w:after="0" w:line="240" w:lineRule="auto"/>
+        <w:rPr>
+          <w:rFonts w:cs="Times New Roman"/>
+          <w:color w:val="32302E"/>
+          <w:sz w:val="24"/>
+          <w:szCs w:val="24"/>
+        </w:rPr>
+      </w:pPr>
+      <w:r>
+        <w:rPr>
+          <w:rFonts w:cs="Times New Roman"/>
+          <w:color w:val="32302E"/>
+          <w:sz w:val="24"/>
+          <w:szCs w:val="24"/>
         </w:rPr>
         <w:t>ORACLE AMERICA INC, JAVA PLATFORM GROUP - SANTA CLARA, CA</w:t>
       </w:r>
-      <w:bookmarkStart w:id="0" w:name="_GoBack"/>
-      <w:bookmarkEnd w:id="0"/>
-    </w:p>
-    <w:p>
-      <w:pPr>
-        <w:widowControl w:val="0"/>
-        <w:autoSpaceDE w:val="0"/>
-        <w:autoSpaceDN w:val="0"/>
-        <w:adjustRightInd w:val="0"/>
-        <w:spacing w:after="0" w:line="240" w:lineRule="auto"/>
-        <w:rPr>
-          <w:rFonts w:cs="Times New Roman"/>
-          <w:color w:val="32302E"/>
-          <w:sz w:val="24"/>
-          <w:szCs w:val="24"/>
-        </w:rPr>
-      </w:pPr>
-      <w:r>
-        <w:rPr>
-          <w:rFonts w:cs="Times New Roman"/>
-          <w:color w:val="32302E"/>
-          <w:sz w:val="24"/>
-          <w:szCs w:val="24"/>
-        </w:rPr>
-        <w:t>Principal Member of Technical Staff, Feb 2011</w:t>
-      </w:r>
-      <w:r>
-        <w:rPr>
-          <w:rFonts w:cs="Times New Roman"/>
-          <w:color w:val="32302E"/>
-          <w:sz w:val="24"/>
-          <w:szCs w:val="24"/>
-        </w:rPr>
-        <w:t xml:space="preserve"> – </w:t>
-      </w:r>
-      <w:r>
-        <w:rPr>
-          <w:rFonts w:cs="Times New Roman"/>
-          <w:color w:val="32302E"/>
-          <w:sz w:val="24"/>
-          <w:szCs w:val="24"/>
-        </w:rPr>
-        <w:t>Feb, 2016</w:t>
+    </w:p>
+    <w:p>
+      <w:pPr>
+        <w:widowControl w:val="0"/>
+        <w:autoSpaceDE w:val="0"/>
+        <w:autoSpaceDN w:val="0"/>
+        <w:adjustRightInd w:val="0"/>
+        <w:spacing w:after="0" w:line="240" w:lineRule="auto"/>
+        <w:rPr>
+          <w:rFonts w:cs="Times New Roman"/>
+          <w:color w:val="32302E"/>
+          <w:sz w:val="24"/>
+          <w:szCs w:val="24"/>
+        </w:rPr>
+      </w:pPr>
+      <w:r>
+        <w:rPr>
+          <w:rFonts w:cs="Times New Roman"/>
+          <w:color w:val="32302E"/>
+          <w:sz w:val="24"/>
+          <w:szCs w:val="24"/>
+        </w:rPr>
+        <w:t>Principal Member of Techn</w:t>
+      </w:r>
+      <w:r>
+        <w:rPr>
+          <w:rFonts w:cs="Times New Roman"/>
+          <w:color w:val="32302E"/>
+          <w:sz w:val="24"/>
+          <w:szCs w:val="24"/>
+        </w:rPr>
+        <w:t xml:space="preserve">ical Staff, Feb 2011 – </w:t>
+      </w:r>
+      <w:proofErr w:type="gramStart"/>
+      <w:r>
+        <w:rPr>
+          <w:rFonts w:cs="Times New Roman"/>
+          <w:color w:val="32302E"/>
+          <w:sz w:val="24"/>
+          <w:szCs w:val="24"/>
+        </w:rPr>
+        <w:t>Nov,</w:t>
+      </w:r>
+      <w:proofErr w:type="gramEnd"/>
+      <w:r>
+        <w:rPr>
+          <w:rFonts w:cs="Times New Roman"/>
+          <w:color w:val="32302E"/>
+          <w:sz w:val="24"/>
+          <w:szCs w:val="24"/>
+        </w:rPr>
+        <w:t xml:space="preserve"> 2015</w:t>
       </w:r>
     </w:p>
     <w:p>
@@ -245,25 +725,7 @@
           <w:sz w:val="24"/>
           <w:szCs w:val="24"/>
         </w:rPr>
-        <w:t xml:space="preserve"> Responsible for </w:t>
-      </w:r>
-      <w:r>
-        <w:rPr>
-          <w:rFonts w:cs="Times New Roman"/>
-          <w:color w:val="32302E"/>
-          <w:sz w:val="24"/>
-          <w:szCs w:val="24"/>
-        </w:rPr>
-        <w:t>JDK 7/</w:t>
-      </w:r>
-      <w:r>
-        <w:rPr>
-          <w:rFonts w:cs="Times New Roman"/>
-          <w:color w:val="32302E"/>
-          <w:sz w:val="24"/>
-          <w:szCs w:val="24"/>
-        </w:rPr>
-        <w:t>8 networking quality assurance</w:t>
+        <w:t xml:space="preserve"> Responsible for JDK 7/8 networking quality assurance</w:t>
       </w:r>
     </w:p>
     <w:p>
@@ -296,62 +758,68 @@
           <w:sz w:val="24"/>
           <w:szCs w:val="24"/>
         </w:rPr>
-        <w:t xml:space="preserve"> Review existing test programs for JDK </w:t>
-      </w:r>
-      <w:r>
-        <w:rPr>
-          <w:rFonts w:cs="Times New Roman"/>
-          <w:color w:val="32302E"/>
-          <w:sz w:val="24"/>
-          <w:szCs w:val="24"/>
-        </w:rPr>
-        <w:t xml:space="preserve">libs, xml, </w:t>
-      </w:r>
-      <w:r>
-        <w:rPr>
-          <w:rFonts w:cs="Times New Roman"/>
-          <w:color w:val="32302E"/>
-          <w:sz w:val="24"/>
-          <w:szCs w:val="24"/>
-        </w:rPr>
-        <w:t xml:space="preserve">networking component, including tests for </w:t>
-      </w:r>
-      <w:r>
-        <w:rPr>
-          <w:rFonts w:cs="Times New Roman"/>
-          <w:color w:val="32302E"/>
-          <w:sz w:val="24"/>
-          <w:szCs w:val="24"/>
-        </w:rPr>
-        <w:t>JDK library like collection framework, Lang,  IO/NIO, zip, Concurrency library, JAXP, RMI</w:t>
-      </w:r>
-      <w:r>
-        <w:rPr>
-          <w:rFonts w:cs="Times New Roman"/>
-          <w:color w:val="32302E"/>
-          <w:sz w:val="24"/>
-          <w:szCs w:val="24"/>
-        </w:rPr>
-        <w:t>. Improve test quality and fix test bugs.</w:t>
-      </w:r>
-      <w:r>
-        <w:rPr>
-          <w:rFonts w:cs="Times New Roman"/>
-          <w:color w:val="32302E"/>
-          <w:sz w:val="24"/>
-          <w:szCs w:val="24"/>
-        </w:rPr>
-        <w:t xml:space="preserve"> Also work on Langtools team to design and develop tests for Java compiler</w:t>
-      </w:r>
-      <w:r>
-        <w:rPr>
-          <w:rFonts w:cs="Times New Roman"/>
-          <w:color w:val="32302E"/>
-          <w:sz w:val="24"/>
-          <w:szCs w:val="24"/>
-        </w:rPr>
-        <w:t xml:space="preserve"> - javac</w:t>
-      </w:r>
+        <w:t xml:space="preserve"> Review existing test programs for JDK libs, xml, networking component, including tests for JDK library like collection framework, </w:t>
+      </w:r>
+      <w:proofErr w:type="gramStart"/>
+      <w:r>
+        <w:rPr>
+          <w:rFonts w:cs="Times New Roman"/>
+          <w:color w:val="32302E"/>
+          <w:sz w:val="24"/>
+          <w:szCs w:val="24"/>
+        </w:rPr>
+        <w:t>Lang,  IO</w:t>
+      </w:r>
+      <w:proofErr w:type="gramEnd"/>
+      <w:r>
+        <w:rPr>
+          <w:rFonts w:cs="Times New Roman"/>
+          <w:color w:val="32302E"/>
+          <w:sz w:val="24"/>
+          <w:szCs w:val="24"/>
+        </w:rPr>
+        <w:t xml:space="preserve">/NIO, zip, Concurrency library, JAXP, RMI. Improve test quality and fix test bugs. Also work on </w:t>
+      </w:r>
+      <w:proofErr w:type="spellStart"/>
+      <w:r>
+        <w:rPr>
+          <w:rFonts w:cs="Times New Roman"/>
+          <w:color w:val="32302E"/>
+          <w:sz w:val="24"/>
+          <w:szCs w:val="24"/>
+        </w:rPr>
+        <w:t>Langtools</w:t>
+      </w:r>
+      <w:proofErr w:type="spellEnd"/>
+      <w:r>
+        <w:rPr>
+          <w:rFonts w:cs="Times New Roman"/>
+          <w:color w:val="32302E"/>
+          <w:sz w:val="24"/>
+          <w:szCs w:val="24"/>
+        </w:rPr>
+        <w:t xml:space="preserve"> team to design and develop tests for Java compiler</w:t>
+      </w:r>
+      <w:r>
+        <w:rPr>
+          <w:rFonts w:cs="Times New Roman"/>
+          <w:color w:val="32302E"/>
+          <w:sz w:val="24"/>
+          <w:szCs w:val="24"/>
+        </w:rPr>
+        <w:t xml:space="preserve"> - </w:t>
+      </w:r>
+      <w:proofErr w:type="spellStart"/>
+      <w:r>
+        <w:rPr>
+          <w:rFonts w:cs="Times New Roman"/>
+          <w:color w:val="32302E"/>
+          <w:sz w:val="24"/>
+          <w:szCs w:val="24"/>
+        </w:rPr>
+        <w:t>javac</w:t>
+      </w:r>
+      <w:proofErr w:type="spellEnd"/>
       <w:r>
         <w:rPr>
           <w:rFonts w:cs="Times New Roman"/>
@@ -368,16 +836,56 @@
           <w:sz w:val="24"/>
           <w:szCs w:val="24"/>
         </w:rPr>
-        <w:t xml:space="preserve">java decompiler - </w:t>
-      </w:r>
-      <w:r>
-        <w:rPr>
-          <w:rFonts w:cs="Times New Roman"/>
-          <w:color w:val="32302E"/>
-          <w:sz w:val="24"/>
-          <w:szCs w:val="24"/>
-        </w:rPr>
-        <w:t>javap and Javadoc.</w:t>
+        <w:t xml:space="preserve">java </w:t>
+      </w:r>
+      <w:proofErr w:type="spellStart"/>
+      <w:r>
+        <w:rPr>
+          <w:rFonts w:cs="Times New Roman"/>
+          <w:color w:val="32302E"/>
+          <w:sz w:val="24"/>
+          <w:szCs w:val="24"/>
+        </w:rPr>
+        <w:t>D</w:t>
+      </w:r>
+      <w:r>
+        <w:rPr>
+          <w:rFonts w:cs="Times New Roman"/>
+          <w:color w:val="32302E"/>
+          <w:sz w:val="24"/>
+          <w:szCs w:val="24"/>
+        </w:rPr>
+        <w:t>ecompiler</w:t>
+      </w:r>
+      <w:proofErr w:type="spellEnd"/>
+      <w:r>
+        <w:rPr>
+          <w:rFonts w:cs="Times New Roman"/>
+          <w:color w:val="32302E"/>
+          <w:sz w:val="24"/>
+          <w:szCs w:val="24"/>
+        </w:rPr>
+        <w:t xml:space="preserve"> - </w:t>
+      </w:r>
+      <w:proofErr w:type="spellStart"/>
+      <w:r>
+        <w:rPr>
+          <w:rFonts w:cs="Times New Roman"/>
+          <w:color w:val="32302E"/>
+          <w:sz w:val="24"/>
+          <w:szCs w:val="24"/>
+        </w:rPr>
+        <w:t>javap</w:t>
+      </w:r>
+      <w:proofErr w:type="spellEnd"/>
+      <w:r>
+        <w:rPr>
+          <w:rFonts w:cs="Times New Roman"/>
+          <w:color w:val="32302E"/>
+          <w:sz w:val="24"/>
+          <w:szCs w:val="24"/>
+        </w:rPr>
+        <w:t xml:space="preserve"> and Javadoc.</w:t>
       </w:r>
     </w:p>
     <w:p>
@@ -410,62 +918,19 @@
           <w:sz w:val="24"/>
           <w:szCs w:val="24"/>
         </w:rPr>
-        <w:t xml:space="preserve"> Design</w:t>
-      </w:r>
-      <w:r>
-        <w:rPr>
-          <w:rFonts w:cs="Times New Roman"/>
-          <w:color w:val="32302E"/>
-          <w:sz w:val="24"/>
-          <w:szCs w:val="24"/>
-        </w:rPr>
-        <w:t xml:space="preserve"> and implement JDK</w:t>
-      </w:r>
-      <w:r>
-        <w:rPr>
-          <w:rFonts w:cs="Times New Roman"/>
-          <w:color w:val="32302E"/>
-          <w:sz w:val="24"/>
-          <w:szCs w:val="24"/>
-        </w:rPr>
-        <w:t xml:space="preserve"> test plans, scenarios and procedure. Plan test schedules or strategies in accordance with project scope and delivery</w:t>
-      </w:r>
-      <w:r>
-        <w:rPr>
-          <w:rFonts w:cs="Times New Roman"/>
-          <w:color w:val="32302E"/>
-          <w:sz w:val="24"/>
-          <w:szCs w:val="24"/>
-        </w:rPr>
-        <w:t xml:space="preserve"> </w:t>
-      </w:r>
-      <w:r>
-        <w:rPr>
-          <w:rFonts w:cs="Times New Roman"/>
-          <w:color w:val="32302E"/>
-          <w:sz w:val="24"/>
-          <w:szCs w:val="24"/>
-        </w:rPr>
-        <w:t>dates. Develop testing program that address ar</w:t>
-      </w:r>
-      <w:r>
-        <w:rPr>
-          <w:rFonts w:cs="Times New Roman"/>
-          <w:color w:val="32302E"/>
-          <w:sz w:val="24"/>
-          <w:szCs w:val="24"/>
-        </w:rPr>
-        <w:t xml:space="preserve">eas such as regression test, functional tests and performance tests and run execution on </w:t>
-      </w:r>
-      <w:r>
-        <w:rPr>
-          <w:rFonts w:cs="Times New Roman"/>
-          <w:color w:val="32302E"/>
-          <w:sz w:val="24"/>
-          <w:szCs w:val="24"/>
-        </w:rPr>
-        <w:t>.</w:t>
-      </w:r>
+        <w:t xml:space="preserve"> Design and implement JDK test plans, scenarios and procedure. Plan test schedules or strategies in accordance with project scope and delivery dates. Develop testing program that address areas such as regression test, functional tests and performance tests and run execution </w:t>
+      </w:r>
+      <w:proofErr w:type="gramStart"/>
+      <w:r>
+        <w:rPr>
+          <w:rFonts w:cs="Times New Roman"/>
+          <w:color w:val="32302E"/>
+          <w:sz w:val="24"/>
+          <w:szCs w:val="24"/>
+        </w:rPr>
+        <w:t>on .</w:t>
+      </w:r>
+      <w:proofErr w:type="gramEnd"/>
     </w:p>
     <w:p>
       <w:pPr>
@@ -524,25 +989,7 @@
           <w:sz w:val="24"/>
           <w:szCs w:val="24"/>
         </w:rPr>
-        <w:t xml:space="preserve"> framework, JDK </w:t>
-      </w:r>
-      <w:r>
-        <w:rPr>
-          <w:rFonts w:cs="Times New Roman"/>
-          <w:color w:val="32302E"/>
-          <w:sz w:val="24"/>
-          <w:szCs w:val="24"/>
-        </w:rPr>
-        <w:t>9 feature</w:t>
-      </w:r>
-      <w:r>
-        <w:rPr>
-          <w:rFonts w:cs="Times New Roman"/>
-          <w:color w:val="32302E"/>
-          <w:sz w:val="24"/>
-          <w:szCs w:val="24"/>
-        </w:rPr>
-        <w:t xml:space="preserve"> modular system. </w:t>
+        <w:t xml:space="preserve"> framework, JDK 9 feature modular system. </w:t>
       </w:r>
     </w:p>
     <w:p>
@@ -612,52 +1059,25 @@
         <w:rPr>
           <w:rFonts w:cs="Times New Roman"/>
           <w:color w:val="32302E"/>
-          <w:sz w:val="28"/>
-          <w:szCs w:val="28"/>
-        </w:rPr>
-      </w:pPr>
-      <w:r>
-        <w:rPr>
-          <w:rFonts w:cs="Times New Roman"/>
-          <w:color w:val="32302E"/>
-          <w:sz w:val="28"/>
-          <w:szCs w:val="28"/>
-        </w:rPr>
-        <w:t>CA Technology</w:t>
-      </w:r>
-      <w:r>
-        <w:rPr>
-          <w:rFonts w:cs="Times New Roman"/>
-          <w:color w:val="32302E"/>
-          <w:sz w:val="28"/>
-          <w:szCs w:val="28"/>
-        </w:rPr>
-        <w:t>,</w:t>
-      </w:r>
-      <w:r>
-        <w:rPr>
-          <w:rFonts w:cs="Times New Roman"/>
-          <w:color w:val="32302E"/>
-          <w:sz w:val="28"/>
-          <w:szCs w:val="28"/>
-        </w:rPr>
-        <w:t xml:space="preserve"> Clarity PPM</w:t>
-      </w:r>
-      <w:r>
-        <w:rPr>
-          <w:rFonts w:cs="Times New Roman"/>
-          <w:color w:val="32302E"/>
-          <w:sz w:val="28"/>
-          <w:szCs w:val="28"/>
-        </w:rPr>
-        <w:t xml:space="preserve"> - </w:t>
-      </w:r>
-      <w:r>
-        <w:rPr>
-          <w:rFonts w:cs="Times New Roman"/>
-          <w:color w:val="32302E"/>
-          <w:sz w:val="28"/>
-          <w:szCs w:val="28"/>
+          <w:sz w:val="24"/>
+          <w:szCs w:val="24"/>
+        </w:rPr>
+      </w:pPr>
+      <w:r>
+        <w:rPr>
+          <w:rFonts w:cs="Times New Roman"/>
+          <w:color w:val="32302E"/>
+          <w:sz w:val="24"/>
+          <w:szCs w:val="24"/>
+        </w:rPr>
+        <w:t xml:space="preserve">CA Technology, Clarity PPM - </w:t>
+      </w:r>
+      <w:r>
+        <w:rPr>
+          <w:rFonts w:cs="Times New Roman"/>
+          <w:color w:val="32302E"/>
+          <w:sz w:val="24"/>
+          <w:szCs w:val="24"/>
         </w:rPr>
         <w:t>Beijing PRC</w:t>
       </w:r>
@@ -683,94 +1103,31 @@
           <w:sz w:val="24"/>
           <w:szCs w:val="24"/>
         </w:rPr>
-        <w:t>Principal software engineer</w:t>
-      </w:r>
-      <w:r>
-        <w:rPr>
-          <w:rFonts w:cs="Times New Roman"/>
-          <w:color w:val="32302E"/>
-          <w:sz w:val="24"/>
-          <w:szCs w:val="24"/>
-        </w:rPr>
-        <w:t xml:space="preserve">, </w:t>
-      </w:r>
-      <w:r>
-        <w:rPr>
-          <w:rFonts w:cs="Times New Roman"/>
-          <w:color w:val="32302E"/>
-          <w:sz w:val="24"/>
-          <w:szCs w:val="24"/>
-        </w:rPr>
-        <w:t>Nov 2009 – Feb 2011</w:t>
-      </w:r>
-    </w:p>
-    <w:p>
-      <w:pPr>
-        <w:widowControl w:val="0"/>
-        <w:autoSpaceDE w:val="0"/>
-        <w:autoSpaceDN w:val="0"/>
-        <w:adjustRightInd w:val="0"/>
-        <w:spacing w:after="0" w:line="240" w:lineRule="auto"/>
-        <w:rPr>
-          <w:rFonts w:cs="Times New Roman"/>
-          <w:color w:val="32302E"/>
-          <w:sz w:val="24"/>
-          <w:szCs w:val="24"/>
-        </w:rPr>
-      </w:pPr>
-      <w:r>
-        <w:rPr>
-          <w:rFonts w:cs="Times New Roman"/>
-          <w:color w:val="32302E"/>
-          <w:sz w:val="24"/>
-          <w:szCs w:val="24"/>
-        </w:rPr>
-        <w:t xml:space="preserve">     Design and implementation </w:t>
-      </w:r>
-      <w:r>
-        <w:rPr>
-          <w:rFonts w:cs="Times New Roman"/>
-          <w:color w:val="32302E"/>
-          <w:sz w:val="24"/>
-          <w:szCs w:val="24"/>
-        </w:rPr>
-        <w:t xml:space="preserve">Clarity PPM </w:t>
-      </w:r>
-      <w:r>
-        <w:rPr>
-          <w:rFonts w:cs="Times New Roman"/>
-          <w:color w:val="32302E"/>
-          <w:sz w:val="24"/>
-          <w:szCs w:val="24"/>
-        </w:rPr>
-        <w:t xml:space="preserve">product </w:t>
-      </w:r>
-      <w:r>
-        <w:rPr>
-          <w:rFonts w:cs="Times New Roman"/>
-          <w:color w:val="32302E"/>
-          <w:sz w:val="24"/>
-          <w:szCs w:val="24"/>
-        </w:rPr>
-        <w:t>OWB &amp; MSP development and cust</w:t>
-      </w:r>
-      <w:r>
-        <w:rPr>
-          <w:rFonts w:cs="Times New Roman"/>
-          <w:color w:val="32302E"/>
-          <w:sz w:val="24"/>
-          <w:szCs w:val="24"/>
-        </w:rPr>
-        <w:t>o</w:t>
-      </w:r>
-      <w:r>
-        <w:rPr>
-          <w:rFonts w:cs="Times New Roman"/>
-          <w:color w:val="32302E"/>
-          <w:sz w:val="24"/>
-          <w:szCs w:val="24"/>
-        </w:rPr>
-        <w:t>mer support</w:t>
+        <w:t>Principal software engineer, Nov 2009 – Feb 2011</w:t>
+      </w:r>
+    </w:p>
+    <w:p>
+      <w:pPr>
+        <w:widowControl w:val="0"/>
+        <w:autoSpaceDE w:val="0"/>
+        <w:autoSpaceDN w:val="0"/>
+        <w:adjustRightInd w:val="0"/>
+        <w:spacing w:after="0" w:line="240" w:lineRule="auto"/>
+        <w:rPr>
+          <w:rFonts w:cs="Times New Roman"/>
+          <w:color w:val="32302E"/>
+          <w:sz w:val="24"/>
+          <w:szCs w:val="24"/>
+        </w:rPr>
+      </w:pPr>
+      <w:r>
+        <w:rPr>
+          <w:rFonts w:cs="Times New Roman"/>
+          <w:color w:val="32302E"/>
+          <w:sz w:val="24"/>
+          <w:szCs w:val="24"/>
+        </w:rPr>
+        <w:t xml:space="preserve">     Design and implementation Clarity PPM product OWB &amp; MSP development and customer support</w:t>
       </w:r>
       <w:r>
         <w:rPr>
@@ -830,25 +1187,26 @@
           <w:sz w:val="24"/>
           <w:szCs w:val="24"/>
         </w:rPr>
-        <w:t xml:space="preserve"> product, Open</w:t>
-      </w:r>
-      <w:r>
-        <w:rPr>
-          <w:rFonts w:cs="Times New Roman"/>
-          <w:color w:val="32302E"/>
-          <w:sz w:val="24"/>
-          <w:szCs w:val="24"/>
-        </w:rPr>
-        <w:t xml:space="preserve"> Workbench</w:t>
-      </w:r>
-      <w:r>
-        <w:rPr>
-          <w:rFonts w:cs="Times New Roman"/>
-          <w:color w:val="32302E"/>
-          <w:sz w:val="24"/>
-          <w:szCs w:val="24"/>
-        </w:rPr>
-        <w:t xml:space="preserve"> is an open source Windows-based desktop application that provides robust project scheduling and management functionality and is free to distribute throughout the enterprise. When users need to move beyond desktop scheduling to a workgroup, division or enterprise-wide solution, they can upgrade to CA's Clarity™ system, a project and portfolio management system that offers bidirectional integration with Open Workbench.</w:t>
+        <w:t xml:space="preserve"> product, Open Workbench</w:t>
+      </w:r>
+      <w:r>
+        <w:rPr>
+          <w:rFonts w:cs="Times New Roman"/>
+          <w:color w:val="32302E"/>
+          <w:sz w:val="24"/>
+          <w:szCs w:val="24"/>
+        </w:rPr>
+        <w:t xml:space="preserve"> is an open </w:t>
+      </w:r>
+      <w:r>
+        <w:rPr>
+          <w:rFonts w:cs="Times New Roman"/>
+          <w:color w:val="32302E"/>
+          <w:sz w:val="24"/>
+          <w:szCs w:val="24"/>
+        </w:rPr>
+        <w:lastRenderedPageBreak/>
+        <w:t>source Windows-based desktop application that provides robust project scheduling and management functionality and is free to distribute throughout the enterprise. When users need to move beyond desktop scheduling to a workgroup, division or enterprise-wide solution, they can upgrade to CA's Clarity™ system, a project and portfolio management system that offers bidirectional integration with Open Workbench.</w:t>
       </w:r>
     </w:p>
     <w:p>
@@ -894,87 +1252,42 @@
         <w:rPr>
           <w:rFonts w:cs="Times New Roman"/>
           <w:color w:val="32302E"/>
-          <w:sz w:val="28"/>
-          <w:szCs w:val="28"/>
-        </w:rPr>
-      </w:pPr>
-      <w:r>
-        <w:rPr>
-          <w:rFonts w:cs="Times New Roman"/>
-          <w:color w:val="32302E"/>
-          <w:sz w:val="28"/>
-          <w:szCs w:val="28"/>
-        </w:rPr>
-        <w:t>IBM</w:t>
-      </w:r>
-      <w:r>
-        <w:rPr>
-          <w:rFonts w:cs="Times New Roman"/>
-          <w:color w:val="32302E"/>
-          <w:sz w:val="28"/>
-          <w:szCs w:val="28"/>
-        </w:rPr>
-        <w:t xml:space="preserve">, </w:t>
-      </w:r>
-      <w:r>
-        <w:rPr>
-          <w:rFonts w:cs="Times New Roman"/>
-          <w:color w:val="32302E"/>
-          <w:sz w:val="28"/>
-          <w:szCs w:val="28"/>
-        </w:rPr>
-        <w:t>Tivoli -</w:t>
-      </w:r>
-      <w:r>
-        <w:rPr>
-          <w:rFonts w:cs="Times New Roman"/>
-          <w:color w:val="32302E"/>
-          <w:sz w:val="28"/>
-          <w:szCs w:val="28"/>
-        </w:rPr>
-        <w:t xml:space="preserve"> Beijing PRC</w:t>
-      </w:r>
-    </w:p>
-    <w:p>
-      <w:pPr>
-        <w:widowControl w:val="0"/>
-        <w:autoSpaceDE w:val="0"/>
-        <w:autoSpaceDN w:val="0"/>
-        <w:adjustRightInd w:val="0"/>
-        <w:spacing w:after="0" w:line="240" w:lineRule="auto"/>
-        <w:rPr>
-          <w:rFonts w:cs="Times New Roman"/>
-          <w:color w:val="32302E"/>
-          <w:sz w:val="24"/>
-          <w:szCs w:val="24"/>
-        </w:rPr>
-      </w:pPr>
-      <w:r>
-        <w:rPr>
-          <w:rFonts w:cs="Times New Roman"/>
-          <w:color w:val="32302E"/>
-          <w:sz w:val="24"/>
-          <w:szCs w:val="24"/>
-        </w:rPr>
-        <w:t>Staff</w:t>
-      </w:r>
-      <w:r>
-        <w:rPr>
-          <w:rFonts w:cs="Times New Roman"/>
-          <w:color w:val="32302E"/>
-          <w:sz w:val="24"/>
-          <w:szCs w:val="24"/>
-        </w:rPr>
-        <w:t xml:space="preserve"> software engineer, </w:t>
-      </w:r>
-      <w:r>
-        <w:rPr>
-          <w:rFonts w:cs="Times New Roman"/>
-          <w:color w:val="32302E"/>
-          <w:sz w:val="24"/>
-          <w:szCs w:val="24"/>
-        </w:rPr>
-        <w:t>Nov 2005 – Nov 2009</w:t>
+          <w:sz w:val="24"/>
+          <w:szCs w:val="24"/>
+        </w:rPr>
+      </w:pPr>
+      <w:r>
+        <w:rPr>
+          <w:rFonts w:cs="Times New Roman"/>
+          <w:color w:val="32302E"/>
+          <w:sz w:val="24"/>
+          <w:szCs w:val="24"/>
+        </w:rPr>
+        <w:t>IBM, Tivoli - Beijing PRC</w:t>
+      </w:r>
+    </w:p>
+    <w:p>
+      <w:pPr>
+        <w:widowControl w:val="0"/>
+        <w:autoSpaceDE w:val="0"/>
+        <w:autoSpaceDN w:val="0"/>
+        <w:adjustRightInd w:val="0"/>
+        <w:spacing w:after="0" w:line="240" w:lineRule="auto"/>
+        <w:rPr>
+          <w:rFonts w:cs="Times New Roman"/>
+          <w:color w:val="32302E"/>
+          <w:sz w:val="24"/>
+          <w:szCs w:val="24"/>
+        </w:rPr>
+      </w:pPr>
+      <w:r>
+        <w:rPr>
+          <w:rFonts w:cs="Times New Roman"/>
+          <w:color w:val="32302E"/>
+          <w:sz w:val="24"/>
+          <w:szCs w:val="24"/>
+        </w:rPr>
+        <w:t>Staff software engineer, Nov 2005 – Nov 2009</w:t>
       </w:r>
     </w:p>
     <w:p>
@@ -999,8 +1312,9 @@
             <w:sz w:val="24"/>
             <w:szCs w:val="24"/>
           </w:rPr>
-          <w:t xml:space="preserve">    Designed and d</w:t>
+          <w:t xml:space="preserve">    Designed and developed IBM Tivoli ITCAM for J2EE/WebSphere product, leading a team to develop GUI for ITCAM for J2EE/</w:t>
         </w:r>
+        <w:proofErr w:type="spellStart"/>
         <w:r>
           <w:rPr>
             <w:rFonts w:cs="Helvetica"/>
@@ -1008,8 +1322,9 @@
             <w:sz w:val="24"/>
             <w:szCs w:val="24"/>
           </w:rPr>
-          <w:t>eveloped IBM Tivoli ITCAM for J2EE/</w:t>
+          <w:t>Websphere</w:t>
         </w:r>
+        <w:proofErr w:type="spellEnd"/>
         <w:r>
           <w:rPr>
             <w:rFonts w:cs="Helvetica"/>
@@ -1017,8 +1332,9 @@
             <w:sz w:val="24"/>
             <w:szCs w:val="24"/>
           </w:rPr>
-          <w:t>WebSphere</w:t>
+          <w:t>. Solving customer technology issues and L3 customer support. ITCAM for J2EE/</w:t>
         </w:r>
+        <w:proofErr w:type="spellStart"/>
         <w:r>
           <w:rPr>
             <w:rFonts w:cs="Helvetica"/>
@@ -1026,8 +1342,9 @@
             <w:sz w:val="24"/>
             <w:szCs w:val="24"/>
           </w:rPr>
-          <w:t xml:space="preserve"> product, leading a team to develop GUI for ITCAM for J2EE/Websphere.</w:t>
+          <w:t>Websphere</w:t>
         </w:r>
+        <w:proofErr w:type="spellEnd"/>
         <w:r>
           <w:rPr>
             <w:rFonts w:cs="Helvetica"/>
@@ -1035,52 +1352,7 @@
             <w:sz w:val="24"/>
             <w:szCs w:val="24"/>
           </w:rPr>
-          <w:t xml:space="preserve"> Solving</w:t>
-        </w:r>
-        <w:r>
-          <w:rPr>
-            <w:rFonts w:cs="Helvetica"/>
-            <w:color w:val="auto"/>
-            <w:sz w:val="24"/>
-            <w:szCs w:val="24"/>
-          </w:rPr>
-          <w:t xml:space="preserve"> customer </w:t>
-        </w:r>
-        <w:r>
-          <w:rPr>
-            <w:rFonts w:cs="Helvetica"/>
-            <w:color w:val="auto"/>
-            <w:sz w:val="24"/>
-            <w:szCs w:val="24"/>
-          </w:rPr>
-          <w:t xml:space="preserve">technology </w:t>
-        </w:r>
-        <w:r>
-          <w:rPr>
-            <w:rFonts w:cs="Helvetica"/>
-            <w:color w:val="auto"/>
-            <w:sz w:val="24"/>
-            <w:szCs w:val="24"/>
-          </w:rPr>
-          <w:t xml:space="preserve">issues and L3 </w:t>
-        </w:r>
-        <w:r>
-          <w:rPr>
-            <w:rFonts w:cs="Helvetica"/>
-            <w:color w:val="auto"/>
-            <w:sz w:val="24"/>
-            <w:szCs w:val="24"/>
-          </w:rPr>
-          <w:t xml:space="preserve">customer </w:t>
-        </w:r>
-        <w:r>
-          <w:rPr>
-            <w:rFonts w:cs="Helvetica"/>
-            <w:color w:val="auto"/>
-            <w:sz w:val="24"/>
-            <w:szCs w:val="24"/>
-          </w:rPr>
-          <w:t>support. ITCAM for J2EE/Websphere enables users to view the health of Web applications and servers, then drill down to diagnostic information for specific application requests to identify the root cause of problems.</w:t>
+          <w:t xml:space="preserve"> enables users to view the health of Web applications and servers, then drill down to diagnostic information for specific application requests to identify the root cause of problems.</w:t>
         </w:r>
         <w:r>
           <w:rPr>
@@ -1093,6 +1365,24 @@
   </w:t>
         </w:r>
+        <w:r>
+          <w:t>‬</w:t>
+        </w:r>
+        <w:r>
+          <w:t>‬</w:t>
+        </w:r>
+        <w:r>
+          <w:t>‬</w:t>
+        </w:r>
+        <w:r>
+          <w:t>‬</w:t>
+        </w:r>
+        <w:r>
+          <w:t>‬</w:t>
+        </w:r>
+        <w:r>
+          <w:t>‬</w:t>
+        </w:r>
       </w:dir>
     </w:p>
     <w:p>
@@ -1134,8 +1424,9 @@
           <w:sz w:val="24"/>
           <w:szCs w:val="24"/>
         </w:rPr>
-        <w:t>IBM Tivoli OMEGAMON family of products</w:t>
-      </w:r>
+        <w:t xml:space="preserve">IBM Tivoli OMEGAMON family of </w:t>
+      </w:r>
+      <w:proofErr w:type="gramStart"/>
       <w:r>
         <w:rPr>
           <w:rFonts w:cs="Helvetica"/>
@@ -1143,8 +1434,9 @@
           <w:sz w:val="24"/>
           <w:szCs w:val="24"/>
         </w:rPr>
-        <w:t xml:space="preserve">, </w:t>
-      </w:r>
+        <w:t>products,  provides</w:t>
+      </w:r>
+      <w:proofErr w:type="gramEnd"/>
       <w:r>
         <w:rPr>
           <w:rFonts w:cs="Helvetica"/>
@@ -1152,16 +1444,7 @@
           <w:sz w:val="24"/>
           <w:szCs w:val="24"/>
         </w:rPr>
-        <w:t xml:space="preserve"> provides a comprehensive performance and availability solution to proactively analyze and manage operating systems, databases or other environments for optimal performance. It helps you detect bottlenecks and other potential performance problems from multiple vantage points, and quickly isolates and takes action automatically to resolve these </w:t>
-      </w:r>
-      <w:r>
-        <w:rPr>
-          <w:rFonts w:cs="Helvetica"/>
-          <w:color w:val="auto"/>
-          <w:sz w:val="24"/>
-          <w:szCs w:val="24"/>
-        </w:rPr>
-        <w:t xml:space="preserve">issues. </w:t>
+        <w:t xml:space="preserve"> a comprehensive performance and availability solution to proactively analyze and manage operating systems, databases or other environments for optimal performance. It helps you detect bottlenecks and other potential performance problems from multiple vantage points, and quickly isolates and takes action automatically to resolve these issues. </w:t>
       </w:r>
       <w:r>
         <w:rPr>
@@ -1242,52 +1525,7 @@
           <w:sz w:val="24"/>
           <w:szCs w:val="24"/>
         </w:rPr>
-        <w:t xml:space="preserve"> Programming Languages: Java, C/C++, </w:t>
-      </w:r>
-      <w:r>
-        <w:rPr>
-          <w:rFonts w:cs="Times New Roman"/>
-          <w:color w:val="32302E"/>
-          <w:sz w:val="24"/>
-          <w:szCs w:val="24"/>
-        </w:rPr>
-        <w:t>Python</w:t>
-      </w:r>
-      <w:r>
-        <w:rPr>
-          <w:rFonts w:cs="Times New Roman"/>
-          <w:color w:val="32302E"/>
-          <w:sz w:val="24"/>
-          <w:szCs w:val="24"/>
-        </w:rPr>
-        <w:t>,</w:t>
-      </w:r>
-      <w:r>
-        <w:rPr>
-          <w:rFonts w:cs="Times New Roman"/>
-          <w:color w:val="32302E"/>
-          <w:sz w:val="24"/>
-          <w:szCs w:val="24"/>
-        </w:rPr>
-        <w:t xml:space="preserve"> Scala,</w:t>
-      </w:r>
-      <w:r>
-        <w:rPr>
-          <w:rFonts w:cs="Times New Roman"/>
-          <w:color w:val="32302E"/>
-          <w:sz w:val="24"/>
-          <w:szCs w:val="24"/>
-        </w:rPr>
-        <w:t xml:space="preserve"> Shell Scripting</w:t>
-      </w:r>
-      <w:r>
-        <w:rPr>
-          <w:rFonts w:cs="Times New Roman"/>
-          <w:color w:val="32302E"/>
-          <w:sz w:val="24"/>
-          <w:szCs w:val="24"/>
-        </w:rPr>
-        <w:t>, Objective C, Swift, JavaScript, Cobol.</w:t>
+        <w:t xml:space="preserve"> Programming Languages: Java, C/C++, Python, Scala, Shell Scripting, Objective C, Swift, JavaScript, Cobol.</w:t>
       </w:r>
     </w:p>
     <w:p>
@@ -1320,16 +1558,258 @@
           <w:sz w:val="24"/>
           <w:szCs w:val="24"/>
         </w:rPr>
-        <w:t xml:space="preserve"> Application Software: NetBeans, Eclipse,</w:t>
-      </w:r>
-      <w:r>
-        <w:rPr>
-          <w:rFonts w:cs="Times New Roman"/>
-          <w:color w:val="32302E"/>
-          <w:sz w:val="24"/>
-          <w:szCs w:val="24"/>
-        </w:rPr>
-        <w:t xml:space="preserve"> IntelliJ, XCode,</w:t>
+        <w:t xml:space="preserve"> Application Software: </w:t>
+      </w:r>
+      <w:r>
+        <w:rPr>
+          <w:rFonts w:ascii="Calibri" w:hAnsi="Calibri" w:cs="Calibri"/>
+          <w:color w:val="auto"/>
+          <w:sz w:val="24"/>
+          <w:szCs w:val="24"/>
+        </w:rPr>
+        <w:t xml:space="preserve">Apache Hadoop, Apache Kafka, Spark, Cassandra, </w:t>
+      </w:r>
+      <w:r>
+        <w:rPr>
+          <w:rFonts w:cs="Times New Roman"/>
+          <w:color w:val="32302E"/>
+          <w:sz w:val="24"/>
+          <w:szCs w:val="24"/>
+        </w:rPr>
+        <w:t>NetBeans, Eclipse, Intel</w:t>
+      </w:r>
+      <w:r>
+        <w:rPr>
+          <w:rFonts w:cs="Times New Roman"/>
+          <w:color w:val="32302E"/>
+          <w:sz w:val="24"/>
+          <w:szCs w:val="24"/>
+        </w:rPr>
+        <w:t xml:space="preserve">liJ, </w:t>
+      </w:r>
+      <w:proofErr w:type="spellStart"/>
+      <w:r>
+        <w:rPr>
+          <w:rFonts w:cs="Times New Roman"/>
+          <w:color w:val="32302E"/>
+          <w:sz w:val="24"/>
+          <w:szCs w:val="24"/>
+        </w:rPr>
+        <w:t>Xc</w:t>
+      </w:r>
+      <w:r>
+        <w:rPr>
+          <w:rFonts w:cs="Times New Roman"/>
+          <w:color w:val="32302E"/>
+          <w:sz w:val="24"/>
+          <w:szCs w:val="24"/>
+        </w:rPr>
+        <w:t>ode</w:t>
+      </w:r>
+      <w:proofErr w:type="spellEnd"/>
+      <w:r>
+        <w:rPr>
+          <w:rFonts w:cs="Times New Roman"/>
+          <w:color w:val="32302E"/>
+          <w:sz w:val="24"/>
+          <w:szCs w:val="24"/>
+        </w:rPr>
+        <w:t xml:space="preserve">, </w:t>
+      </w:r>
+      <w:r>
+        <w:rPr>
+          <w:rFonts w:cs="Times New Roman"/>
+          <w:color w:val="32302E"/>
+          <w:sz w:val="24"/>
+          <w:szCs w:val="24"/>
+        </w:rPr>
+        <w:t xml:space="preserve">Jenkins, </w:t>
+      </w:r>
+      <w:r>
+        <w:rPr>
+          <w:rFonts w:cs="Times New Roman"/>
+          <w:color w:val="32302E"/>
+          <w:sz w:val="24"/>
+          <w:szCs w:val="24"/>
+        </w:rPr>
+        <w:t>Apache Web Server</w:t>
+      </w:r>
+      <w:r>
+        <w:rPr>
+          <w:rFonts w:cs="Times New Roman"/>
+          <w:color w:val="32302E"/>
+          <w:sz w:val="24"/>
+          <w:szCs w:val="24"/>
+        </w:rPr>
+        <w:t>, Tomcat</w:t>
+      </w:r>
+      <w:r>
+        <w:rPr>
+          <w:rFonts w:cs="Times New Roman"/>
+          <w:color w:val="32302E"/>
+          <w:sz w:val="24"/>
+          <w:szCs w:val="24"/>
+        </w:rPr>
+        <w:t>, AWS, Apache Spark</w:t>
+      </w:r>
+      <w:r>
+        <w:rPr>
+          <w:rFonts w:cs="Times New Roman"/>
+          <w:color w:val="32302E"/>
+          <w:sz w:val="24"/>
+          <w:szCs w:val="24"/>
+        </w:rPr>
+        <w:t>, Maven, make</w:t>
+      </w:r>
+      <w:r>
+        <w:rPr>
+          <w:rFonts w:cs="Times New Roman"/>
+          <w:color w:val="32302E"/>
+          <w:sz w:val="24"/>
+          <w:szCs w:val="24"/>
+        </w:rPr>
+        <w:t xml:space="preserve">, Java EE </w:t>
+      </w:r>
+      <w:proofErr w:type="gramStart"/>
+      <w:r>
+        <w:rPr>
+          <w:rFonts w:cs="Times New Roman"/>
+          <w:color w:val="32302E"/>
+          <w:sz w:val="24"/>
+          <w:szCs w:val="24"/>
+        </w:rPr>
+        <w:t>7</w:t>
+      </w:r>
+      <w:r>
+        <w:rPr>
+          <w:rFonts w:cs="Times New Roman"/>
+          <w:color w:val="32302E"/>
+          <w:sz w:val="24"/>
+          <w:szCs w:val="24"/>
+        </w:rPr>
+        <w:t>,Spring</w:t>
+      </w:r>
+      <w:proofErr w:type="gramEnd"/>
+      <w:r>
+        <w:rPr>
+          <w:rFonts w:cs="Times New Roman"/>
+          <w:color w:val="32302E"/>
+          <w:sz w:val="24"/>
+          <w:szCs w:val="24"/>
+        </w:rPr>
+        <w:t>.</w:t>
+      </w:r>
+    </w:p>
+    <w:p>
+      <w:pPr>
+        <w:widowControl w:val="0"/>
+        <w:autoSpaceDE w:val="0"/>
+        <w:autoSpaceDN w:val="0"/>
+        <w:adjustRightInd w:val="0"/>
+        <w:spacing w:after="0" w:line="240" w:lineRule="auto"/>
+        <w:rPr>
+          <w:rFonts w:cs="Times New Roman"/>
+          <w:color w:val="32302E"/>
+          <w:sz w:val="24"/>
+          <w:szCs w:val="24"/>
+        </w:rPr>
+      </w:pPr>
+      <w:r>
+        <w:rPr>
+          <w:rFonts w:ascii="SimSun" w:eastAsia="SimSun" w:hAnsi="SimSun" w:cs="SimSun"/>
+          <w:color w:val="32302E"/>
+          <w:sz w:val="24"/>
+          <w:szCs w:val="24"/>
+        </w:rPr>
+        <w:t></w:t>
+      </w:r>
+      <w:r>
+        <w:rPr>
+          <w:rFonts w:cs="Times New Roman"/>
+          <w:color w:val="32302E"/>
+          <w:sz w:val="24"/>
+          <w:szCs w:val="24"/>
+        </w:rPr>
+        <w:t xml:space="preserve"> Operating Systems: Windows, Unix/Linux, Mac OSX.</w:t>
+      </w:r>
+    </w:p>
+    <w:p>
+      <w:pPr>
+        <w:widowControl w:val="0"/>
+        <w:autoSpaceDE w:val="0"/>
+        <w:autoSpaceDN w:val="0"/>
+        <w:adjustRightInd w:val="0"/>
+        <w:spacing w:after="0" w:line="240" w:lineRule="auto"/>
+        <w:rPr>
+          <w:rFonts w:cs="Times New Roman"/>
+          <w:color w:val="32302E"/>
+          <w:sz w:val="24"/>
+          <w:szCs w:val="24"/>
+        </w:rPr>
+      </w:pPr>
+    </w:p>
+    <w:p>
+      <w:pPr>
+        <w:widowControl w:val="0"/>
+        <w:autoSpaceDE w:val="0"/>
+        <w:autoSpaceDN w:val="0"/>
+        <w:adjustRightInd w:val="0"/>
+        <w:spacing w:after="0" w:line="240" w:lineRule="auto"/>
+        <w:rPr>
+          <w:rFonts w:cs="Times New Roman"/>
+          <w:color w:val="32302E"/>
+          <w:sz w:val="24"/>
+          <w:szCs w:val="24"/>
+        </w:rPr>
+      </w:pPr>
+    </w:p>
+    <w:p>
+      <w:pPr>
+        <w:widowControl w:val="0"/>
+        <w:autoSpaceDE w:val="0"/>
+        <w:autoSpaceDN w:val="0"/>
+        <w:adjustRightInd w:val="0"/>
+        <w:spacing w:after="0" w:line="240" w:lineRule="auto"/>
+        <w:rPr>
+          <w:rFonts w:cs="Times New Roman"/>
+          <w:color w:val="DC5420"/>
+          <w:sz w:val="32"/>
+          <w:szCs w:val="32"/>
+        </w:rPr>
+      </w:pPr>
+      <w:r>
+        <w:rPr>
+          <w:rFonts w:cs="Times New Roman"/>
+          <w:color w:val="DC5420"/>
+          <w:sz w:val="32"/>
+          <w:szCs w:val="32"/>
+        </w:rPr>
+        <w:t>Open source community</w:t>
+      </w:r>
+    </w:p>
+    <w:p>
+      <w:pPr>
+        <w:widowControl w:val="0"/>
+        <w:autoSpaceDE w:val="0"/>
+        <w:autoSpaceDN w:val="0"/>
+        <w:adjustRightInd w:val="0"/>
+        <w:spacing w:after="0" w:line="240" w:lineRule="auto"/>
+        <w:rPr>
+          <w:rFonts w:cs="Times New Roman"/>
+          <w:color w:val="731C3F" w:themeColor="hyperlink"/>
+          <w:sz w:val="24"/>
+          <w:szCs w:val="24"/>
+          <w:u w:val="single"/>
+        </w:rPr>
+      </w:pPr>
+      <w:r>
+        <w:rPr>
+          <w:rFonts w:ascii="SimSun" w:eastAsia="SimSun" w:hAnsi="SimSun" w:cs="SimSun"/>
+          <w:color w:val="32302E"/>
+          <w:sz w:val="24"/>
+          <w:szCs w:val="24"/>
+        </w:rPr>
+        <w:t></w:t>
       </w:r>
       <w:r>
         <w:rPr>
@@ -1347,104 +1827,41 @@
           <w:sz w:val="24"/>
           <w:szCs w:val="24"/>
         </w:rPr>
-        <w:t xml:space="preserve">Jenkins, </w:t>
-      </w:r>
-      <w:r>
-        <w:rPr>
-          <w:rFonts w:cs="Times New Roman"/>
-          <w:color w:val="32302E"/>
-          <w:sz w:val="24"/>
-          <w:szCs w:val="24"/>
-        </w:rPr>
-        <w:t>Apache Web Server</w:t>
-      </w:r>
-      <w:r>
-        <w:rPr>
-          <w:rFonts w:cs="Times New Roman"/>
-          <w:color w:val="32302E"/>
-          <w:sz w:val="24"/>
-          <w:szCs w:val="24"/>
-        </w:rPr>
-        <w:t>, Tomcat</w:t>
-      </w:r>
-      <w:r>
-        <w:rPr>
-          <w:rFonts w:cs="Times New Roman"/>
-          <w:color w:val="32302E"/>
-          <w:sz w:val="24"/>
-          <w:szCs w:val="24"/>
-        </w:rPr>
-        <w:t>, AWS, Apache Spark</w:t>
-      </w:r>
-      <w:r>
-        <w:rPr>
-          <w:rFonts w:cs="Times New Roman"/>
-          <w:color w:val="32302E"/>
-          <w:sz w:val="24"/>
-          <w:szCs w:val="24"/>
-        </w:rPr>
-        <w:t>, Maven, make</w:t>
-      </w:r>
-      <w:r>
-        <w:rPr>
-          <w:rFonts w:cs="Times New Roman"/>
-          <w:color w:val="32302E"/>
-          <w:sz w:val="24"/>
-          <w:szCs w:val="24"/>
-        </w:rPr>
-        <w:t>, Java EE 7</w:t>
-      </w:r>
-      <w:r>
-        <w:rPr>
-          <w:rFonts w:cs="Times New Roman"/>
-          <w:color w:val="32302E"/>
-          <w:sz w:val="24"/>
-          <w:szCs w:val="24"/>
-        </w:rPr>
-        <w:t>.</w:t>
-      </w:r>
-    </w:p>
-    <w:p>
-      <w:pPr>
-        <w:widowControl w:val="0"/>
-        <w:autoSpaceDE w:val="0"/>
-        <w:autoSpaceDN w:val="0"/>
-        <w:adjustRightInd w:val="0"/>
-        <w:spacing w:after="0" w:line="240" w:lineRule="auto"/>
-        <w:rPr>
-          <w:rFonts w:cs="Times New Roman"/>
-          <w:color w:val="32302E"/>
-          <w:sz w:val="24"/>
-          <w:szCs w:val="24"/>
-        </w:rPr>
-      </w:pPr>
-      <w:r>
-        <w:rPr>
-          <w:rFonts w:ascii="SimSun" w:eastAsia="SimSun" w:hAnsi="SimSun" w:cs="SimSun"/>
-          <w:color w:val="32302E"/>
-          <w:sz w:val="24"/>
-          <w:szCs w:val="24"/>
-        </w:rPr>
-        <w:t></w:t>
-      </w:r>
-      <w:r>
-        <w:rPr>
-          <w:rFonts w:cs="Times New Roman"/>
-          <w:color w:val="32302E"/>
-          <w:sz w:val="24"/>
-          <w:szCs w:val="24"/>
-        </w:rPr>
-        <w:t xml:space="preserve"> Operating Sys</w:t>
-      </w:r>
-      <w:r>
-        <w:rPr>
-          <w:rFonts w:cs="Times New Roman"/>
-          <w:color w:val="32302E"/>
-          <w:sz w:val="24"/>
-          <w:szCs w:val="24"/>
-        </w:rPr>
-        <w:t>tems: Windows, Unix/Linux, Mac OSX.</w:t>
-      </w:r>
+        <w:t xml:space="preserve">Open JDK </w:t>
+      </w:r>
+      <w:proofErr w:type="gramStart"/>
+      <w:r>
+        <w:rPr>
+          <w:rFonts w:cs="Times New Roman"/>
+          <w:color w:val="32302E"/>
+          <w:sz w:val="24"/>
+          <w:szCs w:val="24"/>
+        </w:rPr>
+        <w:t>Committer :</w:t>
+      </w:r>
+      <w:proofErr w:type="gramEnd"/>
+      <w:r>
+        <w:rPr>
+          <w:rFonts w:cs="Times New Roman"/>
+          <w:color w:val="32302E"/>
+          <w:sz w:val="24"/>
+          <w:szCs w:val="24"/>
+        </w:rPr>
+        <w:t xml:space="preserve"> </w:t>
+      </w:r>
+      <w:hyperlink r:id="rId9" w:anchor="tyan" w:history="1">
+        <w:proofErr w:type="spellStart"/>
+        <w:r>
+          <w:rPr>
+            <w:rStyle w:val="Hyperlink"/>
+            <w:rFonts w:cs="Times New Roman"/>
+            <w:sz w:val="24"/>
+            <w:szCs w:val="24"/>
+          </w:rPr>
+          <w:t>tyan</w:t>
+        </w:r>
+        <w:proofErr w:type="spellEnd"/>
+      </w:hyperlink>
     </w:p>
     <w:p>
       <w:pPr>
@@ -1471,7 +1888,7 @@
       </w:pPr>
     </w:p>
     <w:sectPr>
-      <w:footerReference w:type="default" r:id="rId8"/>
+      <w:footerReference w:type="default" r:id="rId10"/>
       <w:pgSz w:w="12240" w:h="15840"/>
       <w:pgMar w:top="720" w:right="1440" w:bottom="1800" w:left="1440" w:header="720" w:footer="720" w:gutter="0"/>
       <w:cols w:space="720"/>
@@ -1611,6 +2028,60 @@
     </w:lvl>
   </w:abstractNum>
   <w:abstractNum w:abstractNumId="2">
+    <w:nsid w:val="00000001"/>
+    <w:multiLevelType w:val="hybridMultilevel"/>
+    <w:tmpl w:val="00000001"/>
+    <w:lvl w:ilvl="0" w:tplc="00000001">
+      <w:start w:val="1"/>
+      <w:numFmt w:val="decimal"/>
+      <w:lvlText w:val="%1"/>
+      <w:lvlJc w:val="left"/>
+      <w:pPr>
+        <w:ind w:left="720" w:hanging="360"/>
+      </w:pPr>
+    </w:lvl>
+    <w:lvl w:ilvl="1" w:tplc="FFFFFFFF">
+      <w:numFmt w:val="decimal"/>
+      <w:lvlText w:val=""/>
+      <w:lvlJc w:val="left"/>
+    </w:lvl>
+    <w:lvl w:ilvl="2" w:tplc="FFFFFFFF">
+      <w:numFmt w:val="decimal"/>
+      <w:lvlText w:val=""/>
+      <w:lvlJc w:val="left"/>
+    </w:lvl>
+    <w:lvl w:ilvl="3" w:tplc="FFFFFFFF">
+      <w:numFmt w:val="decimal"/>
+      <w:lvlText w:val=""/>
+      <w:lvlJc w:val="left"/>
+    </w:lvl>
+    <w:lvl w:ilvl="4" w:tplc="FFFFFFFF">
+      <w:numFmt w:val="decimal"/>
+      <w:lvlText w:val=""/>
+      <w:lvlJc w:val="left"/>
+    </w:lvl>
+    <w:lvl w:ilvl="5" w:tplc="FFFFFFFF">
+      <w:numFmt w:val="decimal"/>
+      <w:lvlText w:val=""/>
+      <w:lvlJc w:val="left"/>
+    </w:lvl>
+    <w:lvl w:ilvl="6" w:tplc="FFFFFFFF">
+      <w:numFmt w:val="decimal"/>
+      <w:lvlText w:val=""/>
+      <w:lvlJc w:val="left"/>
+    </w:lvl>
+    <w:lvl w:ilvl="7" w:tplc="FFFFFFFF">
+      <w:numFmt w:val="decimal"/>
+      <w:lvlText w:val=""/>
+      <w:lvlJc w:val="left"/>
+    </w:lvl>
+    <w:lvl w:ilvl="8" w:tplc="FFFFFFFF">
+      <w:numFmt w:val="decimal"/>
+      <w:lvlText w:val=""/>
+      <w:lvlJc w:val="left"/>
+    </w:lvl>
+  </w:abstractNum>
+  <w:abstractNum w:abstractNumId="3">
     <w:nsid w:val="20906CDF"/>
     <w:multiLevelType w:val="hybridMultilevel"/>
     <w:tmpl w:val="9E244A1C"/>
@@ -1727,7 +2198,7 @@
       </w:rPr>
     </w:lvl>
   </w:abstractNum>
-  <w:abstractNum w:abstractNumId="3">
+  <w:abstractNum w:abstractNumId="4">
     <w:nsid w:val="68AB4355"/>
     <w:multiLevelType w:val="hybridMultilevel"/>
     <w:tmpl w:val="0B203272"/>
@@ -1827,10 +2298,13 @@
     <w:abstractNumId w:val="0"/>
   </w:num>
   <w:num w:numId="3">
-    <w:abstractNumId w:val="2"/>
+    <w:abstractNumId w:val="3"/>
   </w:num>
   <w:num w:numId="4">
-    <w:abstractNumId w:val="3"/>
+    <w:abstractNumId w:val="4"/>
+  </w:num>
+  <w:num w:numId="5">
+    <w:abstractNumId w:val="2"/>
   </w:num>
 </w:numbering>
 </file>
@@ -1853,7 +2327,7 @@
       </w:pPr>
     </w:pPrDefault>
   </w:docDefaults>
-  <w:latentStyles w:defLockedState="0" w:defUIPriority="99" w:defSemiHidden="0" w:defUnhideWhenUsed="0" w:defQFormat="0" w:count="380">
+  <w:latentStyles w:defLockedState="0" w:defUIPriority="99" w:defSemiHidden="0" w:defUnhideWhenUsed="0" w:defQFormat="0" w:count="382">
     <w:lsdException w:name="Normal" w:uiPriority="0" w:qFormat="1"/>
     <w:lsdException w:name="heading 1" w:uiPriority="9" w:qFormat="1"/>
     <w:lsdException w:name="heading 2" w:semiHidden="1" w:uiPriority="9" w:unhideWhenUsed="1" w:qFormat="1"/>
@@ -2225,6 +2699,8 @@
     <w:lsdException w:name="List Table 5 Dark Accent 6" w:uiPriority="50"/>
     <w:lsdException w:name="List Table 6 Colorful Accent 6" w:uiPriority="51"/>
     <w:lsdException w:name="List Table 7 Colorful Accent 6" w:uiPriority="52"/>
+    <w:lsdException w:name="Mention" w:semiHidden="1" w:unhideWhenUsed="1"/>
+    <w:lsdException w:name="Smart Hyperlink" w:semiHidden="1" w:unhideWhenUsed="1"/>
   </w:latentStyles>
   <w:style w:type="paragraph" w:default="1" w:styleId="Normal">
     <w:name w:val="Normal"/>
@@ -2908,730 +3384,6 @@
     </w:rPr>
   </w:style>
 </w:styles>
-</file>
-
-<file path=word/glossary/document.xml><?xml version="1.0" encoding="utf-8"?>
-<w:glossaryDocument xmlns:wpc="http://schemas.microsoft.com/office/word/2010/wordprocessingCanvas" xmlns:mo="http://schemas.microsoft.com/office/mac/office/2008/main" xmlns:mc="http://schemas.openxmlformats.org/markup-compatibility/2006" xmlns:mv="urn:schemas-microsoft-com:mac:vml" xmlns:o="urn:schemas-microsoft-com:office:office" xmlns:r="http://schemas.openxmlformats.org/officeDocument/2006/relationships" xmlns:m="http://schemas.openxmlformats.org/officeDocument/2006/math" xmlns:v="urn:schemas-microsoft-com:vml" xmlns:wp14="http://schemas.microsoft.com/office/word/2010/wordprocessingDrawing" xmlns:wp="http://schemas.openxmlformats.org/drawingml/2006/wordprocessingDrawing" xmlns:w10="urn:schemas-microsoft-com:office:word" xmlns:w="http://schemas.openxmlformats.org/wordprocessingml/2006/main" xmlns:w14="http://schemas.microsoft.com/office/word/2010/wordml" xmlns:w15="http://schemas.microsoft.com/office/word/2012/wordml" xmlns:wpg="http://schemas.microsoft.com/office/word/2010/wordprocessingGroup" xmlns:wpi="http://schemas.microsoft.com/office/word/2010/wordprocessingInk" xmlns:wne="http://schemas.microsoft.com/office/word/2006/wordml" xmlns:wps="http://schemas.microsoft.com/office/word/2010/wordprocessingShape" mc:Ignorable="w14 w15 wp14"/>
-</file>
-
-<file path=word/glossary/fontTable.xml><?xml version="1.0" encoding="utf-8"?>
-<w:fonts xmlns:mc="http://schemas.openxmlformats.org/markup-compatibility/2006" xmlns:r="http://schemas.openxmlformats.org/officeDocument/2006/relationships" xmlns:w="http://schemas.openxmlformats.org/wordprocessingml/2006/main" xmlns:w14="http://schemas.microsoft.com/office/word/2010/wordml" xmlns:w15="http://schemas.microsoft.com/office/word/2012/wordml" mc:Ignorable="w14 w15">
-  <w:font w:name="Symbol">
-    <w:panose1 w:val="00000000000000000000"/>
-    <w:charset w:val="02"/>
-    <w:family w:val="auto"/>
-    <w:pitch w:val="variable"/>
-    <w:sig w:usb0="00000000" w:usb1="10000000" w:usb2="00000000" w:usb3="00000000" w:csb0="80000000" w:csb1="00000000"/>
-  </w:font>
-  <w:font w:name="Times New Roman">
-    <w:panose1 w:val="02020603050405020304"/>
-    <w:charset w:val="00"/>
-    <w:family w:val="auto"/>
-    <w:pitch w:val="variable"/>
-    <w:sig w:usb0="E0002AEF" w:usb1="C0007841" w:usb2="00000009" w:usb3="00000000" w:csb0="000001FF" w:csb1="00000000"/>
-  </w:font>
-  <w:font w:name="Courier New">
-    <w:panose1 w:val="02070309020205020404"/>
-    <w:charset w:val="00"/>
-    <w:family w:val="auto"/>
-    <w:pitch w:val="variable"/>
-    <w:sig w:usb0="E0002AFF" w:usb1="C0007843" w:usb2="00000009" w:usb3="00000000" w:csb0="000001FF" w:csb1="00000000"/>
-  </w:font>
-  <w:font w:name="Wingdings">
-    <w:panose1 w:val="05000000000000000000"/>
-    <w:charset w:val="02"/>
-    <w:family w:val="auto"/>
-    <w:pitch w:val="variable"/>
-    <w:sig w:usb0="00000000" w:usb1="10000000" w:usb2="00000000" w:usb3="00000000" w:csb0="80000000" w:csb1="00000000"/>
-  </w:font>
-  <w:font w:name="Calibri">
-    <w:panose1 w:val="020F0502020204030204"/>
-    <w:charset w:val="00"/>
-    <w:family w:val="auto"/>
-    <w:pitch w:val="variable"/>
-    <w:sig w:usb0="E00002FF" w:usb1="4000ACFF" w:usb2="00000001" w:usb3="00000000" w:csb0="0000019F" w:csb1="00000000"/>
-  </w:font>
-  <w:font w:name="宋体">
-    <w:charset w:val="86"/>
-    <w:family w:val="auto"/>
-    <w:pitch w:val="variable"/>
-    <w:sig w:usb0="00000003" w:usb1="288F0000" w:usb2="00000016" w:usb3="00000000" w:csb0="00040001" w:csb1="00000000"/>
-  </w:font>
-  <w:font w:name="SimSun">
-    <w:panose1 w:val="02010600030101010101"/>
-    <w:charset w:val="86"/>
-    <w:family w:val="auto"/>
-    <w:pitch w:val="variable"/>
-    <w:sig w:usb0="00000003" w:usb1="288F0000" w:usb2="00000016" w:usb3="00000000" w:csb0="00040001" w:csb1="00000000"/>
-  </w:font>
-  <w:font w:name="Helvetica">
-    <w:panose1 w:val="00000000000000000000"/>
-    <w:charset w:val="00"/>
-    <w:family w:val="auto"/>
-    <w:pitch w:val="variable"/>
-    <w:sig w:usb0="E00002FF" w:usb1="5000785B" w:usb2="00000000" w:usb3="00000000" w:csb0="0000019F" w:csb1="00000000"/>
-  </w:font>
-  <w:font w:name="MS Mincho">
-    <w:panose1 w:val="02020609040205080304"/>
-    <w:charset w:val="80"/>
-    <w:family w:val="auto"/>
-    <w:pitch w:val="variable"/>
-    <w:sig w:usb0="E00002FF" w:usb1="6AC7FDFB" w:usb2="08000012" w:usb3="00000000" w:csb0="0002009F" w:csb1="00000000"/>
-  </w:font>
-  <w:font w:name="Arial">
-    <w:panose1 w:val="020B0604020202020204"/>
-    <w:charset w:val="00"/>
-    <w:family w:val="auto"/>
-    <w:pitch w:val="variable"/>
-    <w:sig w:usb0="E0002AFF" w:usb1="C0007843" w:usb2="00000009" w:usb3="00000000" w:csb0="000001FF" w:csb1="00000000"/>
-  </w:font>
-  <w:font w:name="DengXian">
-    <w:panose1 w:val="02010600030101010101"/>
-    <w:charset w:val="86"/>
-    <w:family w:val="auto"/>
-    <w:pitch w:val="variable"/>
-    <w:sig w:usb0="A00002BF" w:usb1="38CF7CFA" w:usb2="00000016" w:usb3="00000000" w:csb0="0004000F" w:csb1="00000000"/>
-  </w:font>
-  <w:font w:name="DengXian Light">
-    <w:panose1 w:val="02010600030101010101"/>
-    <w:charset w:val="86"/>
-    <w:family w:val="auto"/>
-    <w:pitch w:val="variable"/>
-    <w:sig w:usb0="A00002BF" w:usb1="38CF7CFA" w:usb2="00000016" w:usb3="00000000" w:csb0="0004000F" w:csb1="00000000"/>
-  </w:font>
-  <w:font w:name="Calibri Light">
-    <w:panose1 w:val="020F0302020204030204"/>
-    <w:charset w:val="00"/>
-    <w:family w:val="auto"/>
-    <w:pitch w:val="variable"/>
-    <w:sig w:usb0="A00002EF" w:usb1="4000207B" w:usb2="00000000" w:usb3="00000000" w:csb0="0000019F" w:csb1="00000000"/>
-  </w:font>
-</w:fonts>
-</file>
-
-<file path=word/glossary/numbering.xml><?xml version="1.0" encoding="utf-8"?>
-<w:numbering xmlns:wpc="http://schemas.microsoft.com/office/word/2010/wordprocessingCanvas" xmlns:mo="http://schemas.microsoft.com/office/mac/office/2008/main" xmlns:mc="http://schemas.openxmlformats.org/markup-compatibility/2006" xmlns:mv="urn:schemas-microsoft-com:mac:vml" xmlns:o="urn:schemas-microsoft-com:office:office" xmlns:r="http://schemas.openxmlformats.org/officeDocument/2006/relationships" xmlns:m="http://schemas.openxmlformats.org/officeDocument/2006/math" xmlns:v="urn:schemas-microsoft-com:vml" xmlns:wp14="http://schemas.microsoft.com/office/word/2010/wordprocessingDrawing" xmlns:wp="http://schemas.openxmlformats.org/drawingml/2006/wordprocessingDrawing" xmlns:w10="urn:schemas-microsoft-com:office:word" xmlns:w="http://schemas.openxmlformats.org/wordprocessingml/2006/main" xmlns:w14="http://schemas.microsoft.com/office/word/2010/wordml" xmlns:w15="http://schemas.microsoft.com/office/word/2012/wordml" xmlns:wpg="http://schemas.microsoft.com/office/word/2010/wordprocessingGroup" xmlns:wpi="http://schemas.microsoft.com/office/word/2010/wordprocessingInk" xmlns:wne="http://schemas.microsoft.com/office/word/2006/wordml" xmlns:wps="http://schemas.microsoft.com/office/word/2010/wordprocessingShape" mc:Ignorable="w14 w15 wp14">
-  <w:abstractNum w:abstractNumId="0">
-    <w:nsid w:val="20906CDF"/>
-    <w:multiLevelType w:val="hybridMultilevel"/>
-    <w:tmpl w:val="9E244A1C"/>
-    <w:lvl w:ilvl="0" w:tplc="A78AD9E8">
-      <w:start w:val="1"/>
-      <w:numFmt w:val="bullet"/>
-      <w:pStyle w:val="ListBullet"/>
-      <w:lvlText w:val=""/>
-      <w:lvlJc w:val="left"/>
-      <w:pPr>
-        <w:tabs>
-          <w:tab w:val="num" w:pos="432"/>
-        </w:tabs>
-        <w:ind w:left="432" w:hanging="432"/>
-      </w:pPr>
-      <w:rPr>
-        <w:rFonts w:ascii="Symbol" w:hAnsi="Symbol" w:hint="default"/>
-      </w:rPr>
-    </w:lvl>
-    <w:lvl w:ilvl="1" w:tplc="04090003" w:tentative="1">
-      <w:start w:val="1"/>
-      <w:numFmt w:val="bullet"/>
-      <w:lvlText w:val="o"/>
-      <w:lvlJc w:val="left"/>
-      <w:pPr>
-        <w:ind w:left="1440" w:hanging="360"/>
-      </w:pPr>
-      <w:rPr>
-        <w:rFonts w:ascii="Courier New" w:hAnsi="Courier New" w:cs="Courier New" w:hint="default"/>
-      </w:rPr>
-    </w:lvl>
-    <w:lvl w:ilvl="2" w:tplc="04090005" w:tentative="1">
-      <w:start w:val="1"/>
-      <w:numFmt w:val="bullet"/>
-      <w:lvlText w:val=""/>
-      <w:lvlJc w:val="left"/>
-      <w:pPr>
-        <w:ind w:left="2160" w:hanging="360"/>
-      </w:pPr>
-      <w:rPr>
-        <w:rFonts w:ascii="Wingdings" w:hAnsi="Wingdings" w:hint="default"/>
-      </w:rPr>
-    </w:lvl>
-    <w:lvl w:ilvl="3" w:tplc="04090001" w:tentative="1">
-      <w:start w:val="1"/>
-      <w:numFmt w:val="bullet"/>
-      <w:lvlText w:val=""/>
-      <w:lvlJc w:val="left"/>
-      <w:pPr>
-        <w:ind w:left="2880" w:hanging="360"/>
-      </w:pPr>
-      <w:rPr>
-        <w:rFonts w:ascii="Symbol" w:hAnsi="Symbol" w:hint="default"/>
-      </w:rPr>
-    </w:lvl>
-    <w:lvl w:ilvl="4" w:tplc="04090003" w:tentative="1">
-      <w:start w:val="1"/>
-      <w:numFmt w:val="bullet"/>
-      <w:lvlText w:val="o"/>
-      <w:lvlJc w:val="left"/>
-      <w:pPr>
-        <w:ind w:left="3600" w:hanging="360"/>
-      </w:pPr>
-      <w:rPr>
-        <w:rFonts w:ascii="Courier New" w:hAnsi="Courier New" w:cs="Courier New" w:hint="default"/>
-      </w:rPr>
-    </w:lvl>
-    <w:lvl w:ilvl="5" w:tplc="04090005" w:tentative="1">
-      <w:start w:val="1"/>
-      <w:numFmt w:val="bullet"/>
-      <w:lvlText w:val=""/>
-      <w:lvlJc w:val="left"/>
-      <w:pPr>
-        <w:ind w:left="4320" w:hanging="360"/>
-      </w:pPr>
-      <w:rPr>
-        <w:rFonts w:ascii="Wingdings" w:hAnsi="Wingdings" w:hint="default"/>
-      </w:rPr>
-    </w:lvl>
-    <w:lvl w:ilvl="6" w:tplc="04090001" w:tentative="1">
-      <w:start w:val="1"/>
-      <w:numFmt w:val="bullet"/>
-      <w:lvlText w:val=""/>
-      <w:lvlJc w:val="left"/>
-      <w:pPr>
-        <w:ind w:left="5040" w:hanging="360"/>
-      </w:pPr>
-      <w:rPr>
-        <w:rFonts w:ascii="Symbol" w:hAnsi="Symbol" w:hint="default"/>
-      </w:rPr>
-    </w:lvl>
-    <w:lvl w:ilvl="7" w:tplc="04090003" w:tentative="1">
-      <w:start w:val="1"/>
-      <w:numFmt w:val="bullet"/>
-      <w:lvlText w:val="o"/>
-      <w:lvlJc w:val="left"/>
-      <w:pPr>
-        <w:ind w:left="5760" w:hanging="360"/>
-      </w:pPr>
-      <w:rPr>
-        <w:rFonts w:ascii="Courier New" w:hAnsi="Courier New" w:cs="Courier New" w:hint="default"/>
-      </w:rPr>
-    </w:lvl>
-    <w:lvl w:ilvl="8" w:tplc="04090005" w:tentative="1">
-      <w:start w:val="1"/>
-      <w:numFmt w:val="bullet"/>
-      <w:lvlText w:val=""/>
-      <w:lvlJc w:val="left"/>
-      <w:pPr>
-        <w:ind w:left="6480" w:hanging="360"/>
-      </w:pPr>
-      <w:rPr>
-        <w:rFonts w:ascii="Wingdings" w:hAnsi="Wingdings" w:hint="default"/>
-      </w:rPr>
-    </w:lvl>
-  </w:abstractNum>
-  <w:num w:numId="1">
-    <w:abstractNumId w:val="0"/>
-  </w:num>
-</w:numbering>
-</file>
-
-<file path=word/glossary/settings.xml><?xml version="1.0" encoding="utf-8"?>
-<w:settings xmlns:mc="http://schemas.openxmlformats.org/markup-compatibility/2006" xmlns:o="urn:schemas-microsoft-com:office:office" xmlns:r="http://schemas.openxmlformats.org/officeDocument/2006/relationships" xmlns:m="http://schemas.openxmlformats.org/officeDocument/2006/math" xmlns:v="urn:schemas-microsoft-com:vml" xmlns:w10="urn:schemas-microsoft-com:office:word" xmlns:w="http://schemas.openxmlformats.org/wordprocessingml/2006/main" xmlns:w14="http://schemas.microsoft.com/office/word/2010/wordml" xmlns:w15="http://schemas.microsoft.com/office/word/2012/wordml" xmlns:sl="http://schemas.openxmlformats.org/schemaLibrary/2006/main" mc:Ignorable="w14 w15">
-  <w:view w:val="normal"/>
-  <w:defaultTabStop w:val="720"/>
-  <w:characterSpacingControl w:val="doNotCompress"/>
-  <w:compat>
-    <w:useFELayout/>
-    <w:compatSetting w:name="compatibilityMode" w:uri="http://schemas.microsoft.com/office/word" w:val="15"/>
-    <w:compatSetting w:name="overrideTableStyleFontSizeAndJustification" w:uri="http://schemas.microsoft.com/office/word" w:val="1"/>
-    <w:compatSetting w:name="enableOpenTypeFeatures" w:uri="http://schemas.microsoft.com/office/word" w:val="1"/>
-    <w:compatSetting w:name="doNotFlipMirrorIndents" w:uri="http://schemas.microsoft.com/office/word" w:val="1"/>
-    <w:compatSetting w:name="differentiateMultirowTableHeaders" w:uri="http://schemas.microsoft.com/office/word" w:val="1"/>
-  </w:compat>
-  <w:rsids>
-    <w:rsidRoot w:val="00864C00"/>
-    <w:rsid w:val="00864C00"/>
-  </w:rsids>
-  <m:mathPr>
-    <m:mathFont m:val="Cambria Math"/>
-    <m:brkBin m:val="before"/>
-    <m:brkBinSub m:val="--"/>
-    <m:smallFrac m:val="0"/>
-    <m:dispDef/>
-    <m:lMargin m:val="0"/>
-    <m:rMargin m:val="0"/>
-    <m:defJc m:val="centerGroup"/>
-    <m:wrapIndent m:val="1440"/>
-    <m:intLim m:val="subSup"/>
-    <m:naryLim m:val="undOvr"/>
-  </m:mathPr>
-  <w:themeFontLang w:val="en-US" w:eastAsia="zh-CN"/>
-  <w:clrSchemeMapping w:bg1="light1" w:t1="dark1" w:bg2="light2" w:t2="dark2" w:accent1="accent1" w:accent2="accent2" w:accent3="accent3" w:accent4="accent4" w:accent5="accent5" w:accent6="accent6" w:hyperlink="hyperlink" w:followedHyperlink="followedHyperlink"/>
-  <w:decimalSymbol w:val="."/>
-  <w:listSeparator w:val=","/>
-  <w15:chartTrackingRefBased/>
-</w:settings>
-</file>
-
-<file path=word/glossary/styles.xml><?xml version="1.0" encoding="utf-8"?>
-<w:styles xmlns:mc="http://schemas.openxmlformats.org/markup-compatibility/2006" xmlns:r="http://schemas.openxmlformats.org/officeDocument/2006/relationships" xmlns:w="http://schemas.openxmlformats.org/wordprocessingml/2006/main" xmlns:w14="http://schemas.microsoft.com/office/word/2010/wordml" xmlns:w15="http://schemas.microsoft.com/office/word/2012/wordml" mc:Ignorable="w14 w15">
-  <w:docDefaults>
-    <w:rPrDefault>
-      <w:rPr>
-        <w:rFonts w:asciiTheme="minorHAnsi" w:eastAsiaTheme="minorEastAsia" w:hAnsiTheme="minorHAnsi" w:cstheme="minorBidi"/>
-        <w:sz w:val="24"/>
-        <w:szCs w:val="24"/>
-        <w:lang w:val="en-US" w:eastAsia="zh-CN" w:bidi="ar-SA"/>
-      </w:rPr>
-    </w:rPrDefault>
-    <w:pPrDefault/>
-  </w:docDefaults>
-  <w:latentStyles w:defLockedState="0" w:defUIPriority="99" w:defSemiHidden="0" w:defUnhideWhenUsed="0" w:defQFormat="0" w:count="380">
-    <w:lsdException w:name="Normal" w:uiPriority="0" w:qFormat="1"/>
-    <w:lsdException w:name="heading 1" w:uiPriority="9" w:qFormat="1"/>
-    <w:lsdException w:name="heading 2" w:semiHidden="1" w:uiPriority="9" w:unhideWhenUsed="1" w:qFormat="1"/>
-    <w:lsdException w:name="heading 3" w:semiHidden="1" w:uiPriority="9" w:unhideWhenUsed="1" w:qFormat="1"/>
-    <w:lsdException w:name="heading 4" w:semiHidden="1" w:uiPriority="9" w:unhideWhenUsed="1" w:qFormat="1"/>
-    <w:lsdException w:name="heading 5" w:semiHidden="1" w:uiPriority="9" w:unhideWhenUsed="1" w:qFormat="1"/>
-    <w:lsdException w:name="heading 6" w:semiHidden="1" w:uiPriority="9" w:unhideWhenUsed="1" w:qFormat="1"/>
-    <w:lsdException w:name="heading 7" w:semiHidden="1" w:uiPriority="9" w:unhideWhenUsed="1" w:qFormat="1"/>
-    <w:lsdException w:name="heading 8" w:semiHidden="1" w:uiPriority="9" w:unhideWhenUsed="1" w:qFormat="1"/>
-    <w:lsdException w:name="heading 9" w:semiHidden="1" w:uiPriority="9" w:unhideWhenUsed="1" w:qFormat="1"/>
-    <w:lsdException w:name="index 1" w:semiHidden="1" w:unhideWhenUsed="1"/>
-    <w:lsdException w:name="index 2" w:semiHidden="1" w:unhideWhenUsed="1"/>
-    <w:lsdException w:name="index 3" w:semiHidden="1" w:unhideWhenUsed="1"/>
-    <w:lsdException w:name="index 4" w:semiHidden="1" w:unhideWhenUsed="1"/>
-    <w:lsdException w:name="index 5" w:semiHidden="1" w:unhideWhenUsed="1"/>
-    <w:lsdException w:name="index 6" w:semiHidden="1" w:unhideWhenUsed="1"/>
-    <w:lsdException w:name="index 7" w:semiHidden="1" w:unhideWhenUsed="1"/>
-    <w:lsdException w:name="index 8" w:semiHidden="1" w:unhideWhenUsed="1"/>
-    <w:lsdException w:name="index 9" w:semiHidden="1" w:unhideWhenUsed="1"/>
-    <w:lsdException w:name="toc 1" w:semiHidden="1" w:uiPriority="39" w:unhideWhenUsed="1"/>
-    <w:lsdException w:name="toc 2" w:semiHidden="1" w:uiPriority="39" w:unhideWhenUsed="1"/>
-    <w:lsdException w:name="toc 3" w:semiHidden="1" w:uiPriority="39" w:unhideWhenUsed="1"/>
-    <w:lsdException w:name="toc 4" w:semiHidden="1" w:uiPriority="39" w:unhideWhenUsed="1"/>
-    <w:lsdException w:name="toc 5" w:semiHidden="1" w:uiPriority="39" w:unhideWhenUsed="1"/>
-    <w:lsdException w:name="toc 6" w:semiHidden="1" w:uiPriority="39" w:unhideWhenUsed="1"/>
-    <w:lsdException w:name="toc 7" w:semiHidden="1" w:uiPriority="39" w:unhideWhenUsed="1"/>
-    <w:lsdException w:name="toc 8" w:semiHidden="1" w:uiPriority="39" w:unhideWhenUsed="1"/>
-    <w:lsdException w:name="toc 9" w:semiHidden="1" w:uiPriority="39" w:unhideWhenUsed="1"/>
-    <w:lsdException w:name="Normal Indent" w:semiHidden="1" w:unhideWhenUsed="1"/>
-    <w:lsdException w:name="footnote text" w:semiHidden="1" w:unhideWhenUsed="1"/>
-    <w:lsdException w:name="annotation text" w:semiHidden="1" w:unhideWhenUsed="1"/>
-    <w:lsdException w:name="header" w:semiHidden="1" w:unhideWhenUsed="1"/>
-    <w:lsdException w:name="footer" w:semiHidden="1" w:unhideWhenUsed="1"/>
-    <w:lsdException w:name="index heading" w:semiHidden="1" w:unhideWhenUsed="1"/>
-    <w:lsdException w:name="caption" w:semiHidden="1" w:uiPriority="35" w:unhideWhenUsed="1" w:qFormat="1"/>
-    <w:lsdException w:name="table of figures" w:semiHidden="1" w:unhideWhenUsed="1"/>
-    <w:lsdException w:name="envelope address" w:semiHidden="1" w:unhideWhenUsed="1"/>
-    <w:lsdException w:name="envelope return" w:semiHidden="1" w:unhideWhenUsed="1"/>
-    <w:lsdException w:name="footnote reference" w:semiHidden="1" w:unhideWhenUsed="1"/>
-    <w:lsdException w:name="annotation reference" w:semiHidden="1" w:unhideWhenUsed="1"/>
-    <w:lsdException w:name="line number" w:semiHidden="1" w:unhideWhenUsed="1"/>
-    <w:lsdException w:name="page number" w:semiHidden="1" w:unhideWhenUsed="1"/>
-    <w:lsdException w:name="endnote reference" w:semiHidden="1" w:unhideWhenUsed="1"/>
-    <w:lsdException w:name="endnote text" w:semiHidden="1" w:unhideWhenUsed="1"/>
-    <w:lsdException w:name="table of authorities" w:semiHidden="1" w:unhideWhenUsed="1"/>
-    <w:lsdException w:name="macro" w:semiHidden="1" w:unhideWhenUsed="1"/>
-    <w:lsdException w:name="toa heading" w:semiHidden="1" w:unhideWhenUsed="1"/>
-    <w:lsdException w:name="List" w:semiHidden="1" w:unhideWhenUsed="1"/>
-    <w:lsdException w:name="List Bullet" w:semiHidden="1" w:uiPriority="9" w:unhideWhenUsed="1" w:qFormat="1"/>
-    <w:lsdException w:name="List Number" w:semiHidden="1" w:unhideWhenUsed="1"/>
-    <w:lsdException w:name="List 2" w:semiHidden="1" w:unhideWhenUsed="1"/>
-    <w:lsdException w:name="List 3" w:semiHidden="1" w:unhideWhenUsed="1"/>
-    <w:lsdException w:name="List 4" w:semiHidden="1" w:unhideWhenUsed="1"/>
-    <w:lsdException w:name="List 5" w:semiHidden="1" w:unhideWhenUsed="1"/>
-    <w:lsdException w:name="List Bullet 2" w:semiHidden="1" w:unhideWhenUsed="1"/>
-    <w:lsdException w:name="List Bullet 3" w:semiHidden="1" w:unhideWhenUsed="1"/>
-    <w:lsdException w:name="List Bullet 4" w:semiHidden="1" w:unhideWhenUsed="1"/>
-    <w:lsdException w:name="List Bullet 5" w:semiHidden="1" w:unhideWhenUsed="1"/>
-    <w:lsdException w:name="List Number 2" w:semiHidden="1" w:unhideWhenUsed="1"/>
-    <w:lsdException w:name="List Number 3" w:semiHidden="1" w:unhideWhenUsed="1"/>
-    <w:lsdException w:name="List Number 4" w:semiHidden="1" w:unhideWhenUsed="1"/>
-    <w:lsdException w:name="List Number 5" w:semiHidden="1" w:unhideWhenUsed="1"/>
-    <w:lsdException w:name="Title" w:uiPriority="10" w:qFormat="1"/>
-    <w:lsdException w:name="Closing" w:semiHidden="1" w:unhideWhenUsed="1"/>
-    <w:lsdException w:name="Signature" w:semiHidden="1" w:unhideWhenUsed="1"/>
-    <w:lsdException w:name="Default Paragraph Font" w:semiHidden="1" w:uiPriority="1" w:unhideWhenUsed="1"/>
-    <w:lsdException w:name="Body Text" w:semiHidden="1" w:unhideWhenUsed="1"/>
-    <w:lsdException w:name="Body Text Indent" w:semiHidden="1" w:unhideWhenUsed="1"/>
-    <w:lsdException w:name="List Continue" w:semiHidden="1" w:unhideWhenUsed="1"/>
-    <w:lsdException w:name="List Continue 2" w:semiHidden="1" w:unhideWhenUsed="1"/>
-    <w:lsdException w:name="List Continue 3" w:semiHidden="1" w:unhideWhenUsed="1"/>
-    <w:lsdException w:name="List Continue 4" w:semiHidden="1" w:unhideWhenUsed="1"/>
-    <w:lsdException w:name="List Continue 5" w:semiHidden="1" w:unhideWhenUsed="1"/>
-    <w:lsdException w:name="Message Header" w:semiHidden="1" w:unhideWhenUsed="1"/>
-    <w:lsdException w:name="Subtitle" w:uiPriority="11" w:qFormat="1"/>
-    <w:lsdException w:name="Salutation" w:semiHidden="1" w:unhideWhenUsed="1"/>
-    <w:lsdException w:name="Date" w:semiHidden="1" w:unhideWhenUsed="1"/>
-    <w:lsdException w:name="Body Text First Indent" w:semiHidden="1" w:unhideWhenUsed="1"/>
-    <w:lsdException w:name="Body Text First Indent 2" w:semiHidden="1" w:unhideWhenUsed="1"/>
-    <w:lsdException w:name="Note Heading" w:semiHidden="1" w:unhideWhenUsed="1"/>
-    <w:lsdException w:name="Body Text 2" w:semiHidden="1" w:unhideWhenUsed="1"/>
-    <w:lsdException w:name="Body Text 3" w:semiHidden="1" w:unhideWhenUsed="1"/>
-    <w:lsdException w:name="Body Text Indent 2" w:semiHidden="1" w:unhideWhenUsed="1"/>
-    <w:lsdException w:name="Body Text Indent 3" w:semiHidden="1" w:unhideWhenUsed="1"/>
-    <w:lsdException w:name="Block Text" w:semiHidden="1" w:unhideWhenUsed="1"/>
-    <w:lsdException w:name="Hyperlink" w:semiHidden="1" w:unhideWhenUsed="1"/>
-    <w:lsdException w:name="FollowedHyperlink" w:semiHidden="1" w:unhideWhenUsed="1"/>
-    <w:lsdException w:name="Strong" w:uiPriority="22" w:qFormat="1"/>
-    <w:lsdException w:name="Emphasis" w:uiPriority="20" w:qFormat="1"/>
-    <w:lsdException w:name="Document Map" w:semiHidden="1" w:unhideWhenUsed="1"/>
-    <w:lsdException w:name="Plain Text" w:semiHidden="1" w:unhideWhenUsed="1"/>
-    <w:lsdException w:name="E-mail Signature" w:semiHidden="1" w:unhideWhenUsed="1"/>
-    <w:lsdException w:name="HTML Top of Form" w:semiHidden="1" w:unhideWhenUsed="1"/>
-    <w:lsdException w:name="HTML Bottom of Form" w:semiHidden="1" w:unhideWhenUsed="1"/>
-    <w:lsdException w:name="Normal (Web)" w:semiHidden="1" w:unhideWhenUsed="1"/>
-    <w:lsdException w:name="HTML Acronym" w:semiHidden="1" w:unhideWhenUsed="1"/>
-    <w:lsdException w:name="HTML Address" w:semiHidden="1" w:unhideWhenUsed="1"/>
-    <w:lsdException w:name="HTML Cite" w:semiHidden="1" w:unhideWhenUsed="1"/>
-    <w:lsdException w:name="HTML Code" w:semiHidden="1" w:unhideWhenUsed="1"/>
-    <w:lsdException w:name="HTML Definition" w:semiHidden="1" w:unhideWhenUsed="1"/>
-    <w:lsdException w:name="HTML Keyboard" w:semiHidden="1" w:unhideWhenUsed="1"/>
-    <w:lsdException w:name="HTML Preformatted" w:semiHidden="1" w:unhideWhenUsed="1"/>
-    <w:lsdException w:name="HTML Sample" w:semiHidden="1" w:unhideWhenUsed="1"/>
-    <w:lsdException w:name="HTML Typewriter" w:semiHidden="1" w:unhideWhenUsed="1"/>
-    <w:lsdException w:name="HTML Variable" w:semiHidden="1" w:unhideWhenUsed="1"/>
-    <w:lsdException w:name="Normal Table" w:semiHidden="1" w:unhideWhenUsed="1"/>
-    <w:lsdException w:name="annotation subject" w:semiHidden="1" w:unhideWhenUsed="1"/>
-    <w:lsdException w:name="No List" w:semiHidden="1" w:unhideWhenUsed="1"/>
-    <w:lsdException w:name="Outline List 1" w:semiHidden="1" w:unhideWhenUsed="1"/>
-    <w:lsdException w:name="Outline List 2" w:semiHidden="1" w:unhideWhenUsed="1"/>
-    <w:lsdException w:name="Outline List 3" w:semiHidden="1" w:unhideWhenUsed="1"/>
-    <w:lsdException w:name="Table Simple 1" w:semiHidden="1" w:unhideWhenUsed="1"/>
-    <w:lsdException w:name="Table Simple 2" w:semiHidden="1" w:unhideWhenUsed="1"/>
-    <w:lsdException w:name="Table Simple 3" w:semiHidden="1" w:unhideWhenUsed="1"/>
-    <w:lsdException w:name="Table Classic 1" w:semiHidden="1" w:unhideWhenUsed="1"/>
-    <w:lsdException w:name="Table Classic 2" w:semiHidden="1" w:unhideWhenUsed="1"/>
-    <w:lsdException w:name="Table Classic 3" w:semiHidden="1" w:unhideWhenUsed="1"/>
-    <w:lsdException w:name="Table Classic 4" w:semiHidden="1" w:unhideWhenUsed="1"/>
-    <w:lsdException w:name="Table Colorful 1" w:semiHidden="1" w:unhideWhenUsed="1"/>
-    <w:lsdException w:name="Table Colorful 2" w:semiHidden="1" w:unhideWhenUsed="1"/>
-    <w:lsdException w:name="Table Colorful 3" w:semiHidden="1" w:unhideWhenUsed="1"/>
-    <w:lsdException w:name="Table Columns 1" w:semiHidden="1" w:unhideWhenUsed="1"/>
-    <w:lsdException w:name="Table Columns 2" w:semiHidden="1" w:unhideWhenUsed="1"/>
-    <w:lsdException w:name="Table Columns 3" w:semiHidden="1" w:unhideWhenUsed="1"/>
-    <w:lsdException w:name="Table Columns 4" w:semiHidden="1" w:unhideWhenUsed="1"/>
-    <w:lsdException w:name="Table Columns 5" w:semiHidden="1" w:unhideWhenUsed="1"/>
-    <w:lsdException w:name="Table Grid 1" w:semiHidden="1" w:unhideWhenUsed="1"/>
-    <w:lsdException w:name="Table Grid 2" w:semiHidden="1" w:unhideWhenUsed="1"/>
-    <w:lsdException w:name="Table Grid 3" w:semiHidden="1" w:unhideWhenUsed="1"/>
-    <w:lsdException w:name="Table Grid 4" w:semiHidden="1" w:unhideWhenUsed="1"/>
-    <w:lsdException w:name="Table Grid 5" w:semiHidden="1" w:unhideWhenUsed="1"/>
-    <w:lsdException w:name="Table Grid 6" w:semiHidden="1" w:unhideWhenUsed="1"/>
-    <w:lsdException w:name="Table Grid 7" w:semiHidden="1" w:unhideWhenUsed="1"/>
-    <w:lsdException w:name="Table Grid 8" w:semiHidden="1" w:unhideWhenUsed="1"/>
-    <w:lsdException w:name="Table List 1" w:semiHidden="1" w:unhideWhenUsed="1"/>
-    <w:lsdException w:name="Table List 2" w:semiHidden="1" w:unhideWhenUsed="1"/>
-    <w:lsdException w:name="Table List 3" w:semiHidden="1" w:unhideWhenUsed="1"/>
-    <w:lsdException w:name="Table List 4" w:semiHidden="1" w:unhideWhenUsed="1"/>
-    <w:lsdException w:name="Table List 5" w:semiHidden="1" w:unhideWhenUsed="1"/>
-    <w:lsdException w:name="Table List 6" w:semiHidden="1" w:unhideWhenUsed="1"/>
-    <w:lsdException w:name="Table List 7" w:semiHidden="1" w:unhideWhenUsed="1"/>
-    <w:lsdException w:name="Table List 8" w:semiHidden="1" w:unhideWhenUsed="1"/>
-    <w:lsdException w:name="Table 3D effects 1" w:semiHidden="1" w:unhideWhenUsed="1"/>
-    <w:lsdException w:name="Table 3D effects 2" w:semiHidden="1" w:unhideWhenUsed="1"/>
-    <w:lsdException w:name="Table 3D effects 3" w:semiHidden="1" w:unhideWhenUsed="1"/>
-    <w:lsdException w:name="Table Contemporary" w:semiHidden="1" w:unhideWhenUsed="1"/>
-    <w:lsdException w:name="Table Elegant" w:semiHidden="1" w:unhideWhenUsed="1"/>
-    <w:lsdException w:name="Table Professional" w:semiHidden="1" w:unhideWhenUsed="1"/>
-    <w:lsdException w:name="Table Subtle 1" w:semiHidden="1" w:unhideWhenUsed="1"/>
-    <w:lsdException w:name="Table Subtle 2" w:semiHidden="1" w:unhideWhenUsed="1"/>
-    <w:lsdException w:name="Table Web 1" w:semiHidden="1" w:unhideWhenUsed="1"/>
-    <w:lsdException w:name="Table Web 2" w:semiHidden="1" w:unhideWhenUsed="1"/>
-    <w:lsdException w:name="Table Web 3" w:semiHidden="1" w:unhideWhenUsed="1"/>
-    <w:lsdException w:name="Balloon Text" w:semiHidden="1" w:unhideWhenUsed="1"/>
-    <w:lsdException w:name="Table Grid" w:uiPriority="39"/>
-    <w:lsdException w:name="Table Theme" w:semiHidden="1" w:unhideWhenUsed="1"/>
-    <w:lsdException w:name="Note Level 1" w:semiHidden="1" w:unhideWhenUsed="1"/>
-    <w:lsdException w:name="Note Level 2" w:semiHidden="1" w:unhideWhenUsed="1"/>
-    <w:lsdException w:name="Note Level 3" w:semiHidden="1" w:unhideWhenUsed="1"/>
-    <w:lsdException w:name="Note Level 4" w:semiHidden="1" w:unhideWhenUsed="1"/>
-    <w:lsdException w:name="Note Level 5" w:semiHidden="1" w:unhideWhenUsed="1"/>
-    <w:lsdException w:name="Note Level 6" w:semiHidden="1" w:unhideWhenUsed="1"/>
-    <w:lsdException w:name="Note Level 7" w:semiHidden="1" w:unhideWhenUsed="1"/>
-    <w:lsdException w:name="Note Level 8" w:semiHidden="1" w:unhideWhenUsed="1"/>
-    <w:lsdException w:name="Note Level 9" w:semiHidden="1" w:unhideWhenUsed="1"/>
-    <w:lsdException w:name="Placeholder Text" w:semiHidden="1"/>
-    <w:lsdException w:name="No Spacing" w:uiPriority="1" w:qFormat="1"/>
-    <w:lsdException w:name="Light Shading" w:uiPriority="60"/>
-    <w:lsdException w:name="Light List" w:uiPriority="61"/>
-    <w:lsdException w:name="Light Grid" w:uiPriority="62"/>
-    <w:lsdException w:name="Medium Shading 1" w:uiPriority="63"/>
-    <w:lsdException w:name="Medium Shading 2" w:uiPriority="64"/>
-    <w:lsdException w:name="Medium List 1" w:uiPriority="65"/>
-    <w:lsdException w:name="Medium List 2" w:uiPriority="66"/>
-    <w:lsdException w:name="Medium Grid 1" w:uiPriority="67"/>
-    <w:lsdException w:name="Medium Grid 2" w:uiPriority="68"/>
-    <w:lsdException w:name="Medium Grid 3" w:uiPriority="69"/>
-    <w:lsdException w:name="Dark List" w:uiPriority="70"/>
-    <w:lsdException w:name="Colorful Shading" w:uiPriority="71"/>
-    <w:lsdException w:name="Colorful List" w:uiPriority="72"/>
-    <w:lsdException w:name="Colorful Grid" w:uiPriority="73"/>
-    <w:lsdException w:name="Light Shading Accent 1" w:uiPriority="60"/>
-    <w:lsdException w:name="Light List Accent 1" w:uiPriority="61"/>
-    <w:lsdException w:name="Light Grid Accent 1" w:uiPriority="62"/>
-    <w:lsdException w:name="Medium Shading 1 Accent 1" w:uiPriority="63"/>
-    <w:lsdException w:name="Medium Shading 2 Accent 1" w:uiPriority="64"/>
-    <w:lsdException w:name="Medium List 1 Accent 1" w:uiPriority="65"/>
-    <w:lsdException w:name="Revision" w:semiHidden="1"/>
-    <w:lsdException w:name="List Paragraph" w:uiPriority="34" w:qFormat="1"/>
-    <w:lsdException w:name="Quote" w:uiPriority="29" w:qFormat="1"/>
-    <w:lsdException w:name="Intense Quote" w:uiPriority="30" w:qFormat="1"/>
-    <w:lsdException w:name="Medium List 2 Accent 1" w:uiPriority="66"/>
-    <w:lsdException w:name="Medium Grid 1 Accent 1" w:uiPriority="67"/>
-    <w:lsdException w:name="Medium Grid 2 Accent 1" w:uiPriority="68"/>
-    <w:lsdException w:name="Medium Grid 3 Accent 1" w:uiPriority="69"/>
-    <w:lsdException w:name="Dark List Accent 1" w:uiPriority="70"/>
-    <w:lsdException w:name="Colorful Shading Accent 1" w:uiPriority="71"/>
-    <w:lsdException w:name="Colorful List Accent 1" w:uiPriority="72"/>
-    <w:lsdException w:name="Colorful Grid Accent 1" w:uiPriority="73"/>
-    <w:lsdException w:name="Light Shading Accent 2" w:uiPriority="60"/>
-    <w:lsdException w:name="Light List Accent 2" w:uiPriority="61"/>
-    <w:lsdException w:name="Light Grid Accent 2" w:uiPriority="62"/>
-    <w:lsdException w:name="Medium Shading 1 Accent 2" w:uiPriority="63"/>
-    <w:lsdException w:name="Medium Shading 2 Accent 2" w:uiPriority="64"/>
-    <w:lsdException w:name="Medium List 1 Accent 2" w:uiPriority="65"/>
-    <w:lsdException w:name="Medium List 2 Accent 2" w:uiPriority="66"/>
-    <w:lsdException w:name="Medium Grid 1 Accent 2" w:uiPriority="67"/>
-    <w:lsdException w:name="Medium Grid 2 Accent 2" w:uiPriority="68"/>
-    <w:lsdException w:name="Medium Grid 3 Accent 2" w:uiPriority="69"/>
-    <w:lsdException w:name="Dark List Accent 2" w:uiPriority="70"/>
-    <w:lsdException w:name="Colorful Shading Accent 2" w:uiPriority="71"/>
-    <w:lsdException w:name="Colorful List Accent 2" w:uiPriority="72"/>
-    <w:lsdException w:name="Colorful Grid Accent 2" w:uiPriority="73"/>
-    <w:lsdException w:name="Light Shading Accent 3" w:uiPriority="60"/>
-    <w:lsdException w:name="Light List Accent 3" w:uiPriority="61"/>
-    <w:lsdException w:name="Light Grid Accent 3" w:uiPriority="62"/>
-    <w:lsdException w:name="Medium Shading 1 Accent 3" w:uiPriority="63"/>
-    <w:lsdException w:name="Medium Shading 2 Accent 3" w:uiPriority="64"/>
-    <w:lsdException w:name="Medium List 1 Accent 3" w:uiPriority="65"/>
-    <w:lsdException w:name="Medium List 2 Accent 3" w:uiPriority="66"/>
-    <w:lsdException w:name="Medium Grid 1 Accent 3" w:uiPriority="67"/>
-    <w:lsdException w:name="Medium Grid 2 Accent 3" w:uiPriority="68"/>
-    <w:lsdException w:name="Medium Grid 3 Accent 3" w:uiPriority="69"/>
-    <w:lsdException w:name="Dark List Accent 3" w:uiPriority="70"/>
-    <w:lsdException w:name="Colorful Shading Accent 3" w:uiPriority="71"/>
-    <w:lsdException w:name="Colorful List Accent 3" w:uiPriority="72"/>
-    <w:lsdException w:name="Colorful Grid Accent 3" w:uiPriority="73"/>
-    <w:lsdException w:name="Light Shading Accent 4" w:uiPriority="60"/>
-    <w:lsdException w:name="Light List Accent 4" w:uiPriority="61"/>
-    <w:lsdException w:name="Light Grid Accent 4" w:uiPriority="62"/>
-    <w:lsdException w:name="Medium Shading 1 Accent 4" w:uiPriority="63"/>
-    <w:lsdException w:name="Medium Shading 2 Accent 4" w:uiPriority="64"/>
-    <w:lsdException w:name="Medium List 1 Accent 4" w:uiPriority="65"/>
-    <w:lsdException w:name="Medium List 2 Accent 4" w:uiPriority="66"/>
-    <w:lsdException w:name="Medium Grid 1 Accent 4" w:uiPriority="67"/>
-    <w:lsdException w:name="Medium Grid 2 Accent 4" w:uiPriority="68"/>
-    <w:lsdException w:name="Medium Grid 3 Accent 4" w:uiPriority="69"/>
-    <w:lsdException w:name="Dark List Accent 4" w:uiPriority="70"/>
-    <w:lsdException w:name="Colorful Shading Accent 4" w:uiPriority="71"/>
-    <w:lsdException w:name="Colorful List Accent 4" w:uiPriority="72"/>
-    <w:lsdException w:name="Colorful Grid Accent 4" w:uiPriority="73"/>
-    <w:lsdException w:name="Light Shading Accent 5" w:uiPriority="60"/>
-    <w:lsdException w:name="Light List Accent 5" w:uiPriority="61"/>
-    <w:lsdException w:name="Light Grid Accent 5" w:uiPriority="62"/>
-    <w:lsdException w:name="Medium Shading 1 Accent 5" w:uiPriority="63"/>
-    <w:lsdException w:name="Medium Shading 2 Accent 5" w:uiPriority="64"/>
-    <w:lsdException w:name="Medium List 1 Accent 5" w:uiPriority="65"/>
-    <w:lsdException w:name="Medium List 2 Accent 5" w:uiPriority="66"/>
-    <w:lsdException w:name="Medium Grid 1 Accent 5" w:uiPriority="67"/>
-    <w:lsdException w:name="Medium Grid 2 Accent 5" w:uiPriority="68"/>
-    <w:lsdException w:name="Medium Grid 3 Accent 5" w:uiPriority="69"/>
-    <w:lsdException w:name="Dark List Accent 5" w:uiPriority="70"/>
-    <w:lsdException w:name="Colorful Shading Accent 5" w:uiPriority="71"/>
-    <w:lsdException w:name="Colorful List Accent 5" w:uiPriority="72"/>
-    <w:lsdException w:name="Colorful Grid Accent 5" w:uiPriority="73"/>
-    <w:lsdException w:name="Light Shading Accent 6" w:uiPriority="60"/>
-    <w:lsdException w:name="Light List Accent 6" w:uiPriority="61"/>
-    <w:lsdException w:name="Light Grid Accent 6" w:uiPriority="62"/>
-    <w:lsdException w:name="Medium Shading 1 Accent 6" w:uiPriority="63"/>
-    <w:lsdException w:name="Medium Shading 2 Accent 6" w:uiPriority="64"/>
-    <w:lsdException w:name="Medium List 1 Accent 6" w:uiPriority="65"/>
-    <w:lsdException w:name="Medium List 2 Accent 6" w:uiPriority="66"/>
-    <w:lsdException w:name="Medium Grid 1 Accent 6" w:uiPriority="67"/>
-    <w:lsdException w:name="Medium Grid 2 Accent 6" w:uiPriority="68"/>
-    <w:lsdException w:name="Medium Grid 3 Accent 6" w:uiPriority="69"/>
-    <w:lsdException w:name="Dark List Accent 6" w:uiPriority="70"/>
-    <w:lsdException w:name="Colorful Shading Accent 6" w:uiPriority="71"/>
-    <w:lsdException w:name="Colorful List Accent 6" w:uiPriority="72"/>
-    <w:lsdException w:name="Colorful Grid Accent 6" w:uiPriority="73"/>
-    <w:lsdException w:name="Subtle Emphasis" w:uiPriority="19" w:qFormat="1"/>
-    <w:lsdException w:name="Intense Emphasis" w:uiPriority="21" w:qFormat="1"/>
-    <w:lsdException w:name="Subtle Reference" w:uiPriority="31" w:qFormat="1"/>
-    <w:lsdException w:name="Intense Reference" w:uiPriority="32" w:qFormat="1"/>
-    <w:lsdException w:name="Book Title" w:uiPriority="33" w:qFormat="1"/>
-    <w:lsdException w:name="Bibliography" w:semiHidden="1" w:uiPriority="37" w:unhideWhenUsed="1"/>
-    <w:lsdException w:name="TOC Heading" w:semiHidden="1" w:uiPriority="39" w:unhideWhenUsed="1" w:qFormat="1"/>
-    <w:lsdException w:name="Plain Table 1" w:uiPriority="41"/>
-    <w:lsdException w:name="Plain Table 2" w:uiPriority="42"/>
-    <w:lsdException w:name="Plain Table 3" w:uiPriority="43"/>
-    <w:lsdException w:name="Plain Table 4" w:uiPriority="44"/>
-    <w:lsdException w:name="Plain Table 5" w:uiPriority="45"/>
-    <w:lsdException w:name="Grid Table Light" w:uiPriority="40"/>
-    <w:lsdException w:name="Grid Table 1 Light" w:uiPriority="46"/>
-    <w:lsdException w:name="Grid Table 2" w:uiPriority="47"/>
-    <w:lsdException w:name="Grid Table 3" w:uiPriority="48"/>
-    <w:lsdException w:name="Grid Table 4" w:uiPriority="49"/>
-    <w:lsdException w:name="Grid Table 5 Dark" w:uiPriority="50"/>
-    <w:lsdException w:name="Grid Table 6 Colorful" w:uiPriority="51"/>
-    <w:lsdException w:name="Grid Table 7 Colorful" w:uiPriority="52"/>
-    <w:lsdException w:name="Grid Table 1 Light Accent 1" w:uiPriority="46"/>
-    <w:lsdException w:name="Grid Table 2 Accent 1" w:uiPriority="47"/>
-    <w:lsdException w:name="Grid Table 3 Accent 1" w:uiPriority="48"/>
-    <w:lsdException w:name="Grid Table 4 Accent 1" w:uiPriority="49"/>
-    <w:lsdException w:name="Grid Table 5 Dark Accent 1" w:uiPriority="50"/>
-    <w:lsdException w:name="Grid Table 6 Colorful Accent 1" w:uiPriority="51"/>
-    <w:lsdException w:name="Grid Table 7 Colorful Accent 1" w:uiPriority="52"/>
-    <w:lsdException w:name="Grid Table 1 Light Accent 2" w:uiPriority="46"/>
-    <w:lsdException w:name="Grid Table 2 Accent 2" w:uiPriority="47"/>
-    <w:lsdException w:name="Grid Table 3 Accent 2" w:uiPriority="48"/>
-    <w:lsdException w:name="Grid Table 4 Accent 2" w:uiPriority="49"/>
-    <w:lsdException w:name="Grid Table 5 Dark Accent 2" w:uiPriority="50"/>
-    <w:lsdException w:name="Grid Table 6 Colorful Accent 2" w:uiPriority="51"/>
-    <w:lsdException w:name="Grid Table 7 Colorful Accent 2" w:uiPriority="52"/>
-    <w:lsdException w:name="Grid Table 1 Light Accent 3" w:uiPriority="46"/>
-    <w:lsdException w:name="Grid Table 2 Accent 3" w:uiPriority="47"/>
-    <w:lsdException w:name="Grid Table 3 Accent 3" w:uiPriority="48"/>
-    <w:lsdException w:name="Grid Table 4 Accent 3" w:uiPriority="49"/>
-    <w:lsdException w:name="Grid Table 5 Dark Accent 3" w:uiPriority="50"/>
-    <w:lsdException w:name="Grid Table 6 Colorful Accent 3" w:uiPriority="51"/>
-    <w:lsdException w:name="Grid Table 7 Colorful Accent 3" w:uiPriority="52"/>
-    <w:lsdException w:name="Grid Table 1 Light Accent 4" w:uiPriority="46"/>
-    <w:lsdException w:name="Grid Table 2 Accent 4" w:uiPriority="47"/>
-    <w:lsdException w:name="Grid Table 3 Accent 4" w:uiPriority="48"/>
-    <w:lsdException w:name="Grid Table 4 Accent 4" w:uiPriority="49"/>
-    <w:lsdException w:name="Grid Table 5 Dark Accent 4" w:uiPriority="50"/>
-    <w:lsdException w:name="Grid Table 6 Colorful Accent 4" w:uiPriority="51"/>
-    <w:lsdException w:name="Grid Table 7 Colorful Accent 4" w:uiPriority="52"/>
-    <w:lsdException w:name="Grid Table 1 Light Accent 5" w:uiPriority="46"/>
-    <w:lsdException w:name="Grid Table 2 Accent 5" w:uiPriority="47"/>
-    <w:lsdException w:name="Grid Table 3 Accent 5" w:uiPriority="48"/>
-    <w:lsdException w:name="Grid Table 4 Accent 5" w:uiPriority="49"/>
-    <w:lsdException w:name="Grid Table 5 Dark Accent 5" w:uiPriority="50"/>
-    <w:lsdException w:name="Grid Table 6 Colorful Accent 5" w:uiPriority="51"/>
-    <w:lsdException w:name="Grid Table 7 Colorful Accent 5" w:uiPriority="52"/>
-    <w:lsdException w:name="Grid Table 1 Light Accent 6" w:uiPriority="46"/>
-    <w:lsdException w:name="Grid Table 2 Accent 6" w:uiPriority="47"/>
-    <w:lsdException w:name="Grid Table 3 Accent 6" w:uiPriority="48"/>
-    <w:lsdException w:name="Grid Table 4 Accent 6" w:uiPriority="49"/>
-    <w:lsdException w:name="Grid Table 5 Dark Accent 6" w:uiPriority="50"/>
-    <w:lsdException w:name="Grid Table 6 Colorful Accent 6" w:uiPriority="51"/>
-    <w:lsdException w:name="Grid Table 7 Colorful Accent 6" w:uiPriority="52"/>
-    <w:lsdException w:name="List Table 1 Light" w:uiPriority="46"/>
-    <w:lsdException w:name="List Table 2" w:uiPriority="47"/>
-    <w:lsdException w:name="List Table 3" w:uiPriority="48"/>
-    <w:lsdException w:name="List Table 4" w:uiPriority="49"/>
-    <w:lsdException w:name="List Table 5 Dark" w:uiPriority="50"/>
-    <w:lsdException w:name="List Table 6 Colorful" w:uiPriority="51"/>
-    <w:lsdException w:name="List Table 7 Colorful" w:uiPriority="52"/>
-    <w:lsdException w:name="List Table 1 Light Accent 1" w:uiPriority="46"/>
-    <w:lsdException w:name="List Table 2 Accent 1" w:uiPriority="47"/>
-    <w:lsdException w:name="List Table 3 Accent 1" w:uiPriority="48"/>
-    <w:lsdException w:name="List Table 4 Accent 1" w:uiPriority="49"/>
-    <w:lsdException w:name="List Table 5 Dark Accent 1" w:uiPriority="50"/>
-    <w:lsdException w:name="List Table 6 Colorful Accent 1" w:uiPriority="51"/>
-    <w:lsdException w:name="List Table 7 Colorful Accent 1" w:uiPriority="52"/>
-    <w:lsdException w:name="List Table 1 Light Accent 2" w:uiPriority="46"/>
-    <w:lsdException w:name="List Table 2 Accent 2" w:uiPriority="47"/>
-    <w:lsdException w:name="List Table 3 Accent 2" w:uiPriority="48"/>
-    <w:lsdException w:name="List Table 4 Accent 2" w:uiPriority="49"/>
-    <w:lsdException w:name="List Table 5 Dark Accent 2" w:uiPriority="50"/>
-    <w:lsdException w:name="List Table 6 Colorful Accent 2" w:uiPriority="51"/>
-    <w:lsdException w:name="List Table 7 Colorful Accent 2" w:uiPriority="52"/>
-    <w:lsdException w:name="List Table 1 Light Accent 3" w:uiPriority="46"/>
-    <w:lsdException w:name="List Table 2 Accent 3" w:uiPriority="47"/>
-    <w:lsdException w:name="List Table 3 Accent 3" w:uiPriority="48"/>
-    <w:lsdException w:name="List Table 4 Accent 3" w:uiPriority="49"/>
-    <w:lsdException w:name="List Table 5 Dark Accent 3" w:uiPriority="50"/>
-    <w:lsdException w:name="List Table 6 Colorful Accent 3" w:uiPriority="51"/>
-    <w:lsdException w:name="List Table 7 Colorful Accent 3" w:uiPriority="52"/>
-    <w:lsdException w:name="List Table 1 Light Accent 4" w:uiPriority="46"/>
-    <w:lsdException w:name="List Table 2 Accent 4" w:uiPriority="47"/>
-    <w:lsdException w:name="List Table 3 Accent 4" w:uiPriority="48"/>
-    <w:lsdException w:name="List Table 4 Accent 4" w:uiPriority="49"/>
-    <w:lsdException w:name="List Table 5 Dark Accent 4" w:uiPriority="50"/>
-    <w:lsdException w:name="List Table 6 Colorful Accent 4" w:uiPriority="51"/>
-    <w:lsdException w:name="List Table 7 Colorful Accent 4" w:uiPriority="52"/>
-    <w:lsdException w:name="List Table 1 Light Accent 5" w:uiPriority="46"/>
-    <w:lsdException w:name="List Table 2 Accent 5" w:uiPriority="47"/>
-    <w:lsdException w:name="List Table 3 Accent 5" w:uiPriority="48"/>
-    <w:lsdException w:name="List Table 4 Accent 5" w:uiPriority="49"/>
-    <w:lsdException w:name="List Table 5 Dark Accent 5" w:uiPriority="50"/>
-    <w:lsdException w:name="List Table 6 Colorful Accent 5" w:uiPriority="51"/>
-    <w:lsdException w:name="List Table 7 Colorful Accent 5" w:uiPriority="52"/>
-    <w:lsdException w:name="List Table 1 Light Accent 6" w:uiPriority="46"/>
-    <w:lsdException w:name="List Table 2 Accent 6" w:uiPriority="47"/>
-    <w:lsdException w:name="List Table 3 Accent 6" w:uiPriority="48"/>
-    <w:lsdException w:name="List Table 4 Accent 6" w:uiPriority="49"/>
-    <w:lsdException w:name="List Table 5 Dark Accent 6" w:uiPriority="50"/>
-    <w:lsdException w:name="List Table 6 Colorful Accent 6" w:uiPriority="51"/>
-    <w:lsdException w:name="List Table 7 Colorful Accent 6" w:uiPriority="52"/>
-  </w:latentStyles>
-  <w:style w:type="paragraph" w:default="1" w:styleId="Normal">
-    <w:name w:val="Normal"/>
-    <w:qFormat/>
-  </w:style>
-  <w:style w:type="character" w:default="1" w:styleId="DefaultParagraphFont">
-    <w:name w:val="Default Paragraph Font"/>
-    <w:uiPriority w:val="1"/>
-    <w:semiHidden/>
-    <w:unhideWhenUsed/>
-  </w:style>
-  <w:style w:type="table" w:default="1" w:styleId="TableNormal">
-    <w:name w:val="Normal Table"/>
-    <w:uiPriority w:val="99"/>
-    <w:semiHidden/>
-    <w:unhideWhenUsed/>
-    <w:tblPr>
-      <w:tblInd w:w="0" w:type="dxa"/>
-      <w:tblCellMar>
-        <w:top w:w="0" w:type="dxa"/>
-        <w:left w:w="108" w:type="dxa"/>
-        <w:bottom w:w="0" w:type="dxa"/>
-        <w:right w:w="108" w:type="dxa"/>
-      </w:tblCellMar>
-    </w:tblPr>
-  </w:style>
-  <w:style w:type="numbering" w:default="1" w:styleId="NoList">
-    <w:name w:val="No List"/>
-    <w:uiPriority w:val="99"/>
-    <w:semiHidden/>
-    <w:unhideWhenUsed/>
-  </w:style>
-  <w:style w:type="paragraph" w:customStyle="1" w:styleId="C76C4E17354CDB43B57C3A869ED40889">
-    <w:name w:val="C76C4E17354CDB43B57C3A869ED40889"/>
-  </w:style>
-  <w:style w:type="paragraph" w:styleId="ListBullet">
-    <w:name w:val="List Bullet"/>
-    <w:basedOn w:val="Normal"/>
-    <w:uiPriority w:val="9"/>
-    <w:qFormat/>
-    <w:pPr>
-      <w:numPr>
-        <w:numId w:val="1"/>
-      </w:numPr>
-      <w:spacing w:after="120" w:line="259" w:lineRule="auto"/>
-    </w:pPr>
-    <w:rPr>
-      <w:rFonts w:eastAsiaTheme="minorHAnsi"/>
-      <w:color w:val="595959" w:themeColor="text1" w:themeTint="A6"/>
-      <w:sz w:val="30"/>
-      <w:szCs w:val="30"/>
-      <w:lang w:eastAsia="ja-JP"/>
-    </w:rPr>
-  </w:style>
-  <w:style w:type="paragraph" w:customStyle="1" w:styleId="4EC52B4279F37D4198DC212F399AACDA">
-    <w:name w:val="4EC52B4279F37D4198DC212F399AACDA"/>
-  </w:style>
-</w:styles>
-</file>
-
-<file path=word/glossary/webSettings.xml><?xml version="1.0" encoding="utf-8"?>
-<w:webSettings xmlns:mc="http://schemas.openxmlformats.org/markup-compatibility/2006" xmlns:r="http://schemas.openxmlformats.org/officeDocument/2006/relationships" xmlns:w="http://schemas.openxmlformats.org/wordprocessingml/2006/main" xmlns:w14="http://schemas.microsoft.com/office/word/2010/wordml" xmlns:w15="http://schemas.microsoft.com/office/word/2012/wordml" mc:Ignorable="w14 w15">
-  <w:allowPNG/>
-  <w:doNotSaveAsSingleFile/>
-  <w:pixelsPerInch w:val="96"/>
-</w:webSettings>
 </file>
 
 <file path=word/theme/theme1.xml><?xml version="1.0" encoding="utf-8"?>

</xml_diff>

<commit_message>
Fix some grammer error
</commit_message>
<xml_diff>
--- a/Haibo_Yan_Resume.docx
+++ b/Haibo_Yan_Resume.docx
@@ -16,6 +16,7 @@
           <w:szCs w:val="48"/>
         </w:rPr>
       </w:pPr>
+      <w:proofErr w:type="spellStart"/>
       <w:r>
         <w:rPr>
           <w:rFonts w:cs="Times New Roman"/>
@@ -23,34 +24,33 @@
           <w:sz w:val="48"/>
           <w:szCs w:val="48"/>
         </w:rPr>
-        <w:t>Haibo (Tristan) Yan</w:t>
-      </w:r>
-    </w:p>
-    <w:p>
-      <w:pPr>
-        <w:widowControl w:val="0"/>
-        <w:autoSpaceDE w:val="0"/>
-        <w:autoSpaceDN w:val="0"/>
-        <w:adjustRightInd w:val="0"/>
-        <w:spacing w:after="0" w:line="240" w:lineRule="auto"/>
-        <w:rPr>
-          <w:rStyle w:val="afa"/>
-          <w:rFonts w:cs="Times New Roman"/>
-          <w:sz w:val="22"/>
-          <w:szCs w:val="22"/>
-        </w:rPr>
-      </w:pPr>
-      <w:r>
+        <w:t>Haibo</w:t>
+      </w:r>
+      <w:proofErr w:type="spellEnd"/>
+      <w:r>
+        <w:rPr>
+          <w:rFonts w:cs="Times New Roman"/>
+          <w:color w:val="DC5420"/>
+          <w:sz w:val="48"/>
+          <w:szCs w:val="48"/>
+        </w:rPr>
+        <w:t xml:space="preserve"> (Tristan) Yan</w:t>
+      </w:r>
+    </w:p>
+    <w:p>
+      <w:pPr>
+        <w:widowControl w:val="0"/>
+        <w:autoSpaceDE w:val="0"/>
+        <w:autoSpaceDN w:val="0"/>
+        <w:adjustRightInd w:val="0"/>
+        <w:spacing w:after="0" w:line="240" w:lineRule="auto"/>
         <w:rPr>
           <w:rFonts w:cs="Times New Roman"/>
           <w:color w:val="000000"/>
           <w:sz w:val="22"/>
           <w:szCs w:val="22"/>
         </w:rPr>
-        <w:t>925-351-5817</w:t>
-      </w:r>
-      <w:bookmarkStart w:id="0" w:name="_GoBack"/>
-      <w:bookmarkEnd w:id="0"/>
+      </w:pPr>
       <w:r>
         <w:rPr>
           <w:rFonts w:cs="Times New Roman"/>
@@ -58,12 +58,36 @@
           <w:sz w:val="22"/>
           <w:szCs w:val="22"/>
         </w:rPr>
+        <w:t>925-351-5817</w:t>
+      </w:r>
+      <w:r>
+        <w:rPr>
+          <w:rFonts w:cs="Times New Roman"/>
+          <w:color w:val="000000"/>
+          <w:sz w:val="22"/>
+          <w:szCs w:val="22"/>
+        </w:rPr>
         <w:t xml:space="preserve"> </w:t>
       </w:r>
+    </w:p>
+    <w:p>
+      <w:pPr>
+        <w:widowControl w:val="0"/>
+        <w:autoSpaceDE w:val="0"/>
+        <w:autoSpaceDN w:val="0"/>
+        <w:adjustRightInd w:val="0"/>
+        <w:spacing w:after="0" w:line="240" w:lineRule="auto"/>
+        <w:rPr>
+          <w:rStyle w:val="Hyperlink"/>
+          <w:rFonts w:cs="Times New Roman"/>
+          <w:sz w:val="22"/>
+          <w:szCs w:val="22"/>
+        </w:rPr>
+      </w:pPr>
       <w:hyperlink r:id="rId7" w:history="1">
         <w:r>
           <w:rPr>
-            <w:rStyle w:val="afa"/>
+            <w:rStyle w:val="Hyperlink"/>
             <w:rFonts w:cs="Times New Roman"/>
             <w:sz w:val="22"/>
             <w:szCs w:val="22"/>
@@ -80,40 +104,75 @@
         <w:adjustRightInd w:val="0"/>
         <w:spacing w:after="0" w:line="240" w:lineRule="auto"/>
         <w:rPr>
-          <w:rStyle w:val="afa"/>
+          <w:rStyle w:val="Hyperlink"/>
           <w:rFonts w:cs="Times New Roman"/>
           <w:sz w:val="22"/>
           <w:szCs w:val="22"/>
         </w:rPr>
       </w:pPr>
-    </w:p>
-    <w:p>
-      <w:pPr>
-        <w:widowControl w:val="0"/>
-        <w:autoSpaceDE w:val="0"/>
-        <w:autoSpaceDN w:val="0"/>
-        <w:adjustRightInd w:val="0"/>
-        <w:spacing w:after="0" w:line="240" w:lineRule="auto"/>
-        <w:rPr>
-          <w:rStyle w:val="afa"/>
+      <w:r>
+        <w:rPr>
+          <w:rStyle w:val="Hyperlink"/>
           <w:rFonts w:cs="Times New Roman"/>
           <w:sz w:val="22"/>
           <w:szCs w:val="22"/>
         </w:rPr>
-      </w:pPr>
-      <w:r>
-        <w:rPr>
-          <w:rStyle w:val="afa"/>
+        <w:t>haibo.yan@hotmail.com</w:t>
+      </w:r>
+    </w:p>
+    <w:p>
+      <w:pPr>
+        <w:widowControl w:val="0"/>
+        <w:autoSpaceDE w:val="0"/>
+        <w:autoSpaceDN w:val="0"/>
+        <w:adjustRightInd w:val="0"/>
+        <w:spacing w:after="0" w:line="240" w:lineRule="auto"/>
+        <w:rPr>
+          <w:rStyle w:val="Hyperlink"/>
           <w:rFonts w:cs="Times New Roman"/>
           <w:sz w:val="22"/>
           <w:szCs w:val="22"/>
         </w:rPr>
-        <w:t xml:space="preserve">linkedin:  </w:t>
+      </w:pPr>
+    </w:p>
+    <w:p>
+      <w:pPr>
+        <w:widowControl w:val="0"/>
+        <w:autoSpaceDE w:val="0"/>
+        <w:autoSpaceDN w:val="0"/>
+        <w:adjustRightInd w:val="0"/>
+        <w:spacing w:after="0" w:line="240" w:lineRule="auto"/>
+        <w:rPr>
+          <w:rStyle w:val="Hyperlink"/>
+          <w:rFonts w:cs="Times New Roman"/>
+          <w:sz w:val="22"/>
+          <w:szCs w:val="22"/>
+        </w:rPr>
+      </w:pPr>
+      <w:proofErr w:type="spellStart"/>
+      <w:r>
+        <w:rPr>
+          <w:rStyle w:val="Hyperlink"/>
+          <w:rFonts w:cs="Times New Roman"/>
+          <w:sz w:val="22"/>
+          <w:szCs w:val="22"/>
+        </w:rPr>
+        <w:t>linkedin</w:t>
+      </w:r>
+      <w:proofErr w:type="spellEnd"/>
+      <w:r>
+        <w:rPr>
+          <w:rStyle w:val="Hyperlink"/>
+          <w:rFonts w:cs="Times New Roman"/>
+          <w:sz w:val="22"/>
+          <w:szCs w:val="22"/>
+        </w:rPr>
+        <w:t xml:space="preserve">:  </w:t>
       </w:r>
       <w:hyperlink r:id="rId8" w:history="1">
         <w:r>
           <w:rPr>
-            <w:rStyle w:val="afa"/>
+            <w:rStyle w:val="Hyperlink"/>
             <w:rFonts w:cs="Times New Roman"/>
             <w:sz w:val="22"/>
             <w:szCs w:val="22"/>
@@ -130,24 +189,35 @@
         <w:adjustRightInd w:val="0"/>
         <w:spacing w:after="0" w:line="240" w:lineRule="auto"/>
         <w:rPr>
-          <w:rStyle w:val="afa"/>
+          <w:rStyle w:val="Hyperlink"/>
           <w:rFonts w:cs="Times New Roman"/>
           <w:sz w:val="22"/>
           <w:szCs w:val="22"/>
         </w:rPr>
       </w:pPr>
-      <w:r>
-        <w:rPr>
-          <w:rStyle w:val="afa"/>
+      <w:proofErr w:type="spellStart"/>
+      <w:r>
+        <w:rPr>
+          <w:rStyle w:val="Hyperlink"/>
           <w:rFonts w:cs="Times New Roman"/>
           <w:sz w:val="22"/>
           <w:szCs w:val="22"/>
         </w:rPr>
-        <w:t xml:space="preserve">github: </w:t>
-      </w:r>
-      <w:r>
-        <w:rPr>
-          <w:rStyle w:val="afa"/>
+        <w:t>github</w:t>
+      </w:r>
+      <w:proofErr w:type="spellEnd"/>
+      <w:r>
+        <w:rPr>
+          <w:rStyle w:val="Hyperlink"/>
+          <w:rFonts w:cs="Times New Roman"/>
+          <w:sz w:val="22"/>
+          <w:szCs w:val="22"/>
+        </w:rPr>
+        <w:t xml:space="preserve">: </w:t>
+      </w:r>
+      <w:r>
+        <w:rPr>
+          <w:rStyle w:val="Hyperlink"/>
           <w:rFonts w:cs="Times New Roman"/>
           <w:sz w:val="22"/>
           <w:szCs w:val="22"/>
@@ -157,7 +227,7 @@
       <w:hyperlink r:id="rId9" w:history="1">
         <w:r>
           <w:rPr>
-            <w:rStyle w:val="afa"/>
+            <w:rStyle w:val="Hyperlink"/>
             <w:rFonts w:cs="Times New Roman"/>
             <w:sz w:val="22"/>
             <w:szCs w:val="22"/>
@@ -174,7 +244,7 @@
         <w:adjustRightInd w:val="0"/>
         <w:spacing w:after="0" w:line="240" w:lineRule="auto"/>
         <w:rPr>
-          <w:rStyle w:val="afa"/>
+          <w:rStyle w:val="Hyperlink"/>
           <w:rFonts w:cs="Times New Roman"/>
           <w:sz w:val="22"/>
           <w:szCs w:val="22"/>
@@ -198,12 +268,32 @@
       </w:pPr>
       <w:r>
         <w:rPr>
-          <w:rStyle w:val="afa"/>
+          <w:rStyle w:val="Hyperlink"/>
           <w:rFonts w:cs="Times New Roman"/>
           <w:sz w:val="22"/>
           <w:szCs w:val="22"/>
         </w:rPr>
-        <w:t>Working status: H1B(I140 Approved, need H1B transfer)</w:t>
+        <w:t>Working status: H1</w:t>
+      </w:r>
+      <w:proofErr w:type="gramStart"/>
+      <w:r>
+        <w:rPr>
+          <w:rStyle w:val="Hyperlink"/>
+          <w:rFonts w:cs="Times New Roman"/>
+          <w:sz w:val="22"/>
+          <w:szCs w:val="22"/>
+        </w:rPr>
+        <w:t>B(</w:t>
+      </w:r>
+      <w:proofErr w:type="gramEnd"/>
+      <w:r>
+        <w:rPr>
+          <w:rStyle w:val="Hyperlink"/>
+          <w:rFonts w:cs="Times New Roman"/>
+          <w:sz w:val="22"/>
+          <w:szCs w:val="22"/>
+        </w:rPr>
+        <w:t>I140 Approved, need H1B transfer)</w:t>
       </w:r>
     </w:p>
     <w:p>
@@ -382,7 +472,7 @@
       </w:pPr>
       <w:r>
         <w:rPr>
-          <w:rFonts w:ascii="宋体" w:eastAsia="宋体" w:hAnsi="宋体" w:cs="宋体"/>
+          <w:rFonts w:ascii="SimSun" w:eastAsia="SimSun" w:hAnsi="SimSun" w:cs="SimSun"/>
           <w:color w:val="32302E"/>
           <w:sz w:val="24"/>
           <w:szCs w:val="24"/>
@@ -826,7 +916,7 @@
       </w:pPr>
       <w:r>
         <w:rPr>
-          <w:rFonts w:ascii="宋体" w:eastAsia="宋体" w:hAnsi="宋体" w:cs="宋体"/>
+          <w:rFonts w:ascii="SimSun" w:eastAsia="SimSun" w:hAnsi="SimSun" w:cs="SimSun"/>
           <w:color w:val="32302E"/>
           <w:sz w:val="24"/>
           <w:szCs w:val="24"/>
@@ -885,7 +975,25 @@
           <w:sz w:val="24"/>
           <w:szCs w:val="24"/>
         </w:rPr>
-        <w:t xml:space="preserve"> Design dozens of solution driving continuous improvement to processes, system, work flow and customer responsiveness.</w:t>
+        <w:t xml:space="preserve"> Design dozens of </w:t>
+      </w:r>
+      <w:r>
+        <w:rPr>
+          <w:rFonts w:cs="Times New Roman"/>
+          <w:color w:val="32302E"/>
+          <w:sz w:val="24"/>
+          <w:szCs w:val="24"/>
+        </w:rPr>
+        <w:t>solutions</w:t>
+      </w:r>
+      <w:r>
+        <w:rPr>
+          <w:rFonts w:cs="Times New Roman"/>
+          <w:color w:val="32302E"/>
+          <w:sz w:val="24"/>
+          <w:szCs w:val="24"/>
+        </w:rPr>
+        <w:t xml:space="preserve"> driving continuous improvement to processes, system, work flow and customer responsiveness.</w:t>
       </w:r>
     </w:p>
     <w:p>
@@ -1012,7 +1120,7 @@
           <w:sz w:val="24"/>
           <w:szCs w:val="24"/>
         </w:rPr>
-        <w:t>collect</w:t>
+        <w:t>collects</w:t>
       </w:r>
       <w:r>
         <w:rPr>
@@ -1021,7 +1129,25 @@
           <w:sz w:val="24"/>
           <w:szCs w:val="24"/>
         </w:rPr>
-        <w:t xml:space="preserve"> Intuit customer clickstream events, store in Apache Kafka, these big chunk of data will be transformed by spark job and eventually go into hive database.</w:t>
+        <w:t xml:space="preserve"> Intuit customer clickstream events, store in Apache Kafka, </w:t>
+      </w:r>
+      <w:r>
+        <w:rPr>
+          <w:rFonts w:ascii="Calibri" w:hAnsi="Calibri" w:cs="Calibri"/>
+          <w:color w:val="auto"/>
+          <w:sz w:val="24"/>
+          <w:szCs w:val="24"/>
+        </w:rPr>
+        <w:t>these big chunks of data</w:t>
+      </w:r>
+      <w:r>
+        <w:rPr>
+          <w:rFonts w:ascii="Calibri" w:hAnsi="Calibri" w:cs="Calibri"/>
+          <w:color w:val="auto"/>
+          <w:sz w:val="24"/>
+          <w:szCs w:val="24"/>
+        </w:rPr>
+        <w:t xml:space="preserve"> will be transformed by spark job and eventually go into hive database.</w:t>
       </w:r>
     </w:p>
     <w:p>
@@ -1173,26 +1299,44 @@
           <w:sz w:val="24"/>
           <w:szCs w:val="24"/>
         </w:rPr>
-        <w:t>ical Staff, Feb 2011 – Nov, 2015</w:t>
-      </w:r>
-    </w:p>
-    <w:p>
-      <w:pPr>
-        <w:widowControl w:val="0"/>
-        <w:autoSpaceDE w:val="0"/>
-        <w:autoSpaceDN w:val="0"/>
-        <w:adjustRightInd w:val="0"/>
-        <w:spacing w:after="0" w:line="240" w:lineRule="auto"/>
-        <w:rPr>
-          <w:rFonts w:cs="Times New Roman"/>
-          <w:color w:val="32302E"/>
-          <w:sz w:val="24"/>
-          <w:szCs w:val="24"/>
-        </w:rPr>
-      </w:pPr>
-      <w:r>
-        <w:rPr>
-          <w:rFonts w:ascii="宋体" w:eastAsia="宋体" w:hAnsi="宋体" w:cs="宋体"/>
+        <w:t xml:space="preserve">ical Staff, Feb 2011 – </w:t>
+      </w:r>
+      <w:r>
+        <w:rPr>
+          <w:rFonts w:cs="Times New Roman"/>
+          <w:color w:val="32302E"/>
+          <w:sz w:val="24"/>
+          <w:szCs w:val="24"/>
+        </w:rPr>
+        <w:t>Nov</w:t>
+      </w:r>
+      <w:r>
+        <w:rPr>
+          <w:rFonts w:cs="Times New Roman"/>
+          <w:color w:val="32302E"/>
+          <w:sz w:val="24"/>
+          <w:szCs w:val="24"/>
+        </w:rPr>
+        <w:t xml:space="preserve"> 2015</w:t>
+      </w:r>
+    </w:p>
+    <w:p>
+      <w:pPr>
+        <w:widowControl w:val="0"/>
+        <w:autoSpaceDE w:val="0"/>
+        <w:autoSpaceDN w:val="0"/>
+        <w:adjustRightInd w:val="0"/>
+        <w:spacing w:after="0" w:line="240" w:lineRule="auto"/>
+        <w:rPr>
+          <w:rFonts w:cs="Times New Roman"/>
+          <w:color w:val="32302E"/>
+          <w:sz w:val="24"/>
+          <w:szCs w:val="24"/>
+        </w:rPr>
+      </w:pPr>
+      <w:r>
+        <w:rPr>
+          <w:rFonts w:ascii="SimSun" w:eastAsia="SimSun" w:hAnsi="SimSun" w:cs="SimSun"/>
           <w:color w:val="32302E"/>
           <w:sz w:val="24"/>
           <w:szCs w:val="24"/>
@@ -1225,7 +1369,7 @@
       </w:pPr>
       <w:r>
         <w:rPr>
-          <w:rFonts w:ascii="宋体" w:eastAsia="宋体" w:hAnsi="宋体" w:cs="宋体"/>
+          <w:rFonts w:ascii="SimSun" w:eastAsia="SimSun" w:hAnsi="SimSun" w:cs="SimSun"/>
           <w:color w:val="32302E"/>
           <w:sz w:val="24"/>
           <w:szCs w:val="24"/>
@@ -1239,17 +1383,76 @@
           <w:sz w:val="24"/>
           <w:szCs w:val="24"/>
         </w:rPr>
-        <w:t xml:space="preserve"> Review existing test programs for JDK libs, xml, networking component, including tests for JDK library like collection framework, Lang,  IO/NIO, zip, Concurrency library, JAXP, RMI. Improve test quality and fix test bugs. Also work on Langtools team to design and develop tests for Java compiler</w:t>
-      </w:r>
-      <w:r>
-        <w:rPr>
-          <w:rFonts w:cs="Times New Roman"/>
-          <w:color w:val="32302E"/>
-          <w:sz w:val="24"/>
-          <w:szCs w:val="24"/>
-        </w:rPr>
-        <w:t xml:space="preserve"> - javac</w:t>
-      </w:r>
+        <w:t xml:space="preserve"> Review existing test programs for JDK libs, xml, networking component, including tests for JDK library like collection framework, </w:t>
+      </w:r>
+      <w:r>
+        <w:rPr>
+          <w:rFonts w:cs="Times New Roman"/>
+          <w:color w:val="32302E"/>
+          <w:sz w:val="24"/>
+          <w:szCs w:val="24"/>
+        </w:rPr>
+        <w:t>Lang, IO</w:t>
+      </w:r>
+      <w:r>
+        <w:rPr>
+          <w:rFonts w:cs="Times New Roman"/>
+          <w:color w:val="32302E"/>
+          <w:sz w:val="24"/>
+          <w:szCs w:val="24"/>
+        </w:rPr>
+        <w:t xml:space="preserve">/NIO, zip, Concurrency library, JAXP, RMI. Improve test quality and fix test bugs. Also work on </w:t>
+      </w:r>
+      <w:proofErr w:type="spellStart"/>
+      <w:r>
+        <w:rPr>
+          <w:rFonts w:cs="Times New Roman"/>
+          <w:color w:val="32302E"/>
+          <w:sz w:val="24"/>
+          <w:szCs w:val="24"/>
+        </w:rPr>
+        <w:t>Langtools</w:t>
+      </w:r>
+      <w:proofErr w:type="spellEnd"/>
+      <w:r>
+        <w:rPr>
+          <w:rFonts w:cs="Times New Roman"/>
+          <w:color w:val="32302E"/>
+          <w:sz w:val="24"/>
+          <w:szCs w:val="24"/>
+        </w:rPr>
+        <w:t xml:space="preserve"> team to design and develop tests for Java </w:t>
+      </w:r>
+      <w:r>
+        <w:rPr>
+          <w:rFonts w:cs="Times New Roman"/>
+          <w:color w:val="32302E"/>
+          <w:sz w:val="24"/>
+          <w:szCs w:val="24"/>
+        </w:rPr>
+        <w:lastRenderedPageBreak/>
+        <w:t>compiler</w:t>
+      </w:r>
+      <w:r>
+        <w:rPr>
+          <w:rFonts w:cs="Times New Roman"/>
+          <w:color w:val="32302E"/>
+          <w:sz w:val="24"/>
+          <w:szCs w:val="24"/>
+        </w:rPr>
+        <w:t xml:space="preserve"> - </w:t>
+      </w:r>
+      <w:proofErr w:type="spellStart"/>
+      <w:r>
+        <w:rPr>
+          <w:rFonts w:cs="Times New Roman"/>
+          <w:color w:val="32302E"/>
+          <w:sz w:val="24"/>
+          <w:szCs w:val="24"/>
+        </w:rPr>
+        <w:t>javac</w:t>
+      </w:r>
+      <w:proofErr w:type="spellEnd"/>
       <w:r>
         <w:rPr>
           <w:rFonts w:cs="Times New Roman"/>
@@ -1266,44 +1469,75 @@
           <w:sz w:val="24"/>
           <w:szCs w:val="24"/>
         </w:rPr>
-        <w:t>java D</w:t>
-      </w:r>
-      <w:r>
-        <w:rPr>
-          <w:rFonts w:cs="Times New Roman"/>
-          <w:color w:val="32302E"/>
-          <w:sz w:val="24"/>
-          <w:szCs w:val="24"/>
-        </w:rPr>
-        <w:t xml:space="preserve">ecompiler - </w:t>
-      </w:r>
-      <w:r>
-        <w:rPr>
-          <w:rFonts w:cs="Times New Roman"/>
-          <w:color w:val="32302E"/>
-          <w:sz w:val="24"/>
-          <w:szCs w:val="24"/>
-        </w:rPr>
-        <w:t>javap and Javadoc.</w:t>
-      </w:r>
-    </w:p>
-    <w:p>
-      <w:pPr>
-        <w:widowControl w:val="0"/>
-        <w:autoSpaceDE w:val="0"/>
-        <w:autoSpaceDN w:val="0"/>
-        <w:adjustRightInd w:val="0"/>
-        <w:spacing w:after="0" w:line="240" w:lineRule="auto"/>
-        <w:rPr>
-          <w:rFonts w:cs="Times New Roman"/>
-          <w:color w:val="32302E"/>
-          <w:sz w:val="24"/>
-          <w:szCs w:val="24"/>
-        </w:rPr>
-      </w:pPr>
-      <w:r>
-        <w:rPr>
-          <w:rFonts w:ascii="宋体" w:eastAsia="宋体" w:hAnsi="宋体" w:cs="宋体"/>
+        <w:t xml:space="preserve">java </w:t>
+      </w:r>
+      <w:proofErr w:type="spellStart"/>
+      <w:r>
+        <w:rPr>
+          <w:rFonts w:cs="Times New Roman"/>
+          <w:color w:val="32302E"/>
+          <w:sz w:val="24"/>
+          <w:szCs w:val="24"/>
+        </w:rPr>
+        <w:t>D</w:t>
+      </w:r>
+      <w:r>
+        <w:rPr>
+          <w:rFonts w:cs="Times New Roman"/>
+          <w:color w:val="32302E"/>
+          <w:sz w:val="24"/>
+          <w:szCs w:val="24"/>
+        </w:rPr>
+        <w:t>ecompiler</w:t>
+      </w:r>
+      <w:proofErr w:type="spellEnd"/>
+      <w:r>
+        <w:rPr>
+          <w:rFonts w:cs="Times New Roman"/>
+          <w:color w:val="32302E"/>
+          <w:sz w:val="24"/>
+          <w:szCs w:val="24"/>
+        </w:rPr>
+        <w:t xml:space="preserve"> - </w:t>
+      </w:r>
+      <w:proofErr w:type="spellStart"/>
+      <w:r>
+        <w:rPr>
+          <w:rFonts w:cs="Times New Roman"/>
+          <w:color w:val="32302E"/>
+          <w:sz w:val="24"/>
+          <w:szCs w:val="24"/>
+        </w:rPr>
+        <w:t>javap</w:t>
+      </w:r>
+      <w:proofErr w:type="spellEnd"/>
+      <w:r>
+        <w:rPr>
+          <w:rFonts w:cs="Times New Roman"/>
+          <w:color w:val="32302E"/>
+          <w:sz w:val="24"/>
+          <w:szCs w:val="24"/>
+        </w:rPr>
+        <w:t xml:space="preserve"> and Javadoc.</w:t>
+      </w:r>
+    </w:p>
+    <w:p>
+      <w:pPr>
+        <w:widowControl w:val="0"/>
+        <w:autoSpaceDE w:val="0"/>
+        <w:autoSpaceDN w:val="0"/>
+        <w:adjustRightInd w:val="0"/>
+        <w:spacing w:after="0" w:line="240" w:lineRule="auto"/>
+        <w:rPr>
+          <w:rFonts w:cs="Times New Roman"/>
+          <w:color w:val="32302E"/>
+          <w:sz w:val="24"/>
+          <w:szCs w:val="24"/>
+        </w:rPr>
+      </w:pPr>
+      <w:r>
+        <w:rPr>
+          <w:rFonts w:ascii="SimSun" w:eastAsia="SimSun" w:hAnsi="SimSun" w:cs="SimSun"/>
           <w:color w:val="32302E"/>
           <w:sz w:val="24"/>
           <w:szCs w:val="24"/>
@@ -1317,36 +1551,44 @@
           <w:sz w:val="24"/>
           <w:szCs w:val="24"/>
         </w:rPr>
-        <w:t xml:space="preserve"> Design and implement JDK test plans, scenarios and procedure. Plan test schedules or </w:t>
-      </w:r>
-      <w:r>
-        <w:rPr>
-          <w:rFonts w:cs="Times New Roman"/>
-          <w:color w:val="32302E"/>
-          <w:sz w:val="24"/>
-          <w:szCs w:val="24"/>
-        </w:rPr>
-        <w:lastRenderedPageBreak/>
-        <w:t>strategies in accordance with project scope and delivery dates. Develop testing program that address areas such as regression test, functional tests and performance tests and run execution on .</w:t>
-      </w:r>
-    </w:p>
-    <w:p>
-      <w:pPr>
-        <w:widowControl w:val="0"/>
-        <w:autoSpaceDE w:val="0"/>
-        <w:autoSpaceDN w:val="0"/>
-        <w:adjustRightInd w:val="0"/>
-        <w:spacing w:after="0" w:line="240" w:lineRule="auto"/>
-        <w:rPr>
-          <w:rFonts w:cs="Times New Roman"/>
-          <w:color w:val="32302E"/>
-          <w:sz w:val="24"/>
-          <w:szCs w:val="24"/>
-        </w:rPr>
-      </w:pPr>
-      <w:r>
-        <w:rPr>
-          <w:rFonts w:ascii="宋体" w:eastAsia="宋体" w:hAnsi="宋体" w:cs="宋体"/>
+        <w:t xml:space="preserve"> Design and implement JDK test plans, scenarios and procedure. Plan test schedules or strategies in accordance with project scope and delivery dates. Develop testing program that address areas such as regression test, functional tests and performance tests and run execution on </w:t>
+      </w:r>
+      <w:r>
+        <w:rPr>
+          <w:rFonts w:cs="Times New Roman"/>
+          <w:color w:val="32302E"/>
+          <w:sz w:val="24"/>
+          <w:szCs w:val="24"/>
+        </w:rPr>
+        <w:t>various platform</w:t>
+      </w:r>
+      <w:r>
+        <w:rPr>
+          <w:rFonts w:cs="Times New Roman"/>
+          <w:color w:val="32302E"/>
+          <w:sz w:val="24"/>
+          <w:szCs w:val="24"/>
+        </w:rPr>
+        <w:t>.</w:t>
+      </w:r>
+    </w:p>
+    <w:p>
+      <w:pPr>
+        <w:widowControl w:val="0"/>
+        <w:autoSpaceDE w:val="0"/>
+        <w:autoSpaceDN w:val="0"/>
+        <w:adjustRightInd w:val="0"/>
+        <w:spacing w:after="0" w:line="240" w:lineRule="auto"/>
+        <w:rPr>
+          <w:rFonts w:cs="Times New Roman"/>
+          <w:color w:val="32302E"/>
+          <w:sz w:val="24"/>
+          <w:szCs w:val="24"/>
+        </w:rPr>
+      </w:pPr>
+      <w:r>
+        <w:rPr>
+          <w:rFonts w:ascii="SimSun" w:eastAsia="SimSun" w:hAnsi="SimSun" w:cs="SimSun"/>
           <w:color w:val="000000"/>
           <w:sz w:val="24"/>
           <w:szCs w:val="24"/>
@@ -1398,15 +1640,15 @@
         <w:adjustRightInd w:val="0"/>
         <w:spacing w:after="0" w:line="240" w:lineRule="auto"/>
         <w:rPr>
-          <w:rFonts w:ascii="宋体" w:eastAsia="宋体" w:hAnsi="宋体" w:cs="宋体"/>
-          <w:color w:val="32302E"/>
-          <w:sz w:val="24"/>
-          <w:szCs w:val="24"/>
-        </w:rPr>
-      </w:pPr>
-      <w:r>
-        <w:rPr>
-          <w:rFonts w:ascii="宋体" w:eastAsia="宋体" w:hAnsi="宋体" w:cs="宋体"/>
+          <w:rFonts w:ascii="SimSun" w:eastAsia="SimSun" w:hAnsi="SimSun" w:cs="SimSun"/>
+          <w:color w:val="32302E"/>
+          <w:sz w:val="24"/>
+          <w:szCs w:val="24"/>
+        </w:rPr>
+      </w:pPr>
+      <w:r>
+        <w:rPr>
+          <w:rFonts w:ascii="SimSun" w:eastAsia="SimSun" w:hAnsi="SimSun" w:cs="SimSun"/>
           <w:color w:val="000000"/>
           <w:sz w:val="24"/>
           <w:szCs w:val="24"/>
@@ -1613,7 +1855,7 @@
       </w:pPr>
       <w:r>
         <w:rPr>
-          <w:rFonts w:ascii="宋体" w:eastAsia="宋体" w:hAnsi="宋体" w:cs="宋体"/>
+          <w:rFonts w:ascii="SimSun" w:eastAsia="SimSun" w:hAnsi="SimSun" w:cs="SimSun"/>
           <w:color w:val="32302E"/>
           <w:sz w:val="24"/>
           <w:szCs w:val="24"/>
@@ -1700,7 +1942,70 @@
             <w:sz w:val="24"/>
             <w:szCs w:val="24"/>
           </w:rPr>
-          <w:t xml:space="preserve">    Designed and developed IBM Tivoli ITCAM for J2EE/WebSphere product, leading a team to develop GUI for ITCAM for J2EE/Websphere. Solving customer technology issues and L3 customer support. ITCAM for J2EE/Websphere enables users to view the health of Web applications and servers, then drill down to diagnostic information for specific application requests to identify the root cause of problems.</w:t>
+          <w:t xml:space="preserve">    Designed and developed IBM Tivoli ITCAM for J2EE/WebSphere product, leading a team to develop GUI</w:t>
+        </w:r>
+        <w:r>
+          <w:rPr>
+            <w:rFonts w:cs="Helvetica"/>
+            <w:color w:val="auto"/>
+            <w:sz w:val="24"/>
+            <w:szCs w:val="24"/>
+          </w:rPr>
+          <w:t xml:space="preserve"> for ITCAM for J2EE/WebS</w:t>
+        </w:r>
+        <w:r>
+          <w:rPr>
+            <w:rFonts w:cs="Helvetica"/>
+            <w:color w:val="auto"/>
+            <w:sz w:val="24"/>
+            <w:szCs w:val="24"/>
+          </w:rPr>
+          <w:t>phere. Solving customer technology issues and L3 customer support. ITCAM for J2EE/</w:t>
+        </w:r>
+        <w:r>
+          <w:rPr>
+            <w:rFonts w:cs="Helvetica"/>
+            <w:color w:val="auto"/>
+            <w:sz w:val="24"/>
+            <w:szCs w:val="24"/>
+          </w:rPr>
+          <w:t xml:space="preserve"> </w:t>
+        </w:r>
+        <w:r>
+          <w:rPr>
+            <w:rFonts w:cs="Helvetica"/>
+            <w:color w:val="auto"/>
+            <w:sz w:val="24"/>
+            <w:szCs w:val="24"/>
+          </w:rPr>
+          <w:t>WebS</w:t>
+        </w:r>
+        <w:r>
+          <w:rPr>
+            <w:rFonts w:cs="Helvetica"/>
+            <w:color w:val="auto"/>
+            <w:sz w:val="24"/>
+            <w:szCs w:val="24"/>
+          </w:rPr>
+          <w:t>phere</w:t>
+        </w:r>
+        <w:r>
+          <w:rPr>
+            <w:rFonts w:cs="Helvetica"/>
+            <w:color w:val="auto"/>
+            <w:sz w:val="24"/>
+            <w:szCs w:val="24"/>
+          </w:rPr>
+          <w:t xml:space="preserve"> </w:t>
+        </w:r>
+        <w:r>
+          <w:rPr>
+            <w:rFonts w:cs="Helvetica"/>
+            <w:color w:val="auto"/>
+            <w:sz w:val="24"/>
+            <w:szCs w:val="24"/>
+          </w:rPr>
+          <w:t>enables users to view the health of Web applications and servers, then drill down to diagnostic information for specific application requests to identify the root cause of problems.</w:t>
         </w:r>
         <w:r>
           <w:rPr>
@@ -1743,6 +2048,9 @@
         <w:r>
           <w:t>‬</w:t>
         </w:r>
+        <w:r>
+          <w:t>‬</w:t>
+        </w:r>
       </w:dir>
     </w:p>
     <w:p>
@@ -1784,7 +2092,25 @@
           <w:sz w:val="24"/>
           <w:szCs w:val="24"/>
         </w:rPr>
-        <w:t xml:space="preserve">IBM Tivoli OMEGAMON family of products,  provides a comprehensive performance and availability solution to proactively analyze and manage operating systems, databases or other environments for optimal performance. It helps you detect bottlenecks and other potential performance problems from multiple vantage points, and quickly isolates and takes action automatically to resolve these issues. </w:t>
+        <w:t xml:space="preserve">IBM Tivoli OMEGAMON family of </w:t>
+      </w:r>
+      <w:r>
+        <w:rPr>
+          <w:rFonts w:cs="Helvetica"/>
+          <w:color w:val="auto"/>
+          <w:sz w:val="24"/>
+          <w:szCs w:val="24"/>
+        </w:rPr>
+        <w:t>products, provides</w:t>
+      </w:r>
+      <w:r>
+        <w:rPr>
+          <w:rFonts w:cs="Helvetica"/>
+          <w:color w:val="auto"/>
+          <w:sz w:val="24"/>
+          <w:szCs w:val="24"/>
+        </w:rPr>
+        <w:t xml:space="preserve"> a comprehensive performance and availability solution to proactively analyze and manage operating systems, databases or other environments for optimal performance. It helps you detect bottlenecks and other potential performance problems from multiple vantage points, and quickly isolates and takes action automatically to resolve these issues. </w:t>
       </w:r>
       <w:r>
         <w:rPr>
@@ -1851,7 +2177,7 @@
       </w:pPr>
       <w:r>
         <w:rPr>
-          <w:rFonts w:ascii="宋体" w:eastAsia="宋体" w:hAnsi="宋体" w:cs="宋体"/>
+          <w:rFonts w:ascii="SimSun" w:eastAsia="SimSun" w:hAnsi="SimSun" w:cs="SimSun"/>
           <w:color w:val="32302E"/>
           <w:sz w:val="24"/>
           <w:szCs w:val="24"/>
@@ -1884,7 +2210,7 @@
       </w:pPr>
       <w:r>
         <w:rPr>
-          <w:rFonts w:ascii="宋体" w:eastAsia="宋体" w:hAnsi="宋体" w:cs="宋体"/>
+          <w:rFonts w:ascii="SimSun" w:eastAsia="SimSun" w:hAnsi="SimSun" w:cs="SimSun"/>
           <w:color w:val="32302E"/>
           <w:sz w:val="24"/>
           <w:szCs w:val="24"/>
@@ -1907,7 +2233,63 @@
           <w:sz w:val="24"/>
           <w:szCs w:val="24"/>
         </w:rPr>
-        <w:t xml:space="preserve">Apache Hadoop, Apache Kafka, Spark, Cassandra, </w:t>
+        <w:t xml:space="preserve">Apache Hadoop, Apache Kafka, </w:t>
+      </w:r>
+      <w:r>
+        <w:rPr>
+          <w:rFonts w:cs="Times New Roman"/>
+          <w:color w:val="32302E"/>
+          <w:sz w:val="24"/>
+          <w:szCs w:val="24"/>
+        </w:rPr>
+        <w:t>Apache Spark</w:t>
+      </w:r>
+      <w:r>
+        <w:rPr>
+          <w:rFonts w:ascii="Calibri" w:hAnsi="Calibri" w:cs="Calibri"/>
+          <w:color w:val="auto"/>
+          <w:sz w:val="24"/>
+          <w:szCs w:val="24"/>
+        </w:rPr>
+        <w:t xml:space="preserve">, Cassandra, </w:t>
+      </w:r>
+      <w:r>
+        <w:rPr>
+          <w:rFonts w:cs="Times New Roman"/>
+          <w:color w:val="32302E"/>
+          <w:sz w:val="24"/>
+          <w:szCs w:val="24"/>
+        </w:rPr>
+        <w:t>Spring</w:t>
+      </w:r>
+      <w:r>
+        <w:rPr>
+          <w:rFonts w:ascii="Calibri" w:hAnsi="Calibri" w:cs="Calibri"/>
+          <w:color w:val="auto"/>
+          <w:sz w:val="24"/>
+          <w:szCs w:val="24"/>
+        </w:rPr>
+        <w:t xml:space="preserve"> , </w:t>
+      </w:r>
+      <w:proofErr w:type="spellStart"/>
+      <w:r>
+        <w:rPr>
+          <w:rFonts w:ascii="Calibri" w:hAnsi="Calibri" w:cs="Calibri"/>
+          <w:color w:val="auto"/>
+          <w:sz w:val="24"/>
+          <w:szCs w:val="24"/>
+        </w:rPr>
+        <w:t>Redis</w:t>
+      </w:r>
+      <w:proofErr w:type="spellEnd"/>
+      <w:r>
+        <w:rPr>
+          <w:rFonts w:ascii="Calibri" w:hAnsi="Calibri" w:cs="Calibri"/>
+          <w:color w:val="auto"/>
+          <w:sz w:val="24"/>
+          <w:szCs w:val="24"/>
+        </w:rPr>
+        <w:t xml:space="preserve">, </w:t>
       </w:r>
       <w:r>
         <w:rPr>
@@ -1925,16 +2307,36 @@
           <w:sz w:val="24"/>
           <w:szCs w:val="24"/>
         </w:rPr>
-        <w:t>liJ, Xc</w:t>
-      </w:r>
-      <w:r>
-        <w:rPr>
-          <w:rFonts w:cs="Times New Roman"/>
-          <w:color w:val="32302E"/>
-          <w:sz w:val="24"/>
-          <w:szCs w:val="24"/>
-        </w:rPr>
-        <w:t xml:space="preserve">ode, </w:t>
+        <w:t xml:space="preserve">liJ, </w:t>
+      </w:r>
+      <w:proofErr w:type="spellStart"/>
+      <w:r>
+        <w:rPr>
+          <w:rFonts w:cs="Times New Roman"/>
+          <w:color w:val="32302E"/>
+          <w:sz w:val="24"/>
+          <w:szCs w:val="24"/>
+        </w:rPr>
+        <w:t>Xc</w:t>
+      </w:r>
+      <w:r>
+        <w:rPr>
+          <w:rFonts w:cs="Times New Roman"/>
+          <w:color w:val="32302E"/>
+          <w:sz w:val="24"/>
+          <w:szCs w:val="24"/>
+        </w:rPr>
+        <w:t>ode</w:t>
+      </w:r>
+      <w:proofErr w:type="spellEnd"/>
+      <w:r>
+        <w:rPr>
+          <w:rFonts w:cs="Times New Roman"/>
+          <w:color w:val="32302E"/>
+          <w:sz w:val="24"/>
+          <w:szCs w:val="24"/>
+        </w:rPr>
+        <w:t xml:space="preserve">, </w:t>
       </w:r>
       <w:r>
         <w:rPr>
@@ -1961,16 +2363,43 @@
           <w:sz w:val="24"/>
           <w:szCs w:val="24"/>
         </w:rPr>
-        <w:t>, Tomcat</w:t>
-      </w:r>
-      <w:r>
-        <w:rPr>
-          <w:rFonts w:cs="Times New Roman"/>
-          <w:color w:val="32302E"/>
-          <w:sz w:val="24"/>
-          <w:szCs w:val="24"/>
-        </w:rPr>
-        <w:t>, AWS, Apache Spark</w:t>
+        <w:t xml:space="preserve">, </w:t>
+      </w:r>
+      <w:r>
+        <w:rPr>
+          <w:rFonts w:cs="Times New Roman"/>
+          <w:color w:val="32302E"/>
+          <w:sz w:val="24"/>
+          <w:szCs w:val="24"/>
+        </w:rPr>
+        <w:t xml:space="preserve">Jetty, </w:t>
+      </w:r>
+      <w:r>
+        <w:rPr>
+          <w:rFonts w:cs="Times New Roman"/>
+          <w:color w:val="32302E"/>
+          <w:sz w:val="24"/>
+          <w:szCs w:val="24"/>
+        </w:rPr>
+        <w:t xml:space="preserve">Nginx, </w:t>
+      </w:r>
+      <w:r>
+        <w:rPr>
+          <w:rFonts w:cs="Times New Roman"/>
+          <w:color w:val="32302E"/>
+          <w:sz w:val="24"/>
+          <w:szCs w:val="24"/>
+        </w:rPr>
+        <w:t>Tomcat</w:t>
+      </w:r>
+      <w:r>
+        <w:rPr>
+          <w:rFonts w:cs="Times New Roman"/>
+          <w:color w:val="32302E"/>
+          <w:sz w:val="24"/>
+          <w:szCs w:val="24"/>
+        </w:rPr>
+        <w:t xml:space="preserve">, AWS, </w:t>
       </w:r>
       <w:r>
         <w:rPr>
@@ -1990,15 +2419,8 @@
         </w:rPr>
         <w:t>, Java EE 7</w:t>
       </w:r>
-      <w:r>
-        <w:rPr>
-          <w:rFonts w:cs="Times New Roman"/>
-          <w:color w:val="32302E"/>
-          <w:sz w:val="24"/>
-          <w:szCs w:val="24"/>
-        </w:rPr>
-        <w:t>,Spring</w:t>
-      </w:r>
+      <w:bookmarkStart w:id="0" w:name="_GoBack"/>
+      <w:bookmarkEnd w:id="0"/>
       <w:r>
         <w:rPr>
           <w:rFonts w:cs="Times New Roman"/>
@@ -2025,7 +2447,7 @@
       </w:pPr>
       <w:r>
         <w:rPr>
-          <w:rFonts w:ascii="宋体" w:eastAsia="宋体" w:hAnsi="宋体" w:cs="宋体"/>
+          <w:rFonts w:ascii="SimSun" w:eastAsia="SimSun" w:hAnsi="SimSun" w:cs="SimSun"/>
           <w:color w:val="32302E"/>
           <w:sz w:val="24"/>
           <w:szCs w:val="24"/>
@@ -2113,11 +2535,12 @@
       </w:pPr>
       <w:r>
         <w:rPr>
-          <w:rFonts w:ascii="宋体" w:eastAsia="宋体" w:hAnsi="宋体" w:cs="宋体"/>
-          <w:color w:val="32302E"/>
-          <w:sz w:val="24"/>
-          <w:szCs w:val="24"/>
-        </w:rPr>
+          <w:rFonts w:ascii="SimSun" w:eastAsia="SimSun" w:hAnsi="SimSun" w:cs="SimSun"/>
+          <w:color w:val="32302E"/>
+          <w:sz w:val="24"/>
+          <w:szCs w:val="24"/>
+        </w:rPr>
+        <w:lastRenderedPageBreak/>
         <w:t></w:t>
       </w:r>
       <w:r>
@@ -2136,23 +2559,45 @@
           <w:sz w:val="24"/>
           <w:szCs w:val="24"/>
         </w:rPr>
-        <w:t xml:space="preserve">Open JDK Committer : </w:t>
+        <w:t xml:space="preserve">Open JDK </w:t>
+      </w:r>
+      <w:proofErr w:type="gramStart"/>
+      <w:r>
+        <w:rPr>
+          <w:rFonts w:cs="Times New Roman"/>
+          <w:color w:val="32302E"/>
+          <w:sz w:val="24"/>
+          <w:szCs w:val="24"/>
+        </w:rPr>
+        <w:t>Committer :</w:t>
+      </w:r>
+      <w:proofErr w:type="gramEnd"/>
+      <w:r>
+        <w:rPr>
+          <w:rFonts w:cs="Times New Roman"/>
+          <w:color w:val="32302E"/>
+          <w:sz w:val="24"/>
+          <w:szCs w:val="24"/>
+        </w:rPr>
+        <w:t xml:space="preserve"> </w:t>
       </w:r>
       <w:hyperlink r:id="rId10" w:anchor="tyan" w:history="1">
+        <w:proofErr w:type="spellStart"/>
         <w:r>
           <w:rPr>
-            <w:rStyle w:val="afa"/>
+            <w:rStyle w:val="Hyperlink"/>
             <w:rFonts w:cs="Times New Roman"/>
             <w:sz w:val="24"/>
             <w:szCs w:val="24"/>
           </w:rPr>
           <w:t>tyan</w:t>
         </w:r>
+        <w:proofErr w:type="spellEnd"/>
       </w:hyperlink>
     </w:p>
     <w:p>
       <w:pPr>
-        <w:pStyle w:val="a"/>
+        <w:pStyle w:val="ListBullet"/>
         <w:numPr>
           <w:ilvl w:val="0"/>
           <w:numId w:val="0"/>
@@ -2210,7 +2655,7 @@
     <w:sdtContent>
       <w:p>
         <w:pPr>
-          <w:pStyle w:val="a7"/>
+          <w:pStyle w:val="Footer"/>
         </w:pPr>
         <w:r>
           <w:fldChar w:fldCharType="begin"/>
@@ -2360,7 +2805,7 @@
     <w:lvl w:ilvl="0" w:tplc="A78AD9E8">
       <w:start w:val="1"/>
       <w:numFmt w:val="bullet"/>
-      <w:pStyle w:val="a"/>
+      <w:pStyle w:val="ListBullet"/>
       <w:lvlText w:val=""/>
       <w:lvlJc w:val="left"/>
       <w:pPr>
@@ -2477,7 +2922,7 @@
     <w:lvl w:ilvl="0" w:tplc="CE0E85FE">
       <w:start w:val="1"/>
       <w:numFmt w:val="decimal"/>
-      <w:pStyle w:val="a0"/>
+      <w:pStyle w:val="ListNumber"/>
       <w:lvlText w:val="%1."/>
       <w:lvlJc w:val="left"/>
       <w:pPr>
@@ -2974,15 +3419,15 @@
     <w:lsdException w:name="Mention" w:semiHidden="1" w:unhideWhenUsed="1"/>
     <w:lsdException w:name="Smart Hyperlink" w:semiHidden="1" w:unhideWhenUsed="1"/>
   </w:latentStyles>
-  <w:style w:type="paragraph" w:default="1" w:styleId="a1">
+  <w:style w:type="paragraph" w:default="1" w:styleId="Normal">
     <w:name w:val="Normal"/>
     <w:qFormat/>
   </w:style>
-  <w:style w:type="paragraph" w:styleId="1">
+  <w:style w:type="paragraph" w:styleId="Heading1">
     <w:name w:val="heading 1"/>
-    <w:basedOn w:val="a1"/>
-    <w:next w:val="a1"/>
-    <w:link w:val="10"/>
+    <w:basedOn w:val="Normal"/>
+    <w:next w:val="Normal"/>
+    <w:link w:val="Heading1Char"/>
     <w:uiPriority w:val="9"/>
     <w:qFormat/>
     <w:pPr>
@@ -3001,11 +3446,11 @@
       <w:szCs w:val="32"/>
     </w:rPr>
   </w:style>
-  <w:style w:type="paragraph" w:styleId="2">
+  <w:style w:type="paragraph" w:styleId="Heading2">
     <w:name w:val="heading 2"/>
-    <w:basedOn w:val="a1"/>
-    <w:next w:val="a1"/>
-    <w:link w:val="20"/>
+    <w:basedOn w:val="Normal"/>
+    <w:next w:val="Normal"/>
+    <w:link w:val="Heading2Char"/>
     <w:uiPriority w:val="9"/>
     <w:unhideWhenUsed/>
     <w:qFormat/>
@@ -3022,11 +3467,11 @@
       <w:szCs w:val="26"/>
     </w:rPr>
   </w:style>
-  <w:style w:type="paragraph" w:styleId="3">
+  <w:style w:type="paragraph" w:styleId="Heading3">
     <w:name w:val="heading 3"/>
-    <w:basedOn w:val="a1"/>
-    <w:next w:val="a1"/>
-    <w:link w:val="30"/>
+    <w:basedOn w:val="Normal"/>
+    <w:next w:val="Normal"/>
+    <w:link w:val="Heading3Char"/>
     <w:uiPriority w:val="9"/>
     <w:semiHidden/>
     <w:unhideWhenUsed/>
@@ -3043,11 +3488,11 @@
       <w:szCs w:val="24"/>
     </w:rPr>
   </w:style>
-  <w:style w:type="paragraph" w:styleId="4">
+  <w:style w:type="paragraph" w:styleId="Heading4">
     <w:name w:val="heading 4"/>
-    <w:basedOn w:val="a1"/>
-    <w:next w:val="a1"/>
-    <w:link w:val="40"/>
+    <w:basedOn w:val="Normal"/>
+    <w:next w:val="Normal"/>
+    <w:link w:val="Heading4Char"/>
     <w:uiPriority w:val="9"/>
     <w:semiHidden/>
     <w:unhideWhenUsed/>
@@ -3065,11 +3510,11 @@
       <w:sz w:val="40"/>
     </w:rPr>
   </w:style>
-  <w:style w:type="paragraph" w:styleId="5">
+  <w:style w:type="paragraph" w:styleId="Heading5">
     <w:name w:val="heading 5"/>
-    <w:basedOn w:val="a1"/>
-    <w:next w:val="a1"/>
-    <w:link w:val="50"/>
+    <w:basedOn w:val="Normal"/>
+    <w:next w:val="Normal"/>
+    <w:link w:val="Heading5Char"/>
     <w:uiPriority w:val="9"/>
     <w:semiHidden/>
     <w:unhideWhenUsed/>
@@ -3086,11 +3531,11 @@
       <w:sz w:val="34"/>
     </w:rPr>
   </w:style>
-  <w:style w:type="paragraph" w:styleId="6">
+  <w:style w:type="paragraph" w:styleId="Heading6">
     <w:name w:val="heading 6"/>
-    <w:basedOn w:val="a1"/>
-    <w:next w:val="a1"/>
-    <w:link w:val="60"/>
+    <w:basedOn w:val="Normal"/>
+    <w:next w:val="Normal"/>
+    <w:link w:val="Heading6Char"/>
     <w:uiPriority w:val="9"/>
     <w:semiHidden/>
     <w:unhideWhenUsed/>
@@ -3108,11 +3553,11 @@
       <w:sz w:val="34"/>
     </w:rPr>
   </w:style>
-  <w:style w:type="paragraph" w:styleId="7">
+  <w:style w:type="paragraph" w:styleId="Heading7">
     <w:name w:val="heading 7"/>
-    <w:basedOn w:val="a1"/>
-    <w:next w:val="a1"/>
-    <w:link w:val="70"/>
+    <w:basedOn w:val="Normal"/>
+    <w:next w:val="Normal"/>
+    <w:link w:val="Heading7Char"/>
     <w:uiPriority w:val="9"/>
     <w:semiHidden/>
     <w:unhideWhenUsed/>
@@ -3129,11 +3574,11 @@
       <w:sz w:val="34"/>
     </w:rPr>
   </w:style>
-  <w:style w:type="paragraph" w:styleId="8">
+  <w:style w:type="paragraph" w:styleId="Heading8">
     <w:name w:val="heading 8"/>
-    <w:basedOn w:val="a1"/>
-    <w:next w:val="a1"/>
-    <w:link w:val="80"/>
+    <w:basedOn w:val="Normal"/>
+    <w:next w:val="Normal"/>
+    <w:link w:val="Heading8Char"/>
     <w:uiPriority w:val="9"/>
     <w:semiHidden/>
     <w:unhideWhenUsed/>
@@ -3151,11 +3596,11 @@
       <w:szCs w:val="21"/>
     </w:rPr>
   </w:style>
-  <w:style w:type="paragraph" w:styleId="9">
+  <w:style w:type="paragraph" w:styleId="Heading9">
     <w:name w:val="heading 9"/>
-    <w:basedOn w:val="a1"/>
-    <w:next w:val="a1"/>
-    <w:link w:val="90"/>
+    <w:basedOn w:val="Normal"/>
+    <w:next w:val="Normal"/>
+    <w:link w:val="Heading9Char"/>
     <w:uiPriority w:val="9"/>
     <w:semiHidden/>
     <w:unhideWhenUsed/>
@@ -3173,13 +3618,13 @@
       <w:szCs w:val="21"/>
     </w:rPr>
   </w:style>
-  <w:style w:type="character" w:default="1" w:styleId="a2">
+  <w:style w:type="character" w:default="1" w:styleId="DefaultParagraphFont">
     <w:name w:val="Default Paragraph Font"/>
     <w:uiPriority w:val="1"/>
     <w:semiHidden/>
     <w:unhideWhenUsed/>
   </w:style>
-  <w:style w:type="table" w:default="1" w:styleId="a3">
+  <w:style w:type="table" w:default="1" w:styleId="TableNormal">
     <w:name w:val="Normal Table"/>
     <w:uiPriority w:val="99"/>
     <w:semiHidden/>
@@ -3194,15 +3639,15 @@
       </w:tblCellMar>
     </w:tblPr>
   </w:style>
-  <w:style w:type="numbering" w:default="1" w:styleId="a4">
+  <w:style w:type="numbering" w:default="1" w:styleId="NoList">
     <w:name w:val="No List"/>
     <w:uiPriority w:val="99"/>
     <w:semiHidden/>
     <w:unhideWhenUsed/>
   </w:style>
-  <w:style w:type="paragraph" w:styleId="a">
+  <w:style w:type="paragraph" w:styleId="ListBullet">
     <w:name w:val="List Bullet"/>
-    <w:basedOn w:val="a1"/>
+    <w:basedOn w:val="Normal"/>
     <w:uiPriority w:val="9"/>
     <w:qFormat/>
     <w:pPr>
@@ -3211,10 +3656,10 @@
       </w:numPr>
     </w:pPr>
   </w:style>
-  <w:style w:type="character" w:customStyle="1" w:styleId="10">
-    <w:name w:val="标题 1 字符"/>
-    <w:basedOn w:val="a2"/>
-    <w:link w:val="1"/>
+  <w:style w:type="character" w:customStyle="1" w:styleId="Heading1Char">
+    <w:name w:val="Heading 1 Char"/>
+    <w:basedOn w:val="DefaultParagraphFont"/>
+    <w:link w:val="Heading1"/>
     <w:uiPriority w:val="9"/>
     <w:rPr>
       <w:rFonts w:asciiTheme="majorHAnsi" w:eastAsiaTheme="majorEastAsia" w:hAnsiTheme="majorHAnsi" w:cstheme="majorBidi"/>
@@ -3223,9 +3668,9 @@
       <w:szCs w:val="32"/>
     </w:rPr>
   </w:style>
-  <w:style w:type="paragraph" w:styleId="a0">
+  <w:style w:type="paragraph" w:styleId="ListNumber">
     <w:name w:val="List Number"/>
-    <w:basedOn w:val="a1"/>
+    <w:basedOn w:val="Normal"/>
     <w:uiPriority w:val="9"/>
     <w:qFormat/>
     <w:pPr>
@@ -3234,10 +3679,10 @@
       </w:numPr>
     </w:pPr>
   </w:style>
-  <w:style w:type="paragraph" w:styleId="a5">
+  <w:style w:type="paragraph" w:styleId="Header">
     <w:name w:val="header"/>
-    <w:basedOn w:val="a1"/>
-    <w:link w:val="a6"/>
+    <w:basedOn w:val="Normal"/>
+    <w:link w:val="HeaderChar"/>
     <w:uiPriority w:val="99"/>
     <w:unhideWhenUsed/>
     <w:qFormat/>
@@ -3245,16 +3690,16 @@
       <w:spacing w:after="0" w:line="240" w:lineRule="auto"/>
     </w:pPr>
   </w:style>
-  <w:style w:type="character" w:customStyle="1" w:styleId="a6">
-    <w:name w:val="页眉 字符"/>
-    <w:basedOn w:val="a2"/>
-    <w:link w:val="a5"/>
+  <w:style w:type="character" w:customStyle="1" w:styleId="HeaderChar">
+    <w:name w:val="Header Char"/>
+    <w:basedOn w:val="DefaultParagraphFont"/>
+    <w:link w:val="Header"/>
     <w:uiPriority w:val="99"/>
   </w:style>
-  <w:style w:type="paragraph" w:styleId="a7">
+  <w:style w:type="paragraph" w:styleId="Footer">
     <w:name w:val="footer"/>
-    <w:basedOn w:val="a1"/>
-    <w:link w:val="a8"/>
+    <w:basedOn w:val="Normal"/>
+    <w:link w:val="FooterChar"/>
     <w:uiPriority w:val="99"/>
     <w:unhideWhenUsed/>
     <w:qFormat/>
@@ -3262,25 +3707,25 @@
       <w:spacing w:after="0" w:line="240" w:lineRule="auto"/>
     </w:pPr>
   </w:style>
-  <w:style w:type="character" w:customStyle="1" w:styleId="a8">
-    <w:name w:val="页脚 字符"/>
-    <w:basedOn w:val="a2"/>
-    <w:link w:val="a7"/>
+  <w:style w:type="character" w:customStyle="1" w:styleId="FooterChar">
+    <w:name w:val="Footer Char"/>
+    <w:basedOn w:val="DefaultParagraphFont"/>
+    <w:link w:val="Footer"/>
     <w:uiPriority w:val="99"/>
   </w:style>
-  <w:style w:type="character" w:styleId="a9">
+  <w:style w:type="character" w:styleId="PlaceholderText">
     <w:name w:val="Placeholder Text"/>
-    <w:basedOn w:val="a2"/>
+    <w:basedOn w:val="DefaultParagraphFont"/>
     <w:uiPriority w:val="99"/>
     <w:semiHidden/>
     <w:rPr>
       <w:color w:val="808080"/>
     </w:rPr>
   </w:style>
-  <w:style w:type="paragraph" w:styleId="aa">
+  <w:style w:type="paragraph" w:styleId="Title">
     <w:name w:val="Title"/>
-    <w:basedOn w:val="a1"/>
-    <w:link w:val="ab"/>
+    <w:basedOn w:val="Normal"/>
+    <w:link w:val="TitleChar"/>
     <w:uiPriority w:val="10"/>
     <w:semiHidden/>
     <w:unhideWhenUsed/>
@@ -3298,10 +3743,10 @@
       <w:szCs w:val="56"/>
     </w:rPr>
   </w:style>
-  <w:style w:type="character" w:customStyle="1" w:styleId="ab">
-    <w:name w:val="标题 字符"/>
-    <w:basedOn w:val="a2"/>
-    <w:link w:val="aa"/>
+  <w:style w:type="character" w:customStyle="1" w:styleId="TitleChar">
+    <w:name w:val="Title Char"/>
+    <w:basedOn w:val="DefaultParagraphFont"/>
+    <w:link w:val="Title"/>
     <w:uiPriority w:val="10"/>
     <w:semiHidden/>
     <w:rPr>
@@ -3313,10 +3758,10 @@
       <w:szCs w:val="56"/>
     </w:rPr>
   </w:style>
-  <w:style w:type="paragraph" w:styleId="ac">
+  <w:style w:type="paragraph" w:styleId="Subtitle">
     <w:name w:val="Subtitle"/>
-    <w:basedOn w:val="a1"/>
-    <w:link w:val="ad"/>
+    <w:basedOn w:val="Normal"/>
+    <w:link w:val="SubtitleChar"/>
     <w:uiPriority w:val="11"/>
     <w:semiHidden/>
     <w:unhideWhenUsed/>
@@ -3333,10 +3778,10 @@
       <w:sz w:val="40"/>
     </w:rPr>
   </w:style>
-  <w:style w:type="character" w:customStyle="1" w:styleId="ad">
-    <w:name w:val="副标题 字符"/>
-    <w:basedOn w:val="a2"/>
-    <w:link w:val="ac"/>
+  <w:style w:type="character" w:customStyle="1" w:styleId="SubtitleChar">
+    <w:name w:val="Subtitle Char"/>
+    <w:basedOn w:val="DefaultParagraphFont"/>
+    <w:link w:val="Subtitle"/>
     <w:uiPriority w:val="11"/>
     <w:semiHidden/>
     <w:rPr>
@@ -3345,9 +3790,9 @@
       <w:sz w:val="40"/>
     </w:rPr>
   </w:style>
-  <w:style w:type="character" w:styleId="ae">
+  <w:style w:type="character" w:styleId="IntenseReference">
     <w:name w:val="Intense Reference"/>
-    <w:basedOn w:val="a2"/>
+    <w:basedOn w:val="DefaultParagraphFont"/>
     <w:uiPriority w:val="32"/>
     <w:semiHidden/>
     <w:unhideWhenUsed/>
@@ -3361,9 +3806,9 @@
       <w:spacing w:val="0"/>
     </w:rPr>
   </w:style>
-  <w:style w:type="character" w:styleId="af">
+  <w:style w:type="character" w:styleId="BookTitle">
     <w:name w:val="Book Title"/>
-    <w:basedOn w:val="a2"/>
+    <w:basedOn w:val="DefaultParagraphFont"/>
     <w:uiPriority w:val="33"/>
     <w:semiHidden/>
     <w:unhideWhenUsed/>
@@ -3376,10 +3821,10 @@
       <w:u w:val="single"/>
     </w:rPr>
   </w:style>
-  <w:style w:type="character" w:customStyle="1" w:styleId="20">
-    <w:name w:val="标题 2 字符"/>
-    <w:basedOn w:val="a2"/>
-    <w:link w:val="2"/>
+  <w:style w:type="character" w:customStyle="1" w:styleId="Heading2Char">
+    <w:name w:val="Heading 2 Char"/>
+    <w:basedOn w:val="DefaultParagraphFont"/>
+    <w:link w:val="Heading2"/>
     <w:uiPriority w:val="9"/>
     <w:rPr>
       <w:rFonts w:asciiTheme="majorHAnsi" w:eastAsiaTheme="majorEastAsia" w:hAnsiTheme="majorHAnsi" w:cstheme="majorBidi"/>
@@ -3388,10 +3833,10 @@
       <w:szCs w:val="26"/>
     </w:rPr>
   </w:style>
-  <w:style w:type="character" w:customStyle="1" w:styleId="30">
-    <w:name w:val="标题 3 字符"/>
-    <w:basedOn w:val="a2"/>
-    <w:link w:val="3"/>
+  <w:style w:type="character" w:customStyle="1" w:styleId="Heading3Char">
+    <w:name w:val="Heading 3 Char"/>
+    <w:basedOn w:val="DefaultParagraphFont"/>
+    <w:link w:val="Heading3"/>
     <w:uiPriority w:val="9"/>
     <w:semiHidden/>
     <w:rPr>
@@ -3400,10 +3845,10 @@
       <w:szCs w:val="24"/>
     </w:rPr>
   </w:style>
-  <w:style w:type="character" w:customStyle="1" w:styleId="40">
-    <w:name w:val="标题 4 字符"/>
-    <w:basedOn w:val="a2"/>
-    <w:link w:val="4"/>
+  <w:style w:type="character" w:customStyle="1" w:styleId="Heading4Char">
+    <w:name w:val="Heading 4 Char"/>
+    <w:basedOn w:val="DefaultParagraphFont"/>
+    <w:link w:val="Heading4"/>
     <w:uiPriority w:val="9"/>
     <w:semiHidden/>
     <w:rPr>
@@ -3413,10 +3858,10 @@
       <w:sz w:val="40"/>
     </w:rPr>
   </w:style>
-  <w:style w:type="character" w:customStyle="1" w:styleId="50">
-    <w:name w:val="标题 5 字符"/>
-    <w:basedOn w:val="a2"/>
-    <w:link w:val="5"/>
+  <w:style w:type="character" w:customStyle="1" w:styleId="Heading5Char">
+    <w:name w:val="Heading 5 Char"/>
+    <w:basedOn w:val="DefaultParagraphFont"/>
+    <w:link w:val="Heading5"/>
     <w:uiPriority w:val="9"/>
     <w:semiHidden/>
     <w:rPr>
@@ -3425,10 +3870,10 @@
       <w:sz w:val="34"/>
     </w:rPr>
   </w:style>
-  <w:style w:type="character" w:customStyle="1" w:styleId="60">
-    <w:name w:val="标题 6 字符"/>
-    <w:basedOn w:val="a2"/>
-    <w:link w:val="6"/>
+  <w:style w:type="character" w:customStyle="1" w:styleId="Heading6Char">
+    <w:name w:val="Heading 6 Char"/>
+    <w:basedOn w:val="DefaultParagraphFont"/>
+    <w:link w:val="Heading6"/>
     <w:uiPriority w:val="9"/>
     <w:semiHidden/>
     <w:rPr>
@@ -3438,10 +3883,10 @@
       <w:sz w:val="34"/>
     </w:rPr>
   </w:style>
-  <w:style w:type="character" w:customStyle="1" w:styleId="70">
-    <w:name w:val="标题 7 字符"/>
-    <w:basedOn w:val="a2"/>
-    <w:link w:val="7"/>
+  <w:style w:type="character" w:customStyle="1" w:styleId="Heading7Char">
+    <w:name w:val="Heading 7 Char"/>
+    <w:basedOn w:val="DefaultParagraphFont"/>
+    <w:link w:val="Heading7"/>
     <w:uiPriority w:val="9"/>
     <w:semiHidden/>
     <w:rPr>
@@ -3450,10 +3895,10 @@
       <w:sz w:val="34"/>
     </w:rPr>
   </w:style>
-  <w:style w:type="character" w:customStyle="1" w:styleId="80">
-    <w:name w:val="标题 8 字符"/>
-    <w:basedOn w:val="a2"/>
-    <w:link w:val="8"/>
+  <w:style w:type="character" w:customStyle="1" w:styleId="Heading8Char">
+    <w:name w:val="Heading 8 Char"/>
+    <w:basedOn w:val="DefaultParagraphFont"/>
+    <w:link w:val="Heading8"/>
     <w:uiPriority w:val="9"/>
     <w:semiHidden/>
     <w:rPr>
@@ -3463,10 +3908,10 @@
       <w:szCs w:val="21"/>
     </w:rPr>
   </w:style>
-  <w:style w:type="character" w:customStyle="1" w:styleId="90">
-    <w:name w:val="标题 9 字符"/>
-    <w:basedOn w:val="a2"/>
-    <w:link w:val="9"/>
+  <w:style w:type="character" w:customStyle="1" w:styleId="Heading9Char">
+    <w:name w:val="Heading 9 Char"/>
+    <w:basedOn w:val="DefaultParagraphFont"/>
+    <w:link w:val="Heading9"/>
     <w:uiPriority w:val="9"/>
     <w:semiHidden/>
     <w:rPr>
@@ -3476,9 +3921,9 @@
       <w:szCs w:val="21"/>
     </w:rPr>
   </w:style>
-  <w:style w:type="character" w:styleId="af0">
+  <w:style w:type="character" w:styleId="SubtleEmphasis">
     <w:name w:val="Subtle Emphasis"/>
-    <w:basedOn w:val="a2"/>
+    <w:basedOn w:val="DefaultParagraphFont"/>
     <w:uiPriority w:val="19"/>
     <w:semiHidden/>
     <w:unhideWhenUsed/>
@@ -3489,9 +3934,9 @@
       <w:color w:val="404040" w:themeColor="text1" w:themeTint="BF"/>
     </w:rPr>
   </w:style>
-  <w:style w:type="character" w:styleId="af1">
+  <w:style w:type="character" w:styleId="Emphasis">
     <w:name w:val="Emphasis"/>
-    <w:basedOn w:val="a2"/>
+    <w:basedOn w:val="DefaultParagraphFont"/>
     <w:uiPriority w:val="20"/>
     <w:semiHidden/>
     <w:unhideWhenUsed/>
@@ -3502,9 +3947,9 @@
       <w:color w:val="262626" w:themeColor="text1" w:themeTint="D9"/>
     </w:rPr>
   </w:style>
-  <w:style w:type="character" w:styleId="af2">
+  <w:style w:type="character" w:styleId="IntenseEmphasis">
     <w:name w:val="Intense Emphasis"/>
-    <w:basedOn w:val="a2"/>
+    <w:basedOn w:val="DefaultParagraphFont"/>
     <w:uiPriority w:val="21"/>
     <w:semiHidden/>
     <w:unhideWhenUsed/>
@@ -3516,9 +3961,9 @@
       <w:color w:val="262626" w:themeColor="text1" w:themeTint="D9"/>
     </w:rPr>
   </w:style>
-  <w:style w:type="character" w:styleId="af3">
+  <w:style w:type="character" w:styleId="Strong">
     <w:name w:val="Strong"/>
-    <w:basedOn w:val="a2"/>
+    <w:basedOn w:val="DefaultParagraphFont"/>
     <w:uiPriority w:val="22"/>
     <w:semiHidden/>
     <w:unhideWhenUsed/>
@@ -3528,11 +3973,11 @@
       <w:bCs/>
     </w:rPr>
   </w:style>
-  <w:style w:type="paragraph" w:styleId="af4">
+  <w:style w:type="paragraph" w:styleId="Quote">
     <w:name w:val="Quote"/>
-    <w:basedOn w:val="a1"/>
-    <w:next w:val="a1"/>
-    <w:link w:val="af5"/>
+    <w:basedOn w:val="Normal"/>
+    <w:next w:val="Normal"/>
+    <w:link w:val="QuoteChar"/>
     <w:uiPriority w:val="29"/>
     <w:semiHidden/>
     <w:unhideWhenUsed/>
@@ -3546,10 +3991,10 @@
       <w:sz w:val="36"/>
     </w:rPr>
   </w:style>
-  <w:style w:type="character" w:customStyle="1" w:styleId="af5">
-    <w:name w:val="引用 字符"/>
-    <w:basedOn w:val="a2"/>
-    <w:link w:val="af4"/>
+  <w:style w:type="character" w:customStyle="1" w:styleId="QuoteChar">
+    <w:name w:val="Quote Char"/>
+    <w:basedOn w:val="DefaultParagraphFont"/>
+    <w:link w:val="Quote"/>
     <w:uiPriority w:val="29"/>
     <w:semiHidden/>
     <w:rPr>
@@ -3558,11 +4003,11 @@
       <w:sz w:val="36"/>
     </w:rPr>
   </w:style>
-  <w:style w:type="paragraph" w:styleId="af6">
+  <w:style w:type="paragraph" w:styleId="IntenseQuote">
     <w:name w:val="Intense Quote"/>
-    <w:basedOn w:val="a1"/>
-    <w:next w:val="a1"/>
-    <w:link w:val="af7"/>
+    <w:basedOn w:val="Normal"/>
+    <w:next w:val="Normal"/>
+    <w:link w:val="IntenseQuoteChar"/>
     <w:uiPriority w:val="30"/>
     <w:semiHidden/>
     <w:unhideWhenUsed/>
@@ -3577,10 +4022,10 @@
       <w:sz w:val="36"/>
     </w:rPr>
   </w:style>
-  <w:style w:type="character" w:customStyle="1" w:styleId="af7">
-    <w:name w:val="明显引用 字符"/>
-    <w:basedOn w:val="a2"/>
-    <w:link w:val="af6"/>
+  <w:style w:type="character" w:customStyle="1" w:styleId="IntenseQuoteChar">
+    <w:name w:val="Intense Quote Char"/>
+    <w:basedOn w:val="DefaultParagraphFont"/>
+    <w:link w:val="IntenseQuote"/>
     <w:uiPriority w:val="30"/>
     <w:semiHidden/>
     <w:rPr>
@@ -3590,9 +4035,9 @@
       <w:sz w:val="36"/>
     </w:rPr>
   </w:style>
-  <w:style w:type="character" w:styleId="af8">
+  <w:style w:type="character" w:styleId="SubtleReference">
     <w:name w:val="Subtle Reference"/>
-    <w:basedOn w:val="a2"/>
+    <w:basedOn w:val="DefaultParagraphFont"/>
     <w:uiPriority w:val="31"/>
     <w:semiHidden/>
     <w:unhideWhenUsed/>
@@ -3603,10 +4048,10 @@
       <w:color w:val="262626" w:themeColor="text1" w:themeTint="D9"/>
     </w:rPr>
   </w:style>
-  <w:style w:type="paragraph" w:styleId="af9">
+  <w:style w:type="paragraph" w:styleId="Caption">
     <w:name w:val="caption"/>
-    <w:basedOn w:val="a1"/>
-    <w:next w:val="a1"/>
+    <w:basedOn w:val="Normal"/>
+    <w:next w:val="Normal"/>
     <w:uiPriority w:val="35"/>
     <w:semiHidden/>
     <w:unhideWhenUsed/>
@@ -3621,10 +4066,10 @@
       <w:szCs w:val="18"/>
     </w:rPr>
   </w:style>
-  <w:style w:type="paragraph" w:styleId="TOC">
+  <w:style w:type="paragraph" w:styleId="TOCHeading">
     <w:name w:val="TOC Heading"/>
-    <w:basedOn w:val="1"/>
-    <w:next w:val="a1"/>
+    <w:basedOn w:val="Heading1"/>
+    <w:next w:val="Normal"/>
     <w:uiPriority w:val="39"/>
     <w:semiHidden/>
     <w:unhideWhenUsed/>
@@ -3633,9 +4078,9 @@
       <w:outlineLvl w:val="9"/>
     </w:pPr>
   </w:style>
-  <w:style w:type="character" w:styleId="afa">
+  <w:style w:type="character" w:styleId="Hyperlink">
     <w:name w:val="Hyperlink"/>
-    <w:basedOn w:val="a2"/>
+    <w:basedOn w:val="DefaultParagraphFont"/>
     <w:uiPriority w:val="99"/>
     <w:unhideWhenUsed/>
     <w:rPr>
@@ -3643,9 +4088,9 @@
       <w:u w:val="single"/>
     </w:rPr>
   </w:style>
-  <w:style w:type="character" w:styleId="afb">
+  <w:style w:type="character" w:styleId="FollowedHyperlink">
     <w:name w:val="FollowedHyperlink"/>
-    <w:basedOn w:val="a2"/>
+    <w:basedOn w:val="DefaultParagraphFont"/>
     <w:uiPriority w:val="99"/>
     <w:semiHidden/>
     <w:unhideWhenUsed/>
@@ -3654,6 +4099,24 @@
       <w:color w:val="214C5E" w:themeColor="followedHyperlink"/>
       <w:u w:val="single"/>
     </w:rPr>
+  </w:style>
+  <w:style w:type="paragraph" w:styleId="Date">
+    <w:name w:val="Date"/>
+    <w:basedOn w:val="Normal"/>
+    <w:next w:val="Normal"/>
+    <w:link w:val="DateChar"/>
+    <w:uiPriority w:val="99"/>
+    <w:semiHidden/>
+    <w:unhideWhenUsed/>
+    <w:rsid w:val="004261F3"/>
+  </w:style>
+  <w:style w:type="character" w:customStyle="1" w:styleId="DateChar">
+    <w:name w:val="Date Char"/>
+    <w:basedOn w:val="DefaultParagraphFont"/>
+    <w:link w:val="Date"/>
+    <w:uiPriority w:val="99"/>
+    <w:semiHidden/>
+    <w:rsid w:val="004261F3"/>
   </w:style>
 </w:styles>
 </file>

</xml_diff>